<commit_message>
added photodiode to tasks, added logfile of localizer and adjusted task instructions
</commit_message>
<xml_diff>
--- a/docs/task instructions.docx
+++ b/docs/task instructions.docx
@@ -1,6 +1,6 @@
 
 <file path=word/document.xml><?xml version="1.0" encoding="utf-8"?>
-<w:document xmlns:wpc="http://schemas.microsoft.com/office/word/2010/wordprocessingCanvas" xmlns:cx="http://schemas.microsoft.com/office/drawing/2014/chartex" xmlns:cx1="http://schemas.microsoft.com/office/drawing/2015/9/8/chartex" xmlns:cx2="http://schemas.microsoft.com/office/drawing/2015/10/21/chartex" xmlns:cx3="http://schemas.microsoft.com/office/drawing/2016/5/9/chartex" xmlns:cx4="http://schemas.microsoft.com/office/drawing/2016/5/10/chartex" xmlns:cx5="http://schemas.microsoft.com/office/drawing/2016/5/11/chartex" xmlns:cx6="http://schemas.microsoft.com/office/drawing/2016/5/12/chartex" xmlns:cx7="http://schemas.microsoft.com/office/drawing/2016/5/13/chartex" xmlns:cx8="http://schemas.microsoft.com/office/drawing/2016/5/14/chartex" xmlns:mc="http://schemas.openxmlformats.org/markup-compatibility/2006" xmlns:aink="http://schemas.microsoft.com/office/drawing/2016/ink" xmlns:am3d="http://schemas.microsoft.com/office/drawing/2017/model3d" xmlns:o="urn:schemas-microsoft-com:office:office" xmlns:r="http://schemas.openxmlformats.org/officeDocument/2006/relationships" xmlns:m="http://schemas.openxmlformats.org/officeDocument/2006/math" xmlns:v="urn:schemas-microsoft-com:vml" xmlns:wp14="http://schemas.microsoft.com/office/word/2010/wordprocessingDrawing" xmlns:wp="http://schemas.openxmlformats.org/drawingml/2006/wordprocessingDrawing" xmlns:w10="urn:schemas-microsoft-com:office:word" xmlns:w="http://schemas.openxmlformats.org/wordprocessingml/2006/main" xmlns:w14="http://schemas.microsoft.com/office/word/2010/wordml" xmlns:w15="http://schemas.microsoft.com/office/word/2012/wordml" xmlns:w16cex="http://schemas.microsoft.com/office/word/2018/wordml/cex" xmlns:w16cid="http://schemas.microsoft.com/office/word/2016/wordml/cid" xmlns:w16="http://schemas.microsoft.com/office/word/2018/wordml" xmlns:w16sdtdh="http://schemas.microsoft.com/office/word/2020/wordml/sdtdatahash" xmlns:w16se="http://schemas.microsoft.com/office/word/2015/wordml/symex" xmlns:wpg="http://schemas.microsoft.com/office/word/2010/wordprocessingGroup" xmlns:wpi="http://schemas.microsoft.com/office/word/2010/wordprocessingInk" xmlns:wne="http://schemas.microsoft.com/office/word/2006/wordml" xmlns:wps="http://schemas.microsoft.com/office/word/2010/wordprocessingShape" mc:Ignorable="w14 w15 w16se w16cid w16 w16cex w16sdtdh wp14">
+<w:document xmlns:wpc="http://schemas.microsoft.com/office/word/2010/wordprocessingCanvas" xmlns:cx="http://schemas.microsoft.com/office/drawing/2014/chartex" xmlns:cx1="http://schemas.microsoft.com/office/drawing/2015/9/8/chartex" xmlns:cx2="http://schemas.microsoft.com/office/drawing/2015/10/21/chartex" xmlns:cx3="http://schemas.microsoft.com/office/drawing/2016/5/9/chartex" xmlns:cx4="http://schemas.microsoft.com/office/drawing/2016/5/10/chartex" xmlns:cx5="http://schemas.microsoft.com/office/drawing/2016/5/11/chartex" xmlns:cx6="http://schemas.microsoft.com/office/drawing/2016/5/12/chartex" xmlns:cx7="http://schemas.microsoft.com/office/drawing/2016/5/13/chartex" xmlns:cx8="http://schemas.microsoft.com/office/drawing/2016/5/14/chartex" xmlns:mc="http://schemas.openxmlformats.org/markup-compatibility/2006" xmlns:aink="http://schemas.microsoft.com/office/drawing/2016/ink" xmlns:am3d="http://schemas.microsoft.com/office/drawing/2017/model3d" xmlns:o="urn:schemas-microsoft-com:office:office" xmlns:oel="http://schemas.microsoft.com/office/2019/extlst" xmlns:r="http://schemas.openxmlformats.org/officeDocument/2006/relationships" xmlns:m="http://schemas.openxmlformats.org/officeDocument/2006/math" xmlns:v="urn:schemas-microsoft-com:vml" xmlns:wp14="http://schemas.microsoft.com/office/word/2010/wordprocessingDrawing" xmlns:wp="http://schemas.openxmlformats.org/drawingml/2006/wordprocessingDrawing" xmlns:w10="urn:schemas-microsoft-com:office:word" xmlns:w="http://schemas.openxmlformats.org/wordprocessingml/2006/main" xmlns:w14="http://schemas.microsoft.com/office/word/2010/wordml" xmlns:w15="http://schemas.microsoft.com/office/word/2012/wordml" xmlns:w16cex="http://schemas.microsoft.com/office/word/2018/wordml/cex" xmlns:w16cid="http://schemas.microsoft.com/office/word/2016/wordml/cid" xmlns:w16="http://schemas.microsoft.com/office/word/2018/wordml" xmlns:w16sdtdh="http://schemas.microsoft.com/office/word/2020/wordml/sdtdatahash" xmlns:w16se="http://schemas.microsoft.com/office/word/2015/wordml/symex" xmlns:wpg="http://schemas.microsoft.com/office/word/2010/wordprocessingGroup" xmlns:wpi="http://schemas.microsoft.com/office/word/2010/wordprocessingInk" xmlns:wne="http://schemas.microsoft.com/office/word/2006/wordml" xmlns:wps="http://schemas.microsoft.com/office/word/2010/wordprocessingShape" mc:Ignorable="w14 w15 w16se w16cid w16 w16cex w16sdtdh wp14">
   <w:body>
     <w:p>
       <w:pPr>
@@ -54,7 +54,21 @@
         <w:rPr>
           <w:rFonts w:ascii="Arial" w:hAnsi="Arial" w:cs="Arial"/>
         </w:rPr>
-        <w:t xml:space="preserve">(for psychopy 3.1.2 and 2021.2.3) </w:t>
+        <w:t xml:space="preserve">(for </w:t>
+      </w:r>
+      <w:proofErr w:type="spellStart"/>
+      <w:r>
+        <w:rPr>
+          <w:rFonts w:ascii="Arial" w:hAnsi="Arial" w:cs="Arial"/>
+        </w:rPr>
+        <w:t>psychopy</w:t>
+      </w:r>
+      <w:proofErr w:type="spellEnd"/>
+      <w:r>
+        <w:rPr>
+          <w:rFonts w:ascii="Arial" w:hAnsi="Arial" w:cs="Arial"/>
+        </w:rPr>
+        <w:t xml:space="preserve"> 3.1.2 and 2021.2.3) </w:t>
       </w:r>
       <w:r>
         <w:rPr>
@@ -66,7 +80,149 @@
         <w:rPr>
           <w:rFonts w:ascii="Arial" w:hAnsi="Arial" w:cs="Arial"/>
         </w:rPr>
-        <w:t xml:space="preserve"> (for psychopy 2021.2.3).</w:t>
+        <w:t xml:space="preserve"> (for </w:t>
+      </w:r>
+      <w:proofErr w:type="spellStart"/>
+      <w:r>
+        <w:rPr>
+          <w:rFonts w:ascii="Arial" w:hAnsi="Arial" w:cs="Arial"/>
+        </w:rPr>
+        <w:t>psychopy</w:t>
+      </w:r>
+      <w:proofErr w:type="spellEnd"/>
+      <w:r>
+        <w:rPr>
+          <w:rFonts w:ascii="Arial" w:hAnsi="Arial" w:cs="Arial"/>
+        </w:rPr>
+        <w:t xml:space="preserve"> 2021.2.3).</w:t>
+      </w:r>
+      <w:r>
+        <w:rPr>
+          <w:rFonts w:ascii="Arial" w:hAnsi="Arial" w:cs="Arial"/>
+        </w:rPr>
+        <w:t xml:space="preserve"> For Knight-lab laptops, </w:t>
+      </w:r>
+      <w:proofErr w:type="spellStart"/>
+      <w:r>
+        <w:rPr>
+          <w:rFonts w:ascii="Arial" w:hAnsi="Arial" w:cs="Arial"/>
+          <w:b/>
+          <w:bCs/>
+        </w:rPr>
+        <w:t>P</w:t>
+      </w:r>
+      <w:r>
+        <w:rPr>
+          <w:rFonts w:ascii="Arial" w:hAnsi="Arial" w:cs="Arial"/>
+          <w:b/>
+          <w:bCs/>
+        </w:rPr>
+        <w:t>sychopy</w:t>
+      </w:r>
+      <w:proofErr w:type="spellEnd"/>
+      <w:r>
+        <w:rPr>
+          <w:rFonts w:ascii="Arial" w:hAnsi="Arial" w:cs="Arial"/>
+          <w:b/>
+          <w:bCs/>
+        </w:rPr>
+        <w:t xml:space="preserve"> 3.1.2</w:t>
+      </w:r>
+      <w:r>
+        <w:rPr>
+          <w:rFonts w:ascii="Arial" w:hAnsi="Arial" w:cs="Arial"/>
+        </w:rPr>
+        <w:t xml:space="preserve"> version should be used (launched from </w:t>
+      </w:r>
+      <w:r>
+        <w:rPr>
+          <w:rFonts w:ascii="Arial" w:hAnsi="Arial" w:cs="Arial"/>
+        </w:rPr>
+        <w:t xml:space="preserve">the </w:t>
+      </w:r>
+      <w:proofErr w:type="spellStart"/>
+      <w:r>
+        <w:rPr>
+          <w:rFonts w:ascii="Arial" w:hAnsi="Arial" w:cs="Arial"/>
+        </w:rPr>
+        <w:t>conda</w:t>
+      </w:r>
+      <w:proofErr w:type="spellEnd"/>
+      <w:r>
+        <w:rPr>
+          <w:rFonts w:ascii="Arial" w:hAnsi="Arial" w:cs="Arial"/>
+        </w:rPr>
+        <w:t xml:space="preserve"> environment</w:t>
+      </w:r>
+      <w:r>
+        <w:rPr>
+          <w:rFonts w:ascii="Arial" w:hAnsi="Arial" w:cs="Arial"/>
+        </w:rPr>
+        <w:t xml:space="preserve"> “</w:t>
+      </w:r>
+      <w:proofErr w:type="spellStart"/>
+      <w:r>
+        <w:rPr>
+          <w:rFonts w:ascii="Arial" w:hAnsi="Arial" w:cs="Arial"/>
+        </w:rPr>
+        <w:t>david</w:t>
+      </w:r>
+      <w:proofErr w:type="spellEnd"/>
+      <w:r>
+        <w:rPr>
+          <w:rFonts w:ascii="Arial" w:hAnsi="Arial" w:cs="Arial"/>
+        </w:rPr>
+        <w:t>” – see below). The tasks are also implemented in BCI2000 (currently set in Loma Linda and Wash U</w:t>
+      </w:r>
+      <w:r>
+        <w:rPr>
+          <w:rFonts w:ascii="Arial" w:hAnsi="Arial" w:cs="Arial"/>
+        </w:rPr>
+        <w:t xml:space="preserve"> – see below</w:t>
+      </w:r>
+      <w:r>
+        <w:rPr>
+          <w:rFonts w:ascii="Arial" w:hAnsi="Arial" w:cs="Arial"/>
+        </w:rPr>
+        <w:t>).</w:t>
+      </w:r>
+    </w:p>
+    <w:p>
+      <w:pPr>
+        <w:spacing w:after="0" w:line="240" w:lineRule="auto"/>
+        <w:jc w:val="both"/>
+        <w:rPr>
+          <w:rFonts w:ascii="Arial" w:hAnsi="Arial" w:cs="Arial"/>
+        </w:rPr>
+      </w:pPr>
+    </w:p>
+    <w:p>
+      <w:pPr>
+        <w:spacing w:after="0" w:line="240" w:lineRule="auto"/>
+        <w:jc w:val="both"/>
+        <w:rPr>
+          <w:rFonts w:ascii="Arial" w:hAnsi="Arial" w:cs="Arial"/>
+          <w:b/>
+          <w:bCs/>
+        </w:rPr>
+      </w:pPr>
+      <w:proofErr w:type="spellStart"/>
+      <w:r>
+        <w:rPr>
+          <w:rFonts w:ascii="Arial" w:hAnsi="Arial" w:cs="Arial"/>
+          <w:b/>
+          <w:bCs/>
+        </w:rPr>
+        <w:t>Taks</w:t>
+      </w:r>
+      <w:proofErr w:type="spellEnd"/>
+      <w:r>
+        <w:rPr>
+          <w:rFonts w:ascii="Arial" w:hAnsi="Arial" w:cs="Arial"/>
+          <w:b/>
+          <w:bCs/>
+        </w:rPr>
+        <w:t xml:space="preserve">: </w:t>
       </w:r>
     </w:p>
     <w:p>
@@ -114,31 +270,110 @@
         <w:rPr>
           <w:rFonts w:ascii="Arial" w:hAnsi="Arial" w:cs="Arial"/>
         </w:rPr>
-        <w:t>2- A localizer block in which participants are presented each of the three tones used in task 3 in random order (avoiding consecutive repetitions). After each sound, participants are asked to imagine it very vividly in their minds.</w:t>
-      </w:r>
-    </w:p>
-    <w:p>
-      <w:pPr>
-        <w:spacing w:after="0" w:line="240" w:lineRule="auto"/>
-        <w:jc w:val="both"/>
-        <w:rPr>
-          <w:rFonts w:ascii="Arial" w:hAnsi="Arial" w:cs="Arial"/>
-        </w:rPr>
-      </w:pPr>
-    </w:p>
-    <w:p>
-      <w:pPr>
-        <w:spacing w:after="0" w:line="240" w:lineRule="auto"/>
-        <w:jc w:val="both"/>
-        <w:rPr>
-          <w:rFonts w:ascii="Arial" w:hAnsi="Arial" w:cs="Arial"/>
-        </w:rPr>
-      </w:pPr>
-      <w:r>
-        <w:rPr>
-          <w:rFonts w:ascii="Arial" w:hAnsi="Arial" w:cs="Arial"/>
-        </w:rPr>
-        <w:t>3- A working memory and imagery task (maintenance) in which participants are presented with a short three-note melody, then are asked to imagine it vividly on cue, and finally are required to decide if the second melody is the same or different from the first. In this task, there is a second block (manipulation) in which participants need to mentally invert the melody in their minds (e.g. ABC becomes CBA) and judge whether the second melody is an inverted version of the first or not. The two blocks (maintenance and manipulation) are counterbalanced across subjects.</w:t>
+        <w:t>2- A localizer block in which participants are presented each of the three tones used in task 3 in random order (avoiding consecutive repetitions). After each sound, participants are asked to imagine it very vividly in their minds</w:t>
+      </w:r>
+      <w:r>
+        <w:rPr>
+          <w:rFonts w:ascii="Arial" w:hAnsi="Arial" w:cs="Arial"/>
+          <w:u w:val="single"/>
+        </w:rPr>
+        <w:t xml:space="preserve"> without singing or moving otherwise</w:t>
+      </w:r>
+      <w:r>
+        <w:rPr>
+          <w:rFonts w:ascii="Arial" w:hAnsi="Arial" w:cs="Arial"/>
+        </w:rPr>
+        <w:t>.</w:t>
+      </w:r>
+    </w:p>
+    <w:p>
+      <w:pPr>
+        <w:spacing w:after="0" w:line="240" w:lineRule="auto"/>
+        <w:jc w:val="both"/>
+        <w:rPr>
+          <w:rFonts w:ascii="Arial" w:hAnsi="Arial" w:cs="Arial"/>
+        </w:rPr>
+      </w:pPr>
+    </w:p>
+    <w:p>
+      <w:pPr>
+        <w:spacing w:after="0" w:line="240" w:lineRule="auto"/>
+        <w:jc w:val="both"/>
+        <w:rPr>
+          <w:rFonts w:ascii="Arial" w:hAnsi="Arial" w:cs="Arial"/>
+        </w:rPr>
+      </w:pPr>
+      <w:r>
+        <w:rPr>
+          <w:rFonts w:ascii="Arial" w:hAnsi="Arial" w:cs="Arial"/>
+        </w:rPr>
+        <w:t>3- A working memory and imagery task (maintenance) in which participants are presented with a short three-note melody, then are asked to imagine it vividly on cue</w:t>
+      </w:r>
+      <w:r>
+        <w:rPr>
+          <w:rFonts w:ascii="Arial" w:hAnsi="Arial" w:cs="Arial"/>
+        </w:rPr>
+        <w:t xml:space="preserve"> (</w:t>
+      </w:r>
+      <w:r>
+        <w:rPr>
+          <w:rFonts w:ascii="Arial" w:hAnsi="Arial" w:cs="Arial"/>
+          <w:u w:val="single"/>
+        </w:rPr>
+        <w:t>without singing or moving)</w:t>
+      </w:r>
+      <w:r>
+        <w:rPr>
+          <w:rFonts w:ascii="Arial" w:hAnsi="Arial" w:cs="Arial"/>
+          <w:u w:val="single"/>
+        </w:rPr>
+        <w:t>,</w:t>
+      </w:r>
+      <w:r>
+        <w:rPr>
+          <w:rFonts w:ascii="Arial" w:hAnsi="Arial" w:cs="Arial"/>
+        </w:rPr>
+        <w:t xml:space="preserve"> and finally are required to decide if the second melody is the same or different from the first. In this task, there is a second block (manipulation) in which participants need to mentally invert the melody in their minds (e.g.</w:t>
+      </w:r>
+      <w:r>
+        <w:rPr>
+          <w:rFonts w:ascii="Arial" w:hAnsi="Arial" w:cs="Arial"/>
+        </w:rPr>
+        <w:t>,</w:t>
+      </w:r>
+      <w:r>
+        <w:rPr>
+          <w:rFonts w:ascii="Arial" w:hAnsi="Arial" w:cs="Arial"/>
+        </w:rPr>
+        <w:t xml:space="preserve"> ABC becomes CBA) and judge whether the second melody is an inverted version of the first or not. The two blocks (maintenance and manipulation) are counterbalanced across subjects.</w:t>
+      </w:r>
+    </w:p>
+    <w:p>
+      <w:pPr>
+        <w:spacing w:after="0" w:line="240" w:lineRule="auto"/>
+        <w:jc w:val="both"/>
+        <w:rPr>
+          <w:rFonts w:ascii="Arial" w:hAnsi="Arial" w:cs="Arial"/>
+        </w:rPr>
+      </w:pPr>
+    </w:p>
+    <w:p>
+      <w:pPr>
+        <w:spacing w:after="0" w:line="240" w:lineRule="auto"/>
+        <w:jc w:val="both"/>
+        <w:rPr>
+          <w:rFonts w:ascii="Arial" w:hAnsi="Arial" w:cs="Arial"/>
+          <w:b/>
+          <w:bCs/>
+        </w:rPr>
+      </w:pPr>
+      <w:r>
+        <w:rPr>
+          <w:rFonts w:ascii="Arial" w:hAnsi="Arial" w:cs="Arial"/>
+          <w:b/>
+          <w:bCs/>
+        </w:rPr>
+        <w:t>Background questionnaire</w:t>
       </w:r>
     </w:p>
     <w:p>
@@ -266,6 +501,7 @@
         <w:spacing w:after="0" w:line="240" w:lineRule="auto"/>
         <w:jc w:val="both"/>
         <w:rPr>
+          <w:rStyle w:val="Hyperlink"/>
           <w:rFonts w:ascii="Arial" w:hAnsi="Arial" w:cs="Arial"/>
         </w:rPr>
       </w:pPr>
@@ -281,32 +517,126 @@
     </w:p>
     <w:p>
       <w:pPr>
-        <w:spacing w:after="0" w:line="240" w:lineRule="auto"/>
-        <w:jc w:val="both"/>
-        <w:rPr>
-          <w:rFonts w:ascii="Arial" w:hAnsi="Arial" w:cs="Arial"/>
-        </w:rPr>
-      </w:pPr>
-    </w:p>
-    <w:p>
-      <w:pPr>
-        <w:spacing w:after="0" w:line="240" w:lineRule="auto"/>
-        <w:jc w:val="both"/>
-        <w:rPr>
-          <w:rFonts w:ascii="Arial" w:hAnsi="Arial" w:cs="Arial"/>
-        </w:rPr>
-      </w:pPr>
-      <w:r>
-        <w:rPr>
-          <w:rFonts w:ascii="Arial" w:hAnsi="Arial" w:cs="Arial"/>
-        </w:rPr>
-        <w:t>For tasks 2 and 3 we have both MEG and iEEG versions</w:t>
-      </w:r>
-      <w:r>
-        <w:rPr>
-          <w:rFonts w:ascii="Arial" w:hAnsi="Arial" w:cs="Arial"/>
-        </w:rPr>
-        <w:t xml:space="preserve"> in English (psychopy 2021.3.2 only)</w:t>
+        <w:pStyle w:val="ListParagraph"/>
+        <w:spacing w:after="0" w:line="240" w:lineRule="auto"/>
+        <w:jc w:val="both"/>
+        <w:rPr>
+          <w:rStyle w:val="Hyperlink"/>
+          <w:rFonts w:ascii="Arial" w:hAnsi="Arial" w:cs="Arial"/>
+        </w:rPr>
+      </w:pPr>
+    </w:p>
+    <w:p>
+      <w:pPr>
+        <w:spacing w:after="0" w:line="240" w:lineRule="auto"/>
+        <w:jc w:val="both"/>
+        <w:rPr>
+          <w:rFonts w:ascii="Arial" w:hAnsi="Arial" w:cs="Arial"/>
+        </w:rPr>
+      </w:pPr>
+      <w:r>
+        <w:rPr>
+          <w:rFonts w:ascii="Arial" w:hAnsi="Arial" w:cs="Arial"/>
+        </w:rPr>
+        <w:t>A physical copy of the questionnaires can also be used</w:t>
+      </w:r>
+      <w:r>
+        <w:rPr>
+          <w:rFonts w:ascii="Arial" w:hAnsi="Arial" w:cs="Arial"/>
+        </w:rPr>
+        <w:t xml:space="preserve"> (see PDFs in the folder)</w:t>
+      </w:r>
+      <w:r>
+        <w:rPr>
+          <w:rFonts w:ascii="Arial" w:hAnsi="Arial" w:cs="Arial"/>
+        </w:rPr>
+        <w:t>.</w:t>
+      </w:r>
+    </w:p>
+    <w:p>
+      <w:pPr>
+        <w:spacing w:after="0" w:line="240" w:lineRule="auto"/>
+        <w:jc w:val="both"/>
+        <w:rPr>
+          <w:rFonts w:ascii="Arial" w:hAnsi="Arial" w:cs="Arial"/>
+        </w:rPr>
+      </w:pPr>
+    </w:p>
+    <w:p>
+      <w:pPr>
+        <w:spacing w:after="0" w:line="240" w:lineRule="auto"/>
+        <w:jc w:val="both"/>
+        <w:rPr>
+          <w:rFonts w:ascii="Arial" w:hAnsi="Arial" w:cs="Arial"/>
+          <w:b/>
+          <w:bCs/>
+        </w:rPr>
+      </w:pPr>
+      <w:r>
+        <w:rPr>
+          <w:rFonts w:ascii="Arial" w:hAnsi="Arial" w:cs="Arial"/>
+          <w:b/>
+          <w:bCs/>
+        </w:rPr>
+        <w:t>Task versions and scripts</w:t>
+      </w:r>
+    </w:p>
+    <w:p>
+      <w:pPr>
+        <w:spacing w:after="0" w:line="240" w:lineRule="auto"/>
+        <w:jc w:val="both"/>
+        <w:rPr>
+          <w:rFonts w:ascii="Arial" w:hAnsi="Arial" w:cs="Arial"/>
+        </w:rPr>
+      </w:pPr>
+    </w:p>
+    <w:p>
+      <w:pPr>
+        <w:spacing w:after="0" w:line="240" w:lineRule="auto"/>
+        <w:jc w:val="both"/>
+        <w:rPr>
+          <w:rFonts w:ascii="Arial" w:hAnsi="Arial" w:cs="Arial"/>
+        </w:rPr>
+      </w:pPr>
+      <w:r>
+        <w:rPr>
+          <w:rFonts w:ascii="Arial" w:hAnsi="Arial" w:cs="Arial"/>
+        </w:rPr>
+        <w:t xml:space="preserve">For tasks 2 and 3 we have both MEG and </w:t>
+      </w:r>
+      <w:proofErr w:type="spellStart"/>
+      <w:r>
+        <w:rPr>
+          <w:rFonts w:ascii="Arial" w:hAnsi="Arial" w:cs="Arial"/>
+        </w:rPr>
+        <w:t>iEEG</w:t>
+      </w:r>
+      <w:proofErr w:type="spellEnd"/>
+      <w:r>
+        <w:rPr>
+          <w:rFonts w:ascii="Arial" w:hAnsi="Arial" w:cs="Arial"/>
+        </w:rPr>
+        <w:t xml:space="preserve"> versions</w:t>
+      </w:r>
+      <w:r>
+        <w:rPr>
+          <w:rFonts w:ascii="Arial" w:hAnsi="Arial" w:cs="Arial"/>
+        </w:rPr>
+        <w:t xml:space="preserve"> in English (</w:t>
+      </w:r>
+      <w:proofErr w:type="spellStart"/>
+      <w:r>
+        <w:rPr>
+          <w:rFonts w:ascii="Arial" w:hAnsi="Arial" w:cs="Arial"/>
+        </w:rPr>
+        <w:t>psychopy</w:t>
+      </w:r>
+      <w:proofErr w:type="spellEnd"/>
+      <w:r>
+        <w:rPr>
+          <w:rFonts w:ascii="Arial" w:hAnsi="Arial" w:cs="Arial"/>
+        </w:rPr>
+        <w:t xml:space="preserve"> 2021.3.2 only)</w:t>
       </w:r>
       <w:r>
         <w:rPr>
@@ -320,6 +650,7 @@
         </w:rPr>
         <w:t xml:space="preserve">These are the corresponding implementations of each task, for different </w:t>
       </w:r>
+      <w:proofErr w:type="spellStart"/>
       <w:r>
         <w:rPr>
           <w:rFonts w:ascii="Arial" w:hAnsi="Arial" w:cs="Arial"/>
@@ -330,31 +661,53 @@
         <w:rPr>
           <w:rFonts w:ascii="Arial" w:hAnsi="Arial" w:cs="Arial"/>
         </w:rPr>
-        <w:t>sychopy versions and different languages:</w:t>
-      </w:r>
-    </w:p>
-    <w:p>
-      <w:pPr>
-        <w:spacing w:after="0" w:line="240" w:lineRule="auto"/>
-        <w:jc w:val="both"/>
-        <w:rPr>
-          <w:rFonts w:ascii="Arial" w:hAnsi="Arial" w:cs="Arial"/>
-        </w:rPr>
-      </w:pPr>
-    </w:p>
-    <w:p>
-      <w:pPr>
-        <w:spacing w:after="0" w:line="240" w:lineRule="auto"/>
-        <w:jc w:val="both"/>
-        <w:rPr>
-          <w:rFonts w:ascii="Arial" w:hAnsi="Arial" w:cs="Arial"/>
-        </w:rPr>
-      </w:pPr>
-      <w:r>
-        <w:rPr>
-          <w:rFonts w:ascii="Arial" w:hAnsi="Arial" w:cs="Arial"/>
-        </w:rPr>
-        <w:t>Implementations in English using Psychopy 3.1.2:</w:t>
+        <w:t>sychopy</w:t>
+      </w:r>
+      <w:proofErr w:type="spellEnd"/>
+      <w:r>
+        <w:rPr>
+          <w:rFonts w:ascii="Arial" w:hAnsi="Arial" w:cs="Arial"/>
+        </w:rPr>
+        <w:t xml:space="preserve"> versions and different languages:</w:t>
+      </w:r>
+    </w:p>
+    <w:p>
+      <w:pPr>
+        <w:spacing w:after="0" w:line="240" w:lineRule="auto"/>
+        <w:jc w:val="both"/>
+        <w:rPr>
+          <w:rFonts w:ascii="Arial" w:hAnsi="Arial" w:cs="Arial"/>
+        </w:rPr>
+      </w:pPr>
+    </w:p>
+    <w:p>
+      <w:pPr>
+        <w:spacing w:after="0" w:line="240" w:lineRule="auto"/>
+        <w:jc w:val="both"/>
+        <w:rPr>
+          <w:rFonts w:ascii="Arial" w:hAnsi="Arial" w:cs="Arial"/>
+        </w:rPr>
+      </w:pPr>
+      <w:r>
+        <w:rPr>
+          <w:rFonts w:ascii="Arial" w:hAnsi="Arial" w:cs="Arial"/>
+        </w:rPr>
+        <w:lastRenderedPageBreak/>
+        <w:t xml:space="preserve">Implementations in English using </w:t>
+      </w:r>
+      <w:proofErr w:type="spellStart"/>
+      <w:r>
+        <w:rPr>
+          <w:rFonts w:ascii="Arial" w:hAnsi="Arial" w:cs="Arial"/>
+        </w:rPr>
+        <w:t>Psychopy</w:t>
+      </w:r>
+      <w:proofErr w:type="spellEnd"/>
+      <w:r>
+        <w:rPr>
+          <w:rFonts w:ascii="Arial" w:hAnsi="Arial" w:cs="Arial"/>
+        </w:rPr>
+        <w:t xml:space="preserve"> 3.1.2:</w:t>
       </w:r>
     </w:p>
     <w:p>
@@ -447,7 +800,21 @@
         <w:rPr>
           <w:rFonts w:ascii="Arial" w:hAnsi="Arial" w:cs="Arial"/>
         </w:rPr>
-        <w:t>Implementations in English using Psychopy 2021.2.3</w:t>
+        <w:t xml:space="preserve">Implementations in English using </w:t>
+      </w:r>
+      <w:proofErr w:type="spellStart"/>
+      <w:r>
+        <w:rPr>
+          <w:rFonts w:ascii="Arial" w:hAnsi="Arial" w:cs="Arial"/>
+        </w:rPr>
+        <w:t>Psychopy</w:t>
+      </w:r>
+      <w:proofErr w:type="spellEnd"/>
+      <w:r>
+        <w:rPr>
+          <w:rFonts w:ascii="Arial" w:hAnsi="Arial" w:cs="Arial"/>
+        </w:rPr>
+        <w:t xml:space="preserve"> 2021.2.3</w:t>
       </w:r>
     </w:p>
     <w:p>
@@ -496,7 +863,21 @@
         <w:rPr>
           <w:rFonts w:ascii="Arial" w:hAnsi="Arial" w:cs="Arial"/>
         </w:rPr>
-        <w:t>task 2 scripts/localizer_iEEG_spanish.py (for iEEG) and scripts/localizer_MEG.py (for MEG)</w:t>
+        <w:t xml:space="preserve">task 2 scripts/localizer_iEEG_spanish.py (for </w:t>
+      </w:r>
+      <w:proofErr w:type="spellStart"/>
+      <w:r>
+        <w:rPr>
+          <w:rFonts w:ascii="Arial" w:hAnsi="Arial" w:cs="Arial"/>
+        </w:rPr>
+        <w:t>iEEG</w:t>
+      </w:r>
+      <w:proofErr w:type="spellEnd"/>
+      <w:r>
+        <w:rPr>
+          <w:rFonts w:ascii="Arial" w:hAnsi="Arial" w:cs="Arial"/>
+        </w:rPr>
+        <w:t>) and scripts/localizer_MEG.py (for MEG)</w:t>
       </w:r>
     </w:p>
     <w:p>
@@ -507,41 +888,67 @@
           <w:numId w:val="8"/>
         </w:numPr>
         <w:spacing w:after="0" w:line="240" w:lineRule="auto"/>
-        <w:jc w:val="both"/>
-        <w:rPr>
-          <w:rFonts w:ascii="Arial" w:hAnsi="Arial" w:cs="Arial"/>
-        </w:rPr>
-      </w:pPr>
-      <w:r>
-        <w:rPr>
-          <w:rFonts w:ascii="Arial" w:hAnsi="Arial" w:cs="Arial"/>
-        </w:rPr>
-        <w:lastRenderedPageBreak/>
-        <w:t>task 3 scripts/manipulation_task_iEEG_spanish.py (for iEEG) and scripts/manipulation_task_MEG.py (for MEG)</w:t>
-      </w:r>
-    </w:p>
-    <w:p>
-      <w:pPr>
-        <w:spacing w:after="0" w:line="240" w:lineRule="auto"/>
-        <w:jc w:val="both"/>
-        <w:rPr>
-          <w:rFonts w:ascii="Arial" w:hAnsi="Arial" w:cs="Arial"/>
-        </w:rPr>
-      </w:pPr>
-    </w:p>
-    <w:p>
-      <w:pPr>
-        <w:spacing w:after="0" w:line="240" w:lineRule="auto"/>
-        <w:jc w:val="both"/>
-        <w:rPr>
-          <w:rFonts w:ascii="Arial" w:hAnsi="Arial" w:cs="Arial"/>
-        </w:rPr>
-      </w:pPr>
-      <w:r>
-        <w:rPr>
-          <w:rFonts w:ascii="Arial" w:hAnsi="Arial" w:cs="Arial"/>
-        </w:rPr>
-        <w:t>Implementations in Spanish using Psychopy 2021.2.3</w:t>
+        <w:rPr>
+          <w:rFonts w:ascii="Arial" w:hAnsi="Arial" w:cs="Arial"/>
+        </w:rPr>
+      </w:pPr>
+      <w:r>
+        <w:rPr>
+          <w:rFonts w:ascii="Arial" w:hAnsi="Arial" w:cs="Arial"/>
+        </w:rPr>
+        <w:t xml:space="preserve">task 3 scripts/manipulation_task_iEEG_spanish.py (for </w:t>
+      </w:r>
+      <w:proofErr w:type="spellStart"/>
+      <w:r>
+        <w:rPr>
+          <w:rFonts w:ascii="Arial" w:hAnsi="Arial" w:cs="Arial"/>
+        </w:rPr>
+        <w:t>iEEG</w:t>
+      </w:r>
+      <w:proofErr w:type="spellEnd"/>
+      <w:r>
+        <w:rPr>
+          <w:rFonts w:ascii="Arial" w:hAnsi="Arial" w:cs="Arial"/>
+        </w:rPr>
+        <w:t>) and scripts/manipulation_task_MEG.py (for MEG)</w:t>
+      </w:r>
+    </w:p>
+    <w:p>
+      <w:pPr>
+        <w:spacing w:after="0" w:line="240" w:lineRule="auto"/>
+        <w:jc w:val="both"/>
+        <w:rPr>
+          <w:rFonts w:ascii="Arial" w:hAnsi="Arial" w:cs="Arial"/>
+        </w:rPr>
+      </w:pPr>
+    </w:p>
+    <w:p>
+      <w:pPr>
+        <w:spacing w:after="0" w:line="240" w:lineRule="auto"/>
+        <w:jc w:val="both"/>
+        <w:rPr>
+          <w:rFonts w:ascii="Arial" w:hAnsi="Arial" w:cs="Arial"/>
+        </w:rPr>
+      </w:pPr>
+      <w:r>
+        <w:rPr>
+          <w:rFonts w:ascii="Arial" w:hAnsi="Arial" w:cs="Arial"/>
+        </w:rPr>
+        <w:t xml:space="preserve">Implementations in Spanish using </w:t>
+      </w:r>
+      <w:proofErr w:type="spellStart"/>
+      <w:r>
+        <w:rPr>
+          <w:rFonts w:ascii="Arial" w:hAnsi="Arial" w:cs="Arial"/>
+        </w:rPr>
+        <w:t>Psychopy</w:t>
+      </w:r>
+      <w:proofErr w:type="spellEnd"/>
+      <w:r>
+        <w:rPr>
+          <w:rFonts w:ascii="Arial" w:hAnsi="Arial" w:cs="Arial"/>
+        </w:rPr>
+        <w:t xml:space="preserve"> 2021.2.3</w:t>
       </w:r>
     </w:p>
     <w:p>
@@ -664,6 +1071,36 @@
         <w:jc w:val="both"/>
         <w:rPr>
           <w:rFonts w:ascii="Arial" w:hAnsi="Arial" w:cs="Arial"/>
+          <w:b/>
+          <w:bCs/>
+        </w:rPr>
+      </w:pPr>
+      <w:r>
+        <w:rPr>
+          <w:rFonts w:ascii="Arial" w:hAnsi="Arial" w:cs="Arial"/>
+          <w:b/>
+          <w:bCs/>
+        </w:rPr>
+        <w:t>Master scripts</w:t>
+      </w:r>
+    </w:p>
+    <w:p>
+      <w:pPr>
+        <w:spacing w:after="0" w:line="240" w:lineRule="auto"/>
+        <w:jc w:val="both"/>
+        <w:rPr>
+          <w:rFonts w:ascii="Arial" w:hAnsi="Arial" w:cs="Arial"/>
+          <w:b/>
+          <w:bCs/>
+        </w:rPr>
+      </w:pPr>
+    </w:p>
+    <w:p>
+      <w:pPr>
+        <w:spacing w:after="0" w:line="240" w:lineRule="auto"/>
+        <w:jc w:val="both"/>
+        <w:rPr>
+          <w:rFonts w:ascii="Arial" w:hAnsi="Arial" w:cs="Arial"/>
         </w:rPr>
       </w:pPr>
       <w:r>
@@ -706,7 +1143,33 @@
         <w:rPr>
           <w:rFonts w:ascii="Arial" w:hAnsi="Arial" w:cs="Arial"/>
         </w:rPr>
-        <w:t>Task run in English using psychopy 3.1.2</w:t>
+        <w:t xml:space="preserve">Task run in English using </w:t>
+      </w:r>
+      <w:proofErr w:type="spellStart"/>
+      <w:r>
+        <w:rPr>
+          <w:rFonts w:ascii="Arial" w:hAnsi="Arial" w:cs="Arial"/>
+        </w:rPr>
+        <w:t>P</w:t>
+      </w:r>
+      <w:r>
+        <w:rPr>
+          <w:rFonts w:ascii="Arial" w:hAnsi="Arial" w:cs="Arial"/>
+        </w:rPr>
+        <w:t>sychopy</w:t>
+      </w:r>
+      <w:proofErr w:type="spellEnd"/>
+      <w:r>
+        <w:rPr>
+          <w:rFonts w:ascii="Arial" w:hAnsi="Arial" w:cs="Arial"/>
+        </w:rPr>
+        <w:t xml:space="preserve"> 3.1.2</w:t>
+      </w:r>
+      <w:r>
+        <w:rPr>
+          <w:rFonts w:ascii="Arial" w:hAnsi="Arial" w:cs="Arial"/>
+        </w:rPr>
+        <w:t xml:space="preserve"> (default for Knight-lab laptops).</w:t>
       </w:r>
     </w:p>
     <w:p>
@@ -771,7 +1234,27 @@
         <w:rPr>
           <w:rFonts w:ascii="Arial" w:hAnsi="Arial" w:cs="Arial"/>
         </w:rPr>
-        <w:t>Task run in English using psychopy 2021.2.3</w:t>
+        <w:t xml:space="preserve">Task run in English using </w:t>
+      </w:r>
+      <w:proofErr w:type="spellStart"/>
+      <w:r>
+        <w:rPr>
+          <w:rFonts w:ascii="Arial" w:hAnsi="Arial" w:cs="Arial"/>
+        </w:rPr>
+        <w:t>P</w:t>
+      </w:r>
+      <w:r>
+        <w:rPr>
+          <w:rFonts w:ascii="Arial" w:hAnsi="Arial" w:cs="Arial"/>
+        </w:rPr>
+        <w:t>sychopy</w:t>
+      </w:r>
+      <w:proofErr w:type="spellEnd"/>
+      <w:r>
+        <w:rPr>
+          <w:rFonts w:ascii="Arial" w:hAnsi="Arial" w:cs="Arial"/>
+        </w:rPr>
+        <w:t xml:space="preserve"> 2021.2.3</w:t>
       </w:r>
     </w:p>
     <w:p>
@@ -824,7 +1307,27 @@
         <w:rPr>
           <w:rFonts w:ascii="Arial" w:hAnsi="Arial" w:cs="Arial"/>
         </w:rPr>
-        <w:t>Task run in Spanish using psychopy 2021.2.3</w:t>
+        <w:t xml:space="preserve">Task run in Spanish using </w:t>
+      </w:r>
+      <w:proofErr w:type="spellStart"/>
+      <w:r>
+        <w:rPr>
+          <w:rFonts w:ascii="Arial" w:hAnsi="Arial" w:cs="Arial"/>
+        </w:rPr>
+        <w:t>P</w:t>
+      </w:r>
+      <w:r>
+        <w:rPr>
+          <w:rFonts w:ascii="Arial" w:hAnsi="Arial" w:cs="Arial"/>
+        </w:rPr>
+        <w:t>sychopy</w:t>
+      </w:r>
+      <w:proofErr w:type="spellEnd"/>
+      <w:r>
+        <w:rPr>
+          <w:rFonts w:ascii="Arial" w:hAnsi="Arial" w:cs="Arial"/>
+        </w:rPr>
+        <w:t xml:space="preserve"> 2021.2.3</w:t>
       </w:r>
     </w:p>
     <w:p>
@@ -871,6 +1374,25 @@
         <w:jc w:val="both"/>
         <w:rPr>
           <w:rFonts w:ascii="Arial" w:hAnsi="Arial" w:cs="Arial"/>
+          <w:b/>
+          <w:bCs/>
+        </w:rPr>
+      </w:pPr>
+      <w:r>
+        <w:rPr>
+          <w:rFonts w:ascii="Arial" w:hAnsi="Arial" w:cs="Arial"/>
+          <w:b/>
+          <w:bCs/>
+        </w:rPr>
+        <w:t>Task durations</w:t>
+      </w:r>
+    </w:p>
+    <w:p>
+      <w:pPr>
+        <w:spacing w:after="0" w:line="240" w:lineRule="auto"/>
+        <w:jc w:val="both"/>
+        <w:rPr>
+          <w:rFonts w:ascii="Arial" w:hAnsi="Arial" w:cs="Arial"/>
         </w:rPr>
       </w:pPr>
     </w:p>
@@ -910,8 +1432,16 @@
         <w:rPr>
           <w:rFonts w:ascii="Arial" w:hAnsi="Arial" w:cs="Arial"/>
         </w:rPr>
-        <w:t>For iEEG</w:t>
-      </w:r>
+        <w:t xml:space="preserve">For </w:t>
+      </w:r>
+      <w:proofErr w:type="spellStart"/>
+      <w:r>
+        <w:rPr>
+          <w:rFonts w:ascii="Arial" w:hAnsi="Arial" w:cs="Arial"/>
+        </w:rPr>
+        <w:t>iEEG</w:t>
+      </w:r>
+      <w:proofErr w:type="spellEnd"/>
     </w:p>
     <w:p>
       <w:pPr>
@@ -959,6 +1489,7 @@
         <w:rPr>
           <w:rFonts w:ascii="Arial" w:hAnsi="Arial" w:cs="Arial"/>
         </w:rPr>
+        <w:lastRenderedPageBreak/>
         <w:t>task 2: 120 trials (40 for each tone) (5 minutes)</w:t>
       </w:r>
     </w:p>
@@ -979,7 +1510,21 @@
         <w:rPr>
           <w:rFonts w:ascii="Arial" w:hAnsi="Arial" w:cs="Arial"/>
         </w:rPr>
-        <w:t>task 3: 96 trials (48 maintenance: 24 same, 24 different; 48 manipulation: 24 inverted, 24 not inverted/other) (17 minutes)</w:t>
+        <w:t xml:space="preserve">task 3: 96 trials (48 maintenance: 24 same, 24 different; 48 </w:t>
+      </w:r>
+      <w:proofErr w:type="gramStart"/>
+      <w:r>
+        <w:rPr>
+          <w:rFonts w:ascii="Arial" w:hAnsi="Arial" w:cs="Arial"/>
+        </w:rPr>
+        <w:t>manipulation</w:t>
+      </w:r>
+      <w:proofErr w:type="gramEnd"/>
+      <w:r>
+        <w:rPr>
+          <w:rFonts w:ascii="Arial" w:hAnsi="Arial" w:cs="Arial"/>
+        </w:rPr>
+        <w:t>: 24 inverted, 24 not inverted/other) (17 minutes)</w:t>
       </w:r>
     </w:p>
     <w:p>
@@ -1052,7 +1597,21 @@
         <w:rPr>
           <w:rFonts w:ascii="Arial" w:hAnsi="Arial" w:cs="Arial"/>
         </w:rPr>
-        <w:t>task 3: 120 trials (60 maintenance: 30 same, 30 different; 60 manipulation: 30 inverted, 30 not inverted/other) (21 minutes)</w:t>
+        <w:t xml:space="preserve">task 3: 120 trials (60 maintenance: 30 same, 30 different; 60 </w:t>
+      </w:r>
+      <w:proofErr w:type="gramStart"/>
+      <w:r>
+        <w:rPr>
+          <w:rFonts w:ascii="Arial" w:hAnsi="Arial" w:cs="Arial"/>
+        </w:rPr>
+        <w:t>manipulation</w:t>
+      </w:r>
+      <w:proofErr w:type="gramEnd"/>
+      <w:r>
+        <w:rPr>
+          <w:rFonts w:ascii="Arial" w:hAnsi="Arial" w:cs="Arial"/>
+        </w:rPr>
+        <w:t>: 30 inverted, 30 not inverted/other) (21 minutes)</w:t>
       </w:r>
     </w:p>
     <w:p>
@@ -1082,7 +1641,11 @@
     </w:p>
     <w:p>
       <w:pPr>
-        <w:jc w:val="both"/>
+        <w:spacing w:after="0" w:line="240" w:lineRule="auto"/>
+        <w:jc w:val="both"/>
+        <w:rPr>
+          <w:rFonts w:ascii="Arial" w:hAnsi="Arial" w:cs="Arial"/>
+        </w:rPr>
       </w:pPr>
     </w:p>
     <w:p>
@@ -1098,8 +1661,227 @@
           <w:rFonts w:ascii="Arial" w:hAnsi="Arial" w:cs="Arial"/>
           <w:b/>
         </w:rPr>
-        <w:lastRenderedPageBreak/>
+        <w:t>Software requirements</w:t>
+      </w:r>
+    </w:p>
+    <w:p>
+      <w:pPr>
+        <w:spacing w:after="0" w:line="240" w:lineRule="auto"/>
+        <w:ind w:left="360"/>
+        <w:jc w:val="both"/>
+        <w:rPr>
+          <w:rFonts w:ascii="Arial" w:hAnsi="Arial" w:cs="Arial"/>
+        </w:rPr>
+      </w:pPr>
+      <w:r>
+        <w:rPr>
+          <w:rFonts w:ascii="Arial" w:hAnsi="Arial" w:cs="Arial"/>
+          <w:b/>
+          <w:bCs/>
+        </w:rPr>
+        <w:t>Linux</w:t>
+      </w:r>
+      <w:r>
+        <w:rPr>
+          <w:rFonts w:ascii="Arial" w:hAnsi="Arial" w:cs="Arial"/>
+        </w:rPr>
+        <w:t xml:space="preserve"> and </w:t>
+      </w:r>
+      <w:proofErr w:type="spellStart"/>
+      <w:r>
+        <w:rPr>
+          <w:rFonts w:ascii="Arial" w:hAnsi="Arial" w:cs="Arial"/>
+          <w:b/>
+          <w:bCs/>
+        </w:rPr>
+        <w:t>Psychopy</w:t>
+      </w:r>
+      <w:proofErr w:type="spellEnd"/>
+      <w:r>
+        <w:rPr>
+          <w:rFonts w:ascii="Arial" w:hAnsi="Arial" w:cs="Arial"/>
+          <w:b/>
+          <w:bCs/>
+        </w:rPr>
+        <w:t xml:space="preserve"> 3</w:t>
+      </w:r>
+      <w:r>
+        <w:rPr>
+          <w:rFonts w:ascii="Arial" w:hAnsi="Arial" w:cs="Arial"/>
+        </w:rPr>
+        <w:t xml:space="preserve"> (versions above 2021 if triggers are needed or v3.1.2 if sound onsets</w:t>
+      </w:r>
+      <w:r>
+        <w:rPr>
+          <w:rFonts w:ascii="Arial" w:hAnsi="Arial" w:cs="Arial"/>
+        </w:rPr>
+        <w:t xml:space="preserve"> or photodiode</w:t>
+      </w:r>
+      <w:r>
+        <w:rPr>
+          <w:rFonts w:ascii="Arial" w:hAnsi="Arial" w:cs="Arial"/>
+        </w:rPr>
+        <w:t xml:space="preserve"> are recorded otherwise). </w:t>
+      </w:r>
+    </w:p>
+    <w:p>
+      <w:pPr>
+        <w:spacing w:after="0" w:line="240" w:lineRule="auto"/>
+        <w:ind w:left="360"/>
+        <w:jc w:val="both"/>
+        <w:rPr>
+          <w:rFonts w:ascii="Arial" w:hAnsi="Arial" w:cs="Arial"/>
+        </w:rPr>
+      </w:pPr>
+    </w:p>
+    <w:p>
+      <w:pPr>
+        <w:jc w:val="both"/>
+        <w:rPr>
+          <w:rFonts w:ascii="Arial" w:hAnsi="Arial" w:cs="Arial"/>
+          <w:b/>
+        </w:rPr>
+      </w:pPr>
+      <w:r>
+        <w:rPr>
+          <w:rFonts w:ascii="Arial" w:hAnsi="Arial" w:cs="Arial"/>
+          <w:b/>
+        </w:rPr>
+        <w:t>Externals</w:t>
+      </w:r>
+    </w:p>
+    <w:p>
+      <w:pPr>
+        <w:pStyle w:val="ListParagraph"/>
+        <w:numPr>
+          <w:ilvl w:val="0"/>
+          <w:numId w:val="13"/>
+        </w:numPr>
+        <w:spacing w:after="0" w:line="240" w:lineRule="auto"/>
+        <w:jc w:val="both"/>
+        <w:rPr>
+          <w:rFonts w:ascii="Arial" w:hAnsi="Arial" w:cs="Arial"/>
+        </w:rPr>
+      </w:pPr>
+      <w:r>
+        <w:rPr>
+          <w:rFonts w:ascii="Arial" w:hAnsi="Arial" w:cs="Arial"/>
+        </w:rPr>
+        <w:t>Keyboard for participant responses</w:t>
+      </w:r>
+      <w:r>
+        <w:rPr>
+          <w:rFonts w:ascii="Arial" w:hAnsi="Arial" w:cs="Arial"/>
+        </w:rPr>
+        <w:t>.</w:t>
+      </w:r>
+    </w:p>
+    <w:p>
+      <w:pPr>
+        <w:pStyle w:val="ListParagraph"/>
+        <w:numPr>
+          <w:ilvl w:val="0"/>
+          <w:numId w:val="13"/>
+        </w:numPr>
+        <w:spacing w:after="0" w:line="240" w:lineRule="auto"/>
+        <w:jc w:val="both"/>
+        <w:rPr>
+          <w:rFonts w:ascii="Arial" w:hAnsi="Arial" w:cs="Arial"/>
+        </w:rPr>
+      </w:pPr>
+      <w:r>
+        <w:rPr>
+          <w:rFonts w:ascii="Arial" w:hAnsi="Arial" w:cs="Arial"/>
+        </w:rPr>
+        <w:t xml:space="preserve">Photodiode to record screen onsets. This may be </w:t>
+      </w:r>
+      <w:r>
+        <w:rPr>
+          <w:rFonts w:ascii="Arial" w:hAnsi="Arial" w:cs="Arial"/>
+        </w:rPr>
+        <w:t>crucial</w:t>
+      </w:r>
+      <w:r>
+        <w:rPr>
+          <w:rFonts w:ascii="Arial" w:hAnsi="Arial" w:cs="Arial"/>
+        </w:rPr>
+        <w:t xml:space="preserve"> if information about sound onsets is not obtained otherwise.</w:t>
+      </w:r>
+    </w:p>
+    <w:p>
+      <w:pPr>
+        <w:pStyle w:val="ListParagraph"/>
+        <w:numPr>
+          <w:ilvl w:val="0"/>
+          <w:numId w:val="13"/>
+        </w:numPr>
+        <w:spacing w:after="0" w:line="240" w:lineRule="auto"/>
+        <w:jc w:val="both"/>
+        <w:rPr>
+          <w:rFonts w:ascii="Arial" w:hAnsi="Arial" w:cs="Arial"/>
+        </w:rPr>
+      </w:pPr>
+      <w:r>
+        <w:rPr>
+          <w:rFonts w:ascii="Arial" w:hAnsi="Arial" w:cs="Arial"/>
+        </w:rPr>
+        <w:t>Either headphones or loudspeakers to present the stimuli.</w:t>
+      </w:r>
+    </w:p>
+    <w:p>
+      <w:pPr>
+        <w:pStyle w:val="ListParagraph"/>
+        <w:spacing w:after="0" w:line="240" w:lineRule="auto"/>
+        <w:jc w:val="both"/>
+        <w:rPr>
+          <w:rFonts w:ascii="Arial" w:hAnsi="Arial" w:cs="Arial"/>
+        </w:rPr>
+      </w:pPr>
+    </w:p>
+    <w:p>
+      <w:pPr>
+        <w:jc w:val="both"/>
+        <w:rPr>
+          <w:rFonts w:ascii="Arial" w:hAnsi="Arial" w:cs="Arial"/>
+          <w:b/>
+        </w:rPr>
+      </w:pPr>
+      <w:r>
+        <w:rPr>
+          <w:rFonts w:ascii="Arial" w:hAnsi="Arial" w:cs="Arial"/>
+          <w:b/>
+        </w:rPr>
         <w:t>Instructions to run the tasks</w:t>
+      </w:r>
+      <w:r>
+        <w:rPr>
+          <w:rFonts w:ascii="Arial" w:hAnsi="Arial" w:cs="Arial"/>
+          <w:b/>
+        </w:rPr>
+        <w:t xml:space="preserve"> (</w:t>
+      </w:r>
+      <w:proofErr w:type="spellStart"/>
+      <w:r>
+        <w:rPr>
+          <w:rFonts w:ascii="Arial" w:hAnsi="Arial" w:cs="Arial"/>
+          <w:b/>
+        </w:rPr>
+        <w:t>P</w:t>
+      </w:r>
+      <w:r>
+        <w:rPr>
+          <w:rFonts w:ascii="Arial" w:hAnsi="Arial" w:cs="Arial"/>
+          <w:b/>
+        </w:rPr>
+        <w:t>sychopy</w:t>
+      </w:r>
+      <w:proofErr w:type="spellEnd"/>
+      <w:r>
+        <w:rPr>
+          <w:rFonts w:ascii="Arial" w:hAnsi="Arial" w:cs="Arial"/>
+          <w:b/>
+        </w:rPr>
+        <w:t>)</w:t>
       </w:r>
     </w:p>
     <w:p>
@@ -1137,7 +1919,21 @@
         <w:rPr>
           <w:rFonts w:ascii="Arial" w:hAnsi="Arial" w:cs="Arial"/>
         </w:rPr>
-        <w:t>To run the task, open Psychopy 3</w:t>
+        <w:t xml:space="preserve">To run the task, open </w:t>
+      </w:r>
+      <w:proofErr w:type="spellStart"/>
+      <w:r>
+        <w:rPr>
+          <w:rFonts w:ascii="Arial" w:hAnsi="Arial" w:cs="Arial"/>
+        </w:rPr>
+        <w:t>Psychopy</w:t>
+      </w:r>
+      <w:proofErr w:type="spellEnd"/>
+      <w:r>
+        <w:rPr>
+          <w:rFonts w:ascii="Arial" w:hAnsi="Arial" w:cs="Arial"/>
+        </w:rPr>
+        <w:t xml:space="preserve"> 3</w:t>
       </w:r>
       <w:r>
         <w:rPr>
@@ -1174,6 +1970,259 @@
           <w:rFonts w:ascii="Arial" w:hAnsi="Arial" w:cs="Arial"/>
         </w:rPr>
         <w:t>)</w:t>
+      </w:r>
+      <w:r>
+        <w:rPr>
+          <w:rFonts w:ascii="Arial" w:hAnsi="Arial" w:cs="Arial"/>
+        </w:rPr>
+        <w:t>:</w:t>
+      </w:r>
+    </w:p>
+    <w:p>
+      <w:pPr>
+        <w:pStyle w:val="ListParagraph"/>
+        <w:numPr>
+          <w:ilvl w:val="0"/>
+          <w:numId w:val="14"/>
+        </w:numPr>
+        <w:jc w:val="both"/>
+        <w:rPr>
+          <w:rFonts w:ascii="Arial" w:hAnsi="Arial" w:cs="Arial"/>
+        </w:rPr>
+      </w:pPr>
+      <w:r>
+        <w:rPr>
+          <w:rFonts w:ascii="Arial" w:hAnsi="Arial" w:cs="Arial"/>
+        </w:rPr>
+        <w:t>Open the bash terminal and write ‘</w:t>
+      </w:r>
+      <w:proofErr w:type="spellStart"/>
+      <w:r>
+        <w:rPr>
+          <w:rFonts w:ascii="Arial" w:hAnsi="Arial" w:cs="Arial"/>
+        </w:rPr>
+        <w:t>conda</w:t>
+      </w:r>
+      <w:proofErr w:type="spellEnd"/>
+      <w:r>
+        <w:rPr>
+          <w:rFonts w:ascii="Arial" w:hAnsi="Arial" w:cs="Arial"/>
+        </w:rPr>
+        <w:t xml:space="preserve"> activate </w:t>
+      </w:r>
+      <w:proofErr w:type="spellStart"/>
+      <w:r>
+        <w:rPr>
+          <w:rFonts w:ascii="Arial" w:hAnsi="Arial" w:cs="Arial"/>
+        </w:rPr>
+        <w:t>david</w:t>
+      </w:r>
+      <w:proofErr w:type="spellEnd"/>
+      <w:r>
+        <w:rPr>
+          <w:rFonts w:ascii="Arial" w:hAnsi="Arial" w:cs="Arial"/>
+        </w:rPr>
+        <w:t>’</w:t>
+      </w:r>
+      <w:r>
+        <w:rPr>
+          <w:rFonts w:ascii="Arial" w:hAnsi="Arial" w:cs="Arial"/>
+        </w:rPr>
+        <w:t xml:space="preserve"> (works for </w:t>
+      </w:r>
+      <w:r>
+        <w:rPr>
+          <w:rFonts w:ascii="Arial" w:hAnsi="Arial" w:cs="Arial"/>
+        </w:rPr>
+        <w:t>K</w:t>
+      </w:r>
+      <w:r>
+        <w:rPr>
+          <w:rFonts w:ascii="Arial" w:hAnsi="Arial" w:cs="Arial"/>
+        </w:rPr>
+        <w:t>night-lab laptops)</w:t>
+      </w:r>
+    </w:p>
+    <w:p>
+      <w:pPr>
+        <w:pStyle w:val="ListParagraph"/>
+        <w:numPr>
+          <w:ilvl w:val="0"/>
+          <w:numId w:val="14"/>
+        </w:numPr>
+        <w:jc w:val="both"/>
+        <w:rPr>
+          <w:rFonts w:ascii="Arial" w:hAnsi="Arial" w:cs="Arial"/>
+        </w:rPr>
+      </w:pPr>
+      <w:r>
+        <w:rPr>
+          <w:rFonts w:ascii="Arial" w:hAnsi="Arial" w:cs="Arial"/>
+        </w:rPr>
+        <w:t>Then type ‘</w:t>
+      </w:r>
+      <w:proofErr w:type="spellStart"/>
+      <w:r>
+        <w:rPr>
+          <w:rFonts w:ascii="Arial" w:hAnsi="Arial" w:cs="Arial"/>
+        </w:rPr>
+        <w:t>psychopy</w:t>
+      </w:r>
+      <w:proofErr w:type="spellEnd"/>
+      <w:r>
+        <w:rPr>
+          <w:rFonts w:ascii="Arial" w:hAnsi="Arial" w:cs="Arial"/>
+        </w:rPr>
+        <w:t>’</w:t>
+      </w:r>
+    </w:p>
+    <w:p>
+      <w:pPr>
+        <w:pStyle w:val="ListParagraph"/>
+        <w:numPr>
+          <w:ilvl w:val="0"/>
+          <w:numId w:val="14"/>
+        </w:numPr>
+        <w:jc w:val="both"/>
+        <w:rPr>
+          <w:rFonts w:ascii="Arial" w:hAnsi="Arial" w:cs="Arial"/>
+        </w:rPr>
+      </w:pPr>
+      <w:r>
+        <w:rPr>
+          <w:rFonts w:ascii="Arial" w:hAnsi="Arial" w:cs="Arial"/>
+        </w:rPr>
+        <w:t xml:space="preserve">Alternatively, </w:t>
+      </w:r>
+      <w:r>
+        <w:rPr>
+          <w:rFonts w:ascii="Arial" w:hAnsi="Arial" w:cs="Arial"/>
+        </w:rPr>
+        <w:t>you can run the task directly from the command line (only for knight-lab laptops)</w:t>
+      </w:r>
+      <w:r>
+        <w:rPr>
+          <w:rFonts w:ascii="Arial" w:hAnsi="Arial" w:cs="Arial"/>
+        </w:rPr>
+        <w:t>:</w:t>
+      </w:r>
+    </w:p>
+    <w:p>
+      <w:pPr>
+        <w:pStyle w:val="ListParagraph"/>
+        <w:numPr>
+          <w:ilvl w:val="1"/>
+          <w:numId w:val="14"/>
+        </w:numPr>
+        <w:jc w:val="both"/>
+        <w:rPr>
+          <w:rFonts w:ascii="Arial" w:hAnsi="Arial" w:cs="Arial"/>
+        </w:rPr>
+      </w:pPr>
+      <w:r>
+        <w:rPr>
+          <w:rFonts w:ascii="Arial" w:hAnsi="Arial" w:cs="Arial"/>
+        </w:rPr>
+        <w:t>Open the bash terminal and write “</w:t>
+      </w:r>
+      <w:proofErr w:type="spellStart"/>
+      <w:r>
+        <w:rPr>
+          <w:rFonts w:ascii="Arial" w:hAnsi="Arial" w:cs="Arial"/>
+        </w:rPr>
+        <w:t>conda</w:t>
+      </w:r>
+      <w:proofErr w:type="spellEnd"/>
+      <w:r>
+        <w:rPr>
+          <w:rFonts w:ascii="Arial" w:hAnsi="Arial" w:cs="Arial"/>
+        </w:rPr>
+        <w:t xml:space="preserve"> activate </w:t>
+      </w:r>
+      <w:proofErr w:type="spellStart"/>
+      <w:r>
+        <w:rPr>
+          <w:rFonts w:ascii="Arial" w:hAnsi="Arial" w:cs="Arial"/>
+        </w:rPr>
+        <w:t>david</w:t>
+      </w:r>
+      <w:proofErr w:type="spellEnd"/>
+      <w:r>
+        <w:rPr>
+          <w:rFonts w:ascii="Arial" w:hAnsi="Arial" w:cs="Arial"/>
+        </w:rPr>
+        <w:t>’</w:t>
+      </w:r>
+    </w:p>
+    <w:p>
+      <w:pPr>
+        <w:pStyle w:val="ListParagraph"/>
+        <w:numPr>
+          <w:ilvl w:val="1"/>
+          <w:numId w:val="14"/>
+        </w:numPr>
+        <w:jc w:val="both"/>
+        <w:rPr>
+          <w:rFonts w:ascii="Arial" w:hAnsi="Arial" w:cs="Arial"/>
+        </w:rPr>
+      </w:pPr>
+      <w:r>
+        <w:rPr>
+          <w:rFonts w:ascii="Arial" w:hAnsi="Arial" w:cs="Arial"/>
+        </w:rPr>
+        <w:t>Navigate (cd) to the scripts folder and type “python task_run_iEEG_3.1.2.py”.</w:t>
+      </w:r>
+    </w:p>
+    <w:p>
+      <w:pPr>
+        <w:pStyle w:val="ListParagraph"/>
+        <w:numPr>
+          <w:ilvl w:val="1"/>
+          <w:numId w:val="14"/>
+        </w:numPr>
+        <w:jc w:val="both"/>
+        <w:rPr>
+          <w:rFonts w:ascii="Arial" w:hAnsi="Arial" w:cs="Arial"/>
+        </w:rPr>
+      </w:pPr>
+      <w:r>
+        <w:rPr>
+          <w:rFonts w:ascii="Arial" w:hAnsi="Arial" w:cs="Arial"/>
+        </w:rPr>
+        <w:t>Skip step 3 and go to step 4</w:t>
+      </w:r>
+    </w:p>
+    <w:p>
+      <w:pPr>
+        <w:pStyle w:val="ListParagraph"/>
+        <w:numPr>
+          <w:ilvl w:val="0"/>
+          <w:numId w:val="14"/>
+        </w:numPr>
+        <w:jc w:val="both"/>
+        <w:rPr>
+          <w:rFonts w:ascii="Arial" w:hAnsi="Arial" w:cs="Arial"/>
+        </w:rPr>
+      </w:pPr>
+      <w:r>
+        <w:rPr>
+          <w:rFonts w:ascii="Arial" w:hAnsi="Arial" w:cs="Arial"/>
+        </w:rPr>
+        <w:t xml:space="preserve">For non-Knight-lab laptops, </w:t>
+      </w:r>
+      <w:proofErr w:type="spellStart"/>
+      <w:r>
+        <w:rPr>
+          <w:rFonts w:ascii="Arial" w:hAnsi="Arial" w:cs="Arial"/>
+        </w:rPr>
+        <w:t>Psychopy</w:t>
+      </w:r>
+      <w:proofErr w:type="spellEnd"/>
+      <w:r>
+        <w:rPr>
+          <w:rFonts w:ascii="Arial" w:hAnsi="Arial" w:cs="Arial"/>
+        </w:rPr>
+        <w:t xml:space="preserve"> may be installed in different places. Ask around.</w:t>
       </w:r>
     </w:p>
     <w:p>
@@ -1228,13 +2277,31 @@
         <w:rPr>
           <w:rFonts w:ascii="Arial" w:hAnsi="Arial" w:cs="Arial"/>
         </w:rPr>
-        <w:t>), click on the “run” button and write the subject code in the pop up window.</w:t>
+        <w:t xml:space="preserve">), click on the “run” button and write the subject code in the </w:t>
+      </w:r>
+      <w:r>
+        <w:rPr>
+          <w:rFonts w:ascii="Arial" w:hAnsi="Arial" w:cs="Arial"/>
+        </w:rPr>
+        <w:t>pop-up</w:t>
+      </w:r>
+      <w:r>
+        <w:rPr>
+          <w:rFonts w:ascii="Arial" w:hAnsi="Arial" w:cs="Arial"/>
+        </w:rPr>
+        <w:t xml:space="preserve"> window.</w:t>
       </w:r>
       <w:r>
         <w:rPr>
           <w:rFonts w:ascii="Arial" w:hAnsi="Arial" w:cs="Arial"/>
         </w:rPr>
         <w:t xml:space="preserve"> Also specify the tasks to run in the desired order (leaving blank the field will run all the tasks in a pseudorandom order).</w:t>
+      </w:r>
+      <w:r>
+        <w:rPr>
+          <w:rFonts w:ascii="Arial" w:hAnsi="Arial" w:cs="Arial"/>
+        </w:rPr>
+        <w:t xml:space="preserve"> </w:t>
       </w:r>
     </w:p>
     <w:p>
@@ -1253,7 +2320,7 @@
         <w:rPr>
           <w:rFonts w:ascii="Arial" w:hAnsi="Arial" w:cs="Arial"/>
         </w:rPr>
-        <w:t xml:space="preserve">When each task finishes, the window will close, and you will be asked to confirm the current subject and other task-specific variables. </w:t>
+        <w:t>At the beginning of each task, you will be asked to confirm participant info, whether a photodiode is used and other information. Usually the default settings are correct, but double check just in case.</w:t>
       </w:r>
     </w:p>
     <w:p>
@@ -1296,19 +2363,292 @@
         <w:rPr>
           <w:rFonts w:ascii="Arial" w:hAnsi="Arial" w:cs="Arial"/>
         </w:rPr>
-        <w:t xml:space="preserve"> finish, make sure to retrieve and store the corresponding log files. Task 3 has both a default and a custom log file. Task one has only a custom log file.</w:t>
-      </w:r>
-    </w:p>
-    <w:p>
-      <w:pPr>
-        <w:jc w:val="both"/>
-        <w:rPr>
-          <w:rFonts w:ascii="Arial" w:hAnsi="Arial" w:cs="Arial"/>
-        </w:rPr>
-      </w:pPr>
-      <w:r>
-        <w:rPr>
-          <w:rFonts w:ascii="Arial" w:hAnsi="Arial" w:cs="Arial"/>
+        <w:t xml:space="preserve"> finish, make sure to retrieve and store the corresponding log files. Task</w:t>
+      </w:r>
+      <w:r>
+        <w:rPr>
+          <w:rFonts w:ascii="Arial" w:hAnsi="Arial" w:cs="Arial"/>
+        </w:rPr>
+        <w:t>s</w:t>
+      </w:r>
+      <w:r>
+        <w:rPr>
+          <w:rFonts w:ascii="Arial" w:hAnsi="Arial" w:cs="Arial"/>
+        </w:rPr>
+        <w:t xml:space="preserve"> </w:t>
+      </w:r>
+      <w:r>
+        <w:rPr>
+          <w:rFonts w:ascii="Arial" w:hAnsi="Arial" w:cs="Arial"/>
+        </w:rPr>
+        <w:t>2</w:t>
+      </w:r>
+      <w:r>
+        <w:rPr>
+          <w:rFonts w:ascii="Arial" w:hAnsi="Arial" w:cs="Arial"/>
+        </w:rPr>
+        <w:t xml:space="preserve"> and 3</w:t>
+      </w:r>
+      <w:r>
+        <w:rPr>
+          <w:rFonts w:ascii="Arial" w:hAnsi="Arial" w:cs="Arial"/>
+        </w:rPr>
+        <w:t xml:space="preserve"> ha</w:t>
+      </w:r>
+      <w:r>
+        <w:rPr>
+          <w:rFonts w:ascii="Arial" w:hAnsi="Arial" w:cs="Arial"/>
+        </w:rPr>
+        <w:t>ve</w:t>
+      </w:r>
+      <w:r>
+        <w:rPr>
+          <w:rFonts w:ascii="Arial" w:hAnsi="Arial" w:cs="Arial"/>
+        </w:rPr>
+        <w:t xml:space="preserve"> </w:t>
+      </w:r>
+      <w:r>
+        <w:rPr>
+          <w:rFonts w:ascii="Arial" w:hAnsi="Arial" w:cs="Arial"/>
+        </w:rPr>
+        <w:t xml:space="preserve">both a default and a custom log file. Task </w:t>
+      </w:r>
+      <w:r>
+        <w:rPr>
+          <w:rFonts w:ascii="Arial" w:hAnsi="Arial" w:cs="Arial"/>
+        </w:rPr>
+        <w:t>1</w:t>
+      </w:r>
+      <w:r>
+        <w:rPr>
+          <w:rFonts w:ascii="Arial" w:hAnsi="Arial" w:cs="Arial"/>
+        </w:rPr>
+        <w:t xml:space="preserve"> has only a custom log file.</w:t>
+      </w:r>
+    </w:p>
+    <w:p>
+      <w:pPr>
+        <w:jc w:val="both"/>
+        <w:rPr>
+          <w:rFonts w:ascii="Arial" w:hAnsi="Arial" w:cs="Arial"/>
+          <w:b/>
+        </w:rPr>
+      </w:pPr>
+    </w:p>
+    <w:p>
+      <w:pPr>
+        <w:jc w:val="both"/>
+        <w:rPr>
+          <w:rFonts w:ascii="Arial" w:hAnsi="Arial" w:cs="Arial"/>
+          <w:b/>
+        </w:rPr>
+      </w:pPr>
+      <w:r>
+        <w:rPr>
+          <w:rFonts w:ascii="Arial" w:hAnsi="Arial" w:cs="Arial"/>
+          <w:b/>
+        </w:rPr>
+        <w:lastRenderedPageBreak/>
+        <w:t>BCI2000 instructions</w:t>
+      </w:r>
+    </w:p>
+    <w:p>
+      <w:pPr>
+        <w:jc w:val="both"/>
+        <w:rPr>
+          <w:rFonts w:ascii="Arial" w:hAnsi="Arial" w:cs="Arial"/>
+          <w:bCs/>
+        </w:rPr>
+      </w:pPr>
+      <w:r>
+        <w:rPr>
+          <w:rFonts w:ascii="Arial" w:hAnsi="Arial" w:cs="Arial"/>
+          <w:bCs/>
+        </w:rPr>
+        <w:t xml:space="preserve">In BCI2000, all the tasks can be run by opening one of the batch files located under the </w:t>
+      </w:r>
+      <w:proofErr w:type="spellStart"/>
+      <w:proofErr w:type="gramStart"/>
+      <w:r>
+        <w:rPr>
+          <w:rFonts w:ascii="Arial" w:hAnsi="Arial" w:cs="Arial"/>
+          <w:bCs/>
+        </w:rPr>
+        <w:t>batch.ECoG</w:t>
+      </w:r>
+      <w:proofErr w:type="spellEnd"/>
+      <w:proofErr w:type="gramEnd"/>
+      <w:r>
+        <w:rPr>
+          <w:rFonts w:ascii="Arial" w:hAnsi="Arial" w:cs="Arial"/>
+          <w:bCs/>
+        </w:rPr>
+        <w:t xml:space="preserve"> folder of the local BCI2000 installation. There are four different versions of the task, each one corresponding to a different task order, which should ideally be counterbalanced across subjects</w:t>
+      </w:r>
+      <w:r>
+        <w:rPr>
+          <w:rFonts w:ascii="Arial" w:hAnsi="Arial" w:cs="Arial"/>
+          <w:bCs/>
+        </w:rPr>
+        <w:t>:</w:t>
+      </w:r>
+    </w:p>
+    <w:p>
+      <w:pPr>
+        <w:pStyle w:val="ListParagraph"/>
+        <w:numPr>
+          <w:ilvl w:val="0"/>
+          <w:numId w:val="15"/>
+        </w:numPr>
+        <w:jc w:val="both"/>
+        <w:rPr>
+          <w:rFonts w:ascii="Arial" w:hAnsi="Arial" w:cs="Arial"/>
+          <w:bCs/>
+        </w:rPr>
+      </w:pPr>
+      <w:r>
+        <w:rPr>
+          <w:rFonts w:ascii="Arial" w:hAnsi="Arial" w:cs="Arial"/>
+          <w:bCs/>
+        </w:rPr>
+        <w:t>fragment_music_memory_task1</w:t>
+      </w:r>
+    </w:p>
+    <w:p>
+      <w:pPr>
+        <w:pStyle w:val="ListParagraph"/>
+        <w:numPr>
+          <w:ilvl w:val="0"/>
+          <w:numId w:val="15"/>
+        </w:numPr>
+        <w:jc w:val="both"/>
+        <w:rPr>
+          <w:rFonts w:ascii="Arial" w:hAnsi="Arial" w:cs="Arial"/>
+          <w:bCs/>
+        </w:rPr>
+      </w:pPr>
+      <w:r>
+        <w:rPr>
+          <w:rFonts w:ascii="Arial" w:hAnsi="Arial" w:cs="Arial"/>
+          <w:bCs/>
+        </w:rPr>
+        <w:t>fragment_music_memory_task</w:t>
+      </w:r>
+      <w:r>
+        <w:rPr>
+          <w:rFonts w:ascii="Arial" w:hAnsi="Arial" w:cs="Arial"/>
+          <w:bCs/>
+        </w:rPr>
+        <w:t>2</w:t>
+      </w:r>
+    </w:p>
+    <w:p>
+      <w:pPr>
+        <w:pStyle w:val="ListParagraph"/>
+        <w:numPr>
+          <w:ilvl w:val="0"/>
+          <w:numId w:val="15"/>
+        </w:numPr>
+        <w:jc w:val="both"/>
+        <w:rPr>
+          <w:rFonts w:ascii="Arial" w:hAnsi="Arial" w:cs="Arial"/>
+          <w:bCs/>
+        </w:rPr>
+      </w:pPr>
+      <w:r>
+        <w:rPr>
+          <w:rFonts w:ascii="Arial" w:hAnsi="Arial" w:cs="Arial"/>
+          <w:bCs/>
+        </w:rPr>
+        <w:t>fragment_music_memory_task</w:t>
+      </w:r>
+      <w:r>
+        <w:rPr>
+          <w:rFonts w:ascii="Arial" w:hAnsi="Arial" w:cs="Arial"/>
+          <w:bCs/>
+        </w:rPr>
+        <w:t>3</w:t>
+      </w:r>
+    </w:p>
+    <w:p>
+      <w:pPr>
+        <w:pStyle w:val="ListParagraph"/>
+        <w:numPr>
+          <w:ilvl w:val="0"/>
+          <w:numId w:val="15"/>
+        </w:numPr>
+        <w:jc w:val="both"/>
+        <w:rPr>
+          <w:rFonts w:ascii="Arial" w:hAnsi="Arial" w:cs="Arial"/>
+          <w:bCs/>
+        </w:rPr>
+      </w:pPr>
+      <w:r>
+        <w:rPr>
+          <w:rFonts w:ascii="Arial" w:hAnsi="Arial" w:cs="Arial"/>
+          <w:bCs/>
+        </w:rPr>
+        <w:t>fragment_music_memory_task</w:t>
+      </w:r>
+      <w:r>
+        <w:rPr>
+          <w:rFonts w:ascii="Arial" w:hAnsi="Arial" w:cs="Arial"/>
+          <w:bCs/>
+        </w:rPr>
+        <w:t>4</w:t>
+      </w:r>
+    </w:p>
+    <w:p>
+      <w:pPr>
+        <w:jc w:val="both"/>
+        <w:rPr>
+          <w:rFonts w:ascii="Arial" w:hAnsi="Arial" w:cs="Arial"/>
+          <w:bCs/>
+        </w:rPr>
+      </w:pPr>
+      <w:r>
+        <w:rPr>
+          <w:rFonts w:ascii="Arial" w:hAnsi="Arial" w:cs="Arial"/>
+          <w:bCs/>
+        </w:rPr>
+        <w:t>For each subject</w:t>
+      </w:r>
+      <w:r>
+        <w:rPr>
+          <w:rFonts w:ascii="Arial" w:hAnsi="Arial" w:cs="Arial"/>
+          <w:bCs/>
+        </w:rPr>
+        <w:t xml:space="preserve">, run </w:t>
+      </w:r>
+      <w:r>
+        <w:rPr>
+          <w:rFonts w:ascii="Arial" w:hAnsi="Arial" w:cs="Arial"/>
+          <w:b/>
+        </w:rPr>
+        <w:t>only one</w:t>
+      </w:r>
+      <w:r>
+        <w:rPr>
+          <w:rFonts w:ascii="Arial" w:hAnsi="Arial" w:cs="Arial"/>
+          <w:bCs/>
+        </w:rPr>
+        <w:t xml:space="preserve"> of the four versions and try to make sure this version hasn’t been used with the last three subjects. However, if you are in doubt or if things get messy, feel free to run any of the four versions at will.</w:t>
+      </w:r>
+    </w:p>
+    <w:p>
+      <w:pPr>
+        <w:jc w:val="both"/>
+        <w:rPr>
+          <w:rFonts w:ascii="Arial" w:hAnsi="Arial" w:cs="Arial"/>
+          <w:b/>
+          <w:bCs/>
+        </w:rPr>
+      </w:pPr>
+      <w:r>
+        <w:rPr>
+          <w:rFonts w:ascii="Arial" w:hAnsi="Arial" w:cs="Arial"/>
+          <w:b/>
+          <w:bCs/>
         </w:rPr>
         <w:t>Tips and caveats:</w:t>
       </w:r>
@@ -1352,6 +2692,54 @@
         </w:rPr>
         <w:t xml:space="preserve"> system requires sending triggers, please make sure to update the parallel port address to match your local machine in the script “triggers.py”. </w:t>
       </w:r>
+      <w:r>
+        <w:rPr>
+          <w:rFonts w:ascii="Arial" w:hAnsi="Arial" w:cs="Arial"/>
+        </w:rPr>
+        <w:t>I</w:t>
+      </w:r>
+      <w:r>
+        <w:rPr>
+          <w:rFonts w:ascii="Arial" w:hAnsi="Arial" w:cs="Arial"/>
+        </w:rPr>
+        <w:t>f</w:t>
+      </w:r>
+      <w:r>
+        <w:rPr>
+          <w:rFonts w:ascii="Arial" w:hAnsi="Arial" w:cs="Arial"/>
+        </w:rPr>
+        <w:t xml:space="preserve"> your system does not record triggers, please make sure to record sound onsets otherwise (</w:t>
+      </w:r>
+      <w:r>
+        <w:rPr>
+          <w:rFonts w:ascii="Arial" w:hAnsi="Arial" w:cs="Arial"/>
+        </w:rPr>
+        <w:t>e.g.,</w:t>
+      </w:r>
+      <w:r>
+        <w:rPr>
+          <w:rFonts w:ascii="Arial" w:hAnsi="Arial" w:cs="Arial"/>
+        </w:rPr>
+        <w:t xml:space="preserve"> recording the sound signal</w:t>
+      </w:r>
+      <w:r>
+        <w:rPr>
+          <w:rFonts w:ascii="Arial" w:hAnsi="Arial" w:cs="Arial"/>
+        </w:rPr>
+        <w:t>, recording the photodiode</w:t>
+      </w:r>
+      <w:r>
+        <w:rPr>
+          <w:rFonts w:ascii="Arial" w:hAnsi="Arial" w:cs="Arial"/>
+        </w:rPr>
+        <w:t>).</w:t>
+      </w:r>
+      <w:r>
+        <w:rPr>
+          <w:rFonts w:ascii="Arial" w:hAnsi="Arial" w:cs="Arial"/>
+        </w:rPr>
+        <w:t xml:space="preserve"> Make sure the photodiode fully covers the white square in the bottom left corner of the screen.</w:t>
+      </w:r>
     </w:p>
     <w:p>
       <w:pPr>
@@ -1381,11 +2769,92 @@
     </w:p>
     <w:p>
       <w:pPr>
-        <w:jc w:val="both"/>
-        <w:rPr>
-          <w:rFonts w:ascii="Arial" w:hAnsi="Arial" w:cs="Arial"/>
-        </w:rPr>
-      </w:pPr>
+        <w:pStyle w:val="NoSpacing"/>
+        <w:rPr>
+          <w:rFonts w:ascii="Arial" w:hAnsi="Arial" w:cs="Arial"/>
+          <w:b/>
+          <w:bCs/>
+        </w:rPr>
+      </w:pPr>
+      <w:r>
+        <w:rPr>
+          <w:rFonts w:ascii="Arial" w:hAnsi="Arial" w:cs="Arial"/>
+          <w:b/>
+          <w:bCs/>
+        </w:rPr>
+        <w:t>Contact Details</w:t>
+      </w:r>
+    </w:p>
+    <w:p>
+      <w:pPr>
+        <w:pStyle w:val="NoSpacing"/>
+        <w:rPr>
+          <w:rFonts w:ascii="Arial" w:hAnsi="Arial" w:cs="Arial"/>
+        </w:rPr>
+      </w:pPr>
+    </w:p>
+    <w:p>
+      <w:pPr>
+        <w:pStyle w:val="NoSpacing"/>
+        <w:rPr>
+          <w:rFonts w:ascii="Arial" w:hAnsi="Arial" w:cs="Arial"/>
+        </w:rPr>
+      </w:pPr>
+      <w:r>
+        <w:rPr>
+          <w:rFonts w:ascii="Arial" w:hAnsi="Arial" w:cs="Arial"/>
+        </w:rPr>
+        <w:t xml:space="preserve">David Quiroga </w:t>
+      </w:r>
+    </w:p>
+    <w:p>
+      <w:pPr>
+        <w:pStyle w:val="NoSpacing"/>
+        <w:rPr>
+          <w:rFonts w:ascii="Arial" w:hAnsi="Arial" w:cs="Arial"/>
+        </w:rPr>
+      </w:pPr>
+      <w:r>
+        <w:rPr>
+          <w:rFonts w:ascii="Arial" w:hAnsi="Arial" w:cs="Arial"/>
+        </w:rPr>
+        <w:t>510-3656529</w:t>
+      </w:r>
+    </w:p>
+    <w:p>
+      <w:pPr>
+        <w:pStyle w:val="NoSpacing"/>
+        <w:rPr>
+          <w:rFonts w:ascii="Arial" w:hAnsi="Arial" w:cs="Arial"/>
+        </w:rPr>
+      </w:pPr>
+      <w:hyperlink r:id="rId7" w:history="1">
+        <w:r>
+          <w:rPr>
+            <w:rStyle w:val="Hyperlink"/>
+            <w:rFonts w:ascii="Arial" w:hAnsi="Arial" w:cs="Arial"/>
+          </w:rPr>
+          <w:t>dquiroga@berkeley.edu</w:t>
+        </w:r>
+      </w:hyperlink>
+    </w:p>
+    <w:p>
+      <w:pPr>
+        <w:pStyle w:val="NoSpacing"/>
+        <w:rPr>
+          <w:rFonts w:ascii="Arial" w:hAnsi="Arial" w:cs="Arial"/>
+        </w:rPr>
+      </w:pPr>
+      <w:hyperlink r:id="rId8" w:history="1">
+        <w:r>
+          <w:rPr>
+            <w:rStyle w:val="Hyperlink"/>
+            <w:rFonts w:ascii="Arial" w:hAnsi="Arial" w:cs="Arial"/>
+            <w:lang w:val="es-CO"/>
+          </w:rPr>
+          <w:t>dquiroga@clin.au.dk</w:t>
+        </w:r>
+      </w:hyperlink>
     </w:p>
     <w:sectPr>
       <w:pgSz w:w="12240" w:h="15840"/>
@@ -1399,7 +2868,7 @@
 </file>
 
 <file path=word/numbering.xml><?xml version="1.0" encoding="utf-8"?>
-<w:numbering xmlns:wpc="http://schemas.microsoft.com/office/word/2010/wordprocessingCanvas" xmlns:cx="http://schemas.microsoft.com/office/drawing/2014/chartex" xmlns:cx1="http://schemas.microsoft.com/office/drawing/2015/9/8/chartex" xmlns:cx2="http://schemas.microsoft.com/office/drawing/2015/10/21/chartex" xmlns:cx3="http://schemas.microsoft.com/office/drawing/2016/5/9/chartex" xmlns:cx4="http://schemas.microsoft.com/office/drawing/2016/5/10/chartex" xmlns:cx5="http://schemas.microsoft.com/office/drawing/2016/5/11/chartex" xmlns:cx6="http://schemas.microsoft.com/office/drawing/2016/5/12/chartex" xmlns:cx7="http://schemas.microsoft.com/office/drawing/2016/5/13/chartex" xmlns:cx8="http://schemas.microsoft.com/office/drawing/2016/5/14/chartex" xmlns:mc="http://schemas.openxmlformats.org/markup-compatibility/2006" xmlns:aink="http://schemas.microsoft.com/office/drawing/2016/ink" xmlns:am3d="http://schemas.microsoft.com/office/drawing/2017/model3d" xmlns:o="urn:schemas-microsoft-com:office:office" xmlns:r="http://schemas.openxmlformats.org/officeDocument/2006/relationships" xmlns:m="http://schemas.openxmlformats.org/officeDocument/2006/math" xmlns:v="urn:schemas-microsoft-com:vml" xmlns:wp14="http://schemas.microsoft.com/office/word/2010/wordprocessingDrawing" xmlns:wp="http://schemas.openxmlformats.org/drawingml/2006/wordprocessingDrawing" xmlns:w10="urn:schemas-microsoft-com:office:word" xmlns:w="http://schemas.openxmlformats.org/wordprocessingml/2006/main" xmlns:w14="http://schemas.microsoft.com/office/word/2010/wordml" xmlns:w15="http://schemas.microsoft.com/office/word/2012/wordml" xmlns:w16cex="http://schemas.microsoft.com/office/word/2018/wordml/cex" xmlns:w16cid="http://schemas.microsoft.com/office/word/2016/wordml/cid" xmlns:w16="http://schemas.microsoft.com/office/word/2018/wordml" xmlns:w16sdtdh="http://schemas.microsoft.com/office/word/2020/wordml/sdtdatahash" xmlns:w16se="http://schemas.microsoft.com/office/word/2015/wordml/symex" xmlns:wpg="http://schemas.microsoft.com/office/word/2010/wordprocessingGroup" xmlns:wpi="http://schemas.microsoft.com/office/word/2010/wordprocessingInk" xmlns:wne="http://schemas.microsoft.com/office/word/2006/wordml" xmlns:wps="http://schemas.microsoft.com/office/word/2010/wordprocessingShape" mc:Ignorable="w14 w15 w16se w16cid w16 w16cex w16sdtdh wp14">
+<w:numbering xmlns:wpc="http://schemas.microsoft.com/office/word/2010/wordprocessingCanvas" xmlns:cx="http://schemas.microsoft.com/office/drawing/2014/chartex" xmlns:cx1="http://schemas.microsoft.com/office/drawing/2015/9/8/chartex" xmlns:cx2="http://schemas.microsoft.com/office/drawing/2015/10/21/chartex" xmlns:cx3="http://schemas.microsoft.com/office/drawing/2016/5/9/chartex" xmlns:cx4="http://schemas.microsoft.com/office/drawing/2016/5/10/chartex" xmlns:cx5="http://schemas.microsoft.com/office/drawing/2016/5/11/chartex" xmlns:cx6="http://schemas.microsoft.com/office/drawing/2016/5/12/chartex" xmlns:cx7="http://schemas.microsoft.com/office/drawing/2016/5/13/chartex" xmlns:cx8="http://schemas.microsoft.com/office/drawing/2016/5/14/chartex" xmlns:mc="http://schemas.openxmlformats.org/markup-compatibility/2006" xmlns:aink="http://schemas.microsoft.com/office/drawing/2016/ink" xmlns:am3d="http://schemas.microsoft.com/office/drawing/2017/model3d" xmlns:o="urn:schemas-microsoft-com:office:office" xmlns:oel="http://schemas.microsoft.com/office/2019/extlst" xmlns:r="http://schemas.openxmlformats.org/officeDocument/2006/relationships" xmlns:m="http://schemas.openxmlformats.org/officeDocument/2006/math" xmlns:v="urn:schemas-microsoft-com:vml" xmlns:wp14="http://schemas.microsoft.com/office/word/2010/wordprocessingDrawing" xmlns:wp="http://schemas.openxmlformats.org/drawingml/2006/wordprocessingDrawing" xmlns:w10="urn:schemas-microsoft-com:office:word" xmlns:w="http://schemas.openxmlformats.org/wordprocessingml/2006/main" xmlns:w14="http://schemas.microsoft.com/office/word/2010/wordml" xmlns:w15="http://schemas.microsoft.com/office/word/2012/wordml" xmlns:w16cex="http://schemas.microsoft.com/office/word/2018/wordml/cex" xmlns:w16cid="http://schemas.microsoft.com/office/word/2016/wordml/cid" xmlns:w16="http://schemas.microsoft.com/office/word/2018/wordml" xmlns:w16sdtdh="http://schemas.microsoft.com/office/word/2020/wordml/sdtdatahash" xmlns:w16se="http://schemas.microsoft.com/office/word/2015/wordml/symex" xmlns:wpg="http://schemas.microsoft.com/office/word/2010/wordprocessingGroup" xmlns:wpi="http://schemas.microsoft.com/office/word/2010/wordprocessingInk" xmlns:wne="http://schemas.microsoft.com/office/word/2006/wordml" xmlns:wps="http://schemas.microsoft.com/office/word/2010/wordprocessingShape" mc:Ignorable="w14 w15 w16se w16cid w16 w16cex w16sdtdh wp14">
   <w:abstractNum w:abstractNumId="0" w15:restartNumberingAfterBreak="0">
     <w:nsid w:val="030C10E6"/>
     <w:multiLevelType w:val="multilevel"/>
@@ -1542,7 +3011,7 @@
   <w:abstractNum w:abstractNumId="1" w15:restartNumberingAfterBreak="0">
     <w:nsid w:val="06FC1DF1"/>
     <w:multiLevelType w:val="multilevel"/>
-    <w:tmpl w:val="A4C0CE4A"/>
+    <w:tmpl w:val="E5AECC56"/>
     <w:lvl w:ilvl="0">
       <w:start w:val="1"/>
       <w:numFmt w:val="decimal"/>
@@ -1557,8 +3026,1035 @@
     </w:lvl>
     <w:lvl w:ilvl="1">
       <w:start w:val="1"/>
+      <w:numFmt w:val="bullet"/>
+      <w:lvlText w:val=""/>
+      <w:lvlJc w:val="left"/>
+      <w:pPr>
+        <w:ind w:left="1440" w:hanging="360"/>
+      </w:pPr>
+      <w:rPr>
+        <w:rFonts w:ascii="Symbol" w:hAnsi="Symbol" w:hint="default"/>
+      </w:rPr>
+    </w:lvl>
+    <w:lvl w:ilvl="2">
+      <w:start w:val="1"/>
+      <w:numFmt w:val="lowerRoman"/>
+      <w:lvlText w:val="%3."/>
+      <w:lvlJc w:val="right"/>
+      <w:pPr>
+        <w:tabs>
+          <w:tab w:val="num" w:pos="0"/>
+        </w:tabs>
+        <w:ind w:left="2160" w:hanging="180"/>
+      </w:pPr>
+    </w:lvl>
+    <w:lvl w:ilvl="3">
+      <w:start w:val="1"/>
+      <w:numFmt w:val="decimal"/>
+      <w:lvlText w:val="%4."/>
+      <w:lvlJc w:val="left"/>
+      <w:pPr>
+        <w:tabs>
+          <w:tab w:val="num" w:pos="0"/>
+        </w:tabs>
+        <w:ind w:left="2880" w:hanging="360"/>
+      </w:pPr>
+    </w:lvl>
+    <w:lvl w:ilvl="4">
+      <w:start w:val="1"/>
       <w:numFmt w:val="lowerLetter"/>
-      <w:lvlText w:val="%2."/>
+      <w:lvlText w:val="%5."/>
+      <w:lvlJc w:val="left"/>
+      <w:pPr>
+        <w:tabs>
+          <w:tab w:val="num" w:pos="0"/>
+        </w:tabs>
+        <w:ind w:left="3600" w:hanging="360"/>
+      </w:pPr>
+    </w:lvl>
+    <w:lvl w:ilvl="5">
+      <w:start w:val="1"/>
+      <w:numFmt w:val="lowerRoman"/>
+      <w:lvlText w:val="%6."/>
+      <w:lvlJc w:val="right"/>
+      <w:pPr>
+        <w:tabs>
+          <w:tab w:val="num" w:pos="0"/>
+        </w:tabs>
+        <w:ind w:left="4320" w:hanging="180"/>
+      </w:pPr>
+    </w:lvl>
+    <w:lvl w:ilvl="6">
+      <w:start w:val="1"/>
+      <w:numFmt w:val="decimal"/>
+      <w:lvlText w:val="%7."/>
+      <w:lvlJc w:val="left"/>
+      <w:pPr>
+        <w:tabs>
+          <w:tab w:val="num" w:pos="0"/>
+        </w:tabs>
+        <w:ind w:left="5040" w:hanging="360"/>
+      </w:pPr>
+    </w:lvl>
+    <w:lvl w:ilvl="7">
+      <w:start w:val="1"/>
+      <w:numFmt w:val="lowerLetter"/>
+      <w:lvlText w:val="%8."/>
+      <w:lvlJc w:val="left"/>
+      <w:pPr>
+        <w:tabs>
+          <w:tab w:val="num" w:pos="0"/>
+        </w:tabs>
+        <w:ind w:left="5760" w:hanging="360"/>
+      </w:pPr>
+    </w:lvl>
+    <w:lvl w:ilvl="8">
+      <w:start w:val="1"/>
+      <w:numFmt w:val="lowerRoman"/>
+      <w:lvlText w:val="%9."/>
+      <w:lvlJc w:val="right"/>
+      <w:pPr>
+        <w:tabs>
+          <w:tab w:val="num" w:pos="0"/>
+        </w:tabs>
+        <w:ind w:left="6480" w:hanging="180"/>
+      </w:pPr>
+    </w:lvl>
+  </w:abstractNum>
+  <w:abstractNum w:abstractNumId="2" w15:restartNumberingAfterBreak="0">
+    <w:nsid w:val="1F5413E3"/>
+    <w:multiLevelType w:val="hybridMultilevel"/>
+    <w:tmpl w:val="40F8E64E"/>
+    <w:lvl w:ilvl="0" w:tplc="04090001">
+      <w:start w:val="1"/>
+      <w:numFmt w:val="bullet"/>
+      <w:lvlText w:val=""/>
+      <w:lvlJc w:val="left"/>
+      <w:pPr>
+        <w:ind w:left="1503" w:hanging="360"/>
+      </w:pPr>
+      <w:rPr>
+        <w:rFonts w:ascii="Symbol" w:hAnsi="Symbol" w:hint="default"/>
+      </w:rPr>
+    </w:lvl>
+    <w:lvl w:ilvl="1" w:tplc="04090003">
+      <w:start w:val="1"/>
+      <w:numFmt w:val="bullet"/>
+      <w:lvlText w:val="o"/>
+      <w:lvlJc w:val="left"/>
+      <w:pPr>
+        <w:ind w:left="2223" w:hanging="360"/>
+      </w:pPr>
+      <w:rPr>
+        <w:rFonts w:ascii="Courier New" w:hAnsi="Courier New" w:cs="Courier New" w:hint="default"/>
+      </w:rPr>
+    </w:lvl>
+    <w:lvl w:ilvl="2" w:tplc="04090005" w:tentative="1">
+      <w:start w:val="1"/>
+      <w:numFmt w:val="bullet"/>
+      <w:lvlText w:val=""/>
+      <w:lvlJc w:val="left"/>
+      <w:pPr>
+        <w:ind w:left="2943" w:hanging="360"/>
+      </w:pPr>
+      <w:rPr>
+        <w:rFonts w:ascii="Wingdings" w:hAnsi="Wingdings" w:hint="default"/>
+      </w:rPr>
+    </w:lvl>
+    <w:lvl w:ilvl="3" w:tplc="04090001" w:tentative="1">
+      <w:start w:val="1"/>
+      <w:numFmt w:val="bullet"/>
+      <w:lvlText w:val=""/>
+      <w:lvlJc w:val="left"/>
+      <w:pPr>
+        <w:ind w:left="3663" w:hanging="360"/>
+      </w:pPr>
+      <w:rPr>
+        <w:rFonts w:ascii="Symbol" w:hAnsi="Symbol" w:hint="default"/>
+      </w:rPr>
+    </w:lvl>
+    <w:lvl w:ilvl="4" w:tplc="04090003" w:tentative="1">
+      <w:start w:val="1"/>
+      <w:numFmt w:val="bullet"/>
+      <w:lvlText w:val="o"/>
+      <w:lvlJc w:val="left"/>
+      <w:pPr>
+        <w:ind w:left="4383" w:hanging="360"/>
+      </w:pPr>
+      <w:rPr>
+        <w:rFonts w:ascii="Courier New" w:hAnsi="Courier New" w:cs="Courier New" w:hint="default"/>
+      </w:rPr>
+    </w:lvl>
+    <w:lvl w:ilvl="5" w:tplc="04090005" w:tentative="1">
+      <w:start w:val="1"/>
+      <w:numFmt w:val="bullet"/>
+      <w:lvlText w:val=""/>
+      <w:lvlJc w:val="left"/>
+      <w:pPr>
+        <w:ind w:left="5103" w:hanging="360"/>
+      </w:pPr>
+      <w:rPr>
+        <w:rFonts w:ascii="Wingdings" w:hAnsi="Wingdings" w:hint="default"/>
+      </w:rPr>
+    </w:lvl>
+    <w:lvl w:ilvl="6" w:tplc="04090001" w:tentative="1">
+      <w:start w:val="1"/>
+      <w:numFmt w:val="bullet"/>
+      <w:lvlText w:val=""/>
+      <w:lvlJc w:val="left"/>
+      <w:pPr>
+        <w:ind w:left="5823" w:hanging="360"/>
+      </w:pPr>
+      <w:rPr>
+        <w:rFonts w:ascii="Symbol" w:hAnsi="Symbol" w:hint="default"/>
+      </w:rPr>
+    </w:lvl>
+    <w:lvl w:ilvl="7" w:tplc="04090003" w:tentative="1">
+      <w:start w:val="1"/>
+      <w:numFmt w:val="bullet"/>
+      <w:lvlText w:val="o"/>
+      <w:lvlJc w:val="left"/>
+      <w:pPr>
+        <w:ind w:left="6543" w:hanging="360"/>
+      </w:pPr>
+      <w:rPr>
+        <w:rFonts w:ascii="Courier New" w:hAnsi="Courier New" w:cs="Courier New" w:hint="default"/>
+      </w:rPr>
+    </w:lvl>
+    <w:lvl w:ilvl="8" w:tplc="04090005" w:tentative="1">
+      <w:start w:val="1"/>
+      <w:numFmt w:val="bullet"/>
+      <w:lvlText w:val=""/>
+      <w:lvlJc w:val="left"/>
+      <w:pPr>
+        <w:ind w:left="7263" w:hanging="360"/>
+      </w:pPr>
+      <w:rPr>
+        <w:rFonts w:ascii="Wingdings" w:hAnsi="Wingdings" w:hint="default"/>
+      </w:rPr>
+    </w:lvl>
+  </w:abstractNum>
+  <w:abstractNum w:abstractNumId="3" w15:restartNumberingAfterBreak="0">
+    <w:nsid w:val="36F45DD4"/>
+    <w:multiLevelType w:val="hybridMultilevel"/>
+    <w:tmpl w:val="C3AAD7A2"/>
+    <w:lvl w:ilvl="0" w:tplc="04090001">
+      <w:start w:val="1"/>
+      <w:numFmt w:val="bullet"/>
+      <w:lvlText w:val=""/>
+      <w:lvlJc w:val="left"/>
+      <w:pPr>
+        <w:ind w:left="720" w:hanging="360"/>
+      </w:pPr>
+      <w:rPr>
+        <w:rFonts w:ascii="Symbol" w:hAnsi="Symbol" w:hint="default"/>
+      </w:rPr>
+    </w:lvl>
+    <w:lvl w:ilvl="1" w:tplc="04090003" w:tentative="1">
+      <w:start w:val="1"/>
+      <w:numFmt w:val="bullet"/>
+      <w:lvlText w:val="o"/>
+      <w:lvlJc w:val="left"/>
+      <w:pPr>
+        <w:ind w:left="1440" w:hanging="360"/>
+      </w:pPr>
+      <w:rPr>
+        <w:rFonts w:ascii="Courier New" w:hAnsi="Courier New" w:cs="Courier New" w:hint="default"/>
+      </w:rPr>
+    </w:lvl>
+    <w:lvl w:ilvl="2" w:tplc="04090005" w:tentative="1">
+      <w:start w:val="1"/>
+      <w:numFmt w:val="bullet"/>
+      <w:lvlText w:val=""/>
+      <w:lvlJc w:val="left"/>
+      <w:pPr>
+        <w:ind w:left="2160" w:hanging="360"/>
+      </w:pPr>
+      <w:rPr>
+        <w:rFonts w:ascii="Wingdings" w:hAnsi="Wingdings" w:hint="default"/>
+      </w:rPr>
+    </w:lvl>
+    <w:lvl w:ilvl="3" w:tplc="04090001" w:tentative="1">
+      <w:start w:val="1"/>
+      <w:numFmt w:val="bullet"/>
+      <w:lvlText w:val=""/>
+      <w:lvlJc w:val="left"/>
+      <w:pPr>
+        <w:ind w:left="2880" w:hanging="360"/>
+      </w:pPr>
+      <w:rPr>
+        <w:rFonts w:ascii="Symbol" w:hAnsi="Symbol" w:hint="default"/>
+      </w:rPr>
+    </w:lvl>
+    <w:lvl w:ilvl="4" w:tplc="04090003" w:tentative="1">
+      <w:start w:val="1"/>
+      <w:numFmt w:val="bullet"/>
+      <w:lvlText w:val="o"/>
+      <w:lvlJc w:val="left"/>
+      <w:pPr>
+        <w:ind w:left="3600" w:hanging="360"/>
+      </w:pPr>
+      <w:rPr>
+        <w:rFonts w:ascii="Courier New" w:hAnsi="Courier New" w:cs="Courier New" w:hint="default"/>
+      </w:rPr>
+    </w:lvl>
+    <w:lvl w:ilvl="5" w:tplc="04090005" w:tentative="1">
+      <w:start w:val="1"/>
+      <w:numFmt w:val="bullet"/>
+      <w:lvlText w:val=""/>
+      <w:lvlJc w:val="left"/>
+      <w:pPr>
+        <w:ind w:left="4320" w:hanging="360"/>
+      </w:pPr>
+      <w:rPr>
+        <w:rFonts w:ascii="Wingdings" w:hAnsi="Wingdings" w:hint="default"/>
+      </w:rPr>
+    </w:lvl>
+    <w:lvl w:ilvl="6" w:tplc="04090001" w:tentative="1">
+      <w:start w:val="1"/>
+      <w:numFmt w:val="bullet"/>
+      <w:lvlText w:val=""/>
+      <w:lvlJc w:val="left"/>
+      <w:pPr>
+        <w:ind w:left="5040" w:hanging="360"/>
+      </w:pPr>
+      <w:rPr>
+        <w:rFonts w:ascii="Symbol" w:hAnsi="Symbol" w:hint="default"/>
+      </w:rPr>
+    </w:lvl>
+    <w:lvl w:ilvl="7" w:tplc="04090003" w:tentative="1">
+      <w:start w:val="1"/>
+      <w:numFmt w:val="bullet"/>
+      <w:lvlText w:val="o"/>
+      <w:lvlJc w:val="left"/>
+      <w:pPr>
+        <w:ind w:left="5760" w:hanging="360"/>
+      </w:pPr>
+      <w:rPr>
+        <w:rFonts w:ascii="Courier New" w:hAnsi="Courier New" w:cs="Courier New" w:hint="default"/>
+      </w:rPr>
+    </w:lvl>
+    <w:lvl w:ilvl="8" w:tplc="04090005" w:tentative="1">
+      <w:start w:val="1"/>
+      <w:numFmt w:val="bullet"/>
+      <w:lvlText w:val=""/>
+      <w:lvlJc w:val="left"/>
+      <w:pPr>
+        <w:ind w:left="6480" w:hanging="360"/>
+      </w:pPr>
+      <w:rPr>
+        <w:rFonts w:ascii="Wingdings" w:hAnsi="Wingdings" w:hint="default"/>
+      </w:rPr>
+    </w:lvl>
+  </w:abstractNum>
+  <w:abstractNum w:abstractNumId="4" w15:restartNumberingAfterBreak="0">
+    <w:nsid w:val="3AA2095B"/>
+    <w:multiLevelType w:val="hybridMultilevel"/>
+    <w:tmpl w:val="4816F864"/>
+    <w:lvl w:ilvl="0" w:tplc="6136DBF0">
+      <w:numFmt w:val="bullet"/>
+      <w:lvlText w:val="-"/>
+      <w:lvlJc w:val="left"/>
+      <w:pPr>
+        <w:ind w:left="720" w:hanging="360"/>
+      </w:pPr>
+      <w:rPr>
+        <w:rFonts w:ascii="Arial" w:eastAsiaTheme="minorHAnsi" w:hAnsi="Arial" w:cs="Arial" w:hint="default"/>
+      </w:rPr>
+    </w:lvl>
+    <w:lvl w:ilvl="1" w:tplc="04090003" w:tentative="1">
+      <w:start w:val="1"/>
+      <w:numFmt w:val="bullet"/>
+      <w:lvlText w:val="o"/>
+      <w:lvlJc w:val="left"/>
+      <w:pPr>
+        <w:ind w:left="1440" w:hanging="360"/>
+      </w:pPr>
+      <w:rPr>
+        <w:rFonts w:ascii="Courier New" w:hAnsi="Courier New" w:cs="Courier New" w:hint="default"/>
+      </w:rPr>
+    </w:lvl>
+    <w:lvl w:ilvl="2" w:tplc="04090005" w:tentative="1">
+      <w:start w:val="1"/>
+      <w:numFmt w:val="bullet"/>
+      <w:lvlText w:val=""/>
+      <w:lvlJc w:val="left"/>
+      <w:pPr>
+        <w:ind w:left="2160" w:hanging="360"/>
+      </w:pPr>
+      <w:rPr>
+        <w:rFonts w:ascii="Wingdings" w:hAnsi="Wingdings" w:hint="default"/>
+      </w:rPr>
+    </w:lvl>
+    <w:lvl w:ilvl="3" w:tplc="04090001" w:tentative="1">
+      <w:start w:val="1"/>
+      <w:numFmt w:val="bullet"/>
+      <w:lvlText w:val=""/>
+      <w:lvlJc w:val="left"/>
+      <w:pPr>
+        <w:ind w:left="2880" w:hanging="360"/>
+      </w:pPr>
+      <w:rPr>
+        <w:rFonts w:ascii="Symbol" w:hAnsi="Symbol" w:hint="default"/>
+      </w:rPr>
+    </w:lvl>
+    <w:lvl w:ilvl="4" w:tplc="04090003" w:tentative="1">
+      <w:start w:val="1"/>
+      <w:numFmt w:val="bullet"/>
+      <w:lvlText w:val="o"/>
+      <w:lvlJc w:val="left"/>
+      <w:pPr>
+        <w:ind w:left="3600" w:hanging="360"/>
+      </w:pPr>
+      <w:rPr>
+        <w:rFonts w:ascii="Courier New" w:hAnsi="Courier New" w:cs="Courier New" w:hint="default"/>
+      </w:rPr>
+    </w:lvl>
+    <w:lvl w:ilvl="5" w:tplc="04090005" w:tentative="1">
+      <w:start w:val="1"/>
+      <w:numFmt w:val="bullet"/>
+      <w:lvlText w:val=""/>
+      <w:lvlJc w:val="left"/>
+      <w:pPr>
+        <w:ind w:left="4320" w:hanging="360"/>
+      </w:pPr>
+      <w:rPr>
+        <w:rFonts w:ascii="Wingdings" w:hAnsi="Wingdings" w:hint="default"/>
+      </w:rPr>
+    </w:lvl>
+    <w:lvl w:ilvl="6" w:tplc="04090001" w:tentative="1">
+      <w:start w:val="1"/>
+      <w:numFmt w:val="bullet"/>
+      <w:lvlText w:val=""/>
+      <w:lvlJc w:val="left"/>
+      <w:pPr>
+        <w:ind w:left="5040" w:hanging="360"/>
+      </w:pPr>
+      <w:rPr>
+        <w:rFonts w:ascii="Symbol" w:hAnsi="Symbol" w:hint="default"/>
+      </w:rPr>
+    </w:lvl>
+    <w:lvl w:ilvl="7" w:tplc="04090003" w:tentative="1">
+      <w:start w:val="1"/>
+      <w:numFmt w:val="bullet"/>
+      <w:lvlText w:val="o"/>
+      <w:lvlJc w:val="left"/>
+      <w:pPr>
+        <w:ind w:left="5760" w:hanging="360"/>
+      </w:pPr>
+      <w:rPr>
+        <w:rFonts w:ascii="Courier New" w:hAnsi="Courier New" w:cs="Courier New" w:hint="default"/>
+      </w:rPr>
+    </w:lvl>
+    <w:lvl w:ilvl="8" w:tplc="04090005" w:tentative="1">
+      <w:start w:val="1"/>
+      <w:numFmt w:val="bullet"/>
+      <w:lvlText w:val=""/>
+      <w:lvlJc w:val="left"/>
+      <w:pPr>
+        <w:ind w:left="6480" w:hanging="360"/>
+      </w:pPr>
+      <w:rPr>
+        <w:rFonts w:ascii="Wingdings" w:hAnsi="Wingdings" w:hint="default"/>
+      </w:rPr>
+    </w:lvl>
+  </w:abstractNum>
+  <w:abstractNum w:abstractNumId="5" w15:restartNumberingAfterBreak="0">
+    <w:nsid w:val="406D5ED6"/>
+    <w:multiLevelType w:val="hybridMultilevel"/>
+    <w:tmpl w:val="E39091F6"/>
+    <w:lvl w:ilvl="0" w:tplc="04090001">
+      <w:start w:val="1"/>
+      <w:numFmt w:val="bullet"/>
+      <w:lvlText w:val=""/>
+      <w:lvlJc w:val="left"/>
+      <w:pPr>
+        <w:ind w:left="360" w:hanging="360"/>
+      </w:pPr>
+      <w:rPr>
+        <w:rFonts w:ascii="Symbol" w:hAnsi="Symbol" w:hint="default"/>
+      </w:rPr>
+    </w:lvl>
+    <w:lvl w:ilvl="1" w:tplc="04090003" w:tentative="1">
+      <w:start w:val="1"/>
+      <w:numFmt w:val="bullet"/>
+      <w:lvlText w:val="o"/>
+      <w:lvlJc w:val="left"/>
+      <w:pPr>
+        <w:ind w:left="1080" w:hanging="360"/>
+      </w:pPr>
+      <w:rPr>
+        <w:rFonts w:ascii="Courier New" w:hAnsi="Courier New" w:cs="Courier New" w:hint="default"/>
+      </w:rPr>
+    </w:lvl>
+    <w:lvl w:ilvl="2" w:tplc="04090005" w:tentative="1">
+      <w:start w:val="1"/>
+      <w:numFmt w:val="bullet"/>
+      <w:lvlText w:val=""/>
+      <w:lvlJc w:val="left"/>
+      <w:pPr>
+        <w:ind w:left="1800" w:hanging="360"/>
+      </w:pPr>
+      <w:rPr>
+        <w:rFonts w:ascii="Wingdings" w:hAnsi="Wingdings" w:hint="default"/>
+      </w:rPr>
+    </w:lvl>
+    <w:lvl w:ilvl="3" w:tplc="04090001" w:tentative="1">
+      <w:start w:val="1"/>
+      <w:numFmt w:val="bullet"/>
+      <w:lvlText w:val=""/>
+      <w:lvlJc w:val="left"/>
+      <w:pPr>
+        <w:ind w:left="2520" w:hanging="360"/>
+      </w:pPr>
+      <w:rPr>
+        <w:rFonts w:ascii="Symbol" w:hAnsi="Symbol" w:hint="default"/>
+      </w:rPr>
+    </w:lvl>
+    <w:lvl w:ilvl="4" w:tplc="04090003" w:tentative="1">
+      <w:start w:val="1"/>
+      <w:numFmt w:val="bullet"/>
+      <w:lvlText w:val="o"/>
+      <w:lvlJc w:val="left"/>
+      <w:pPr>
+        <w:ind w:left="3240" w:hanging="360"/>
+      </w:pPr>
+      <w:rPr>
+        <w:rFonts w:ascii="Courier New" w:hAnsi="Courier New" w:cs="Courier New" w:hint="default"/>
+      </w:rPr>
+    </w:lvl>
+    <w:lvl w:ilvl="5" w:tplc="04090005" w:tentative="1">
+      <w:start w:val="1"/>
+      <w:numFmt w:val="bullet"/>
+      <w:lvlText w:val=""/>
+      <w:lvlJc w:val="left"/>
+      <w:pPr>
+        <w:ind w:left="3960" w:hanging="360"/>
+      </w:pPr>
+      <w:rPr>
+        <w:rFonts w:ascii="Wingdings" w:hAnsi="Wingdings" w:hint="default"/>
+      </w:rPr>
+    </w:lvl>
+    <w:lvl w:ilvl="6" w:tplc="04090001" w:tentative="1">
+      <w:start w:val="1"/>
+      <w:numFmt w:val="bullet"/>
+      <w:lvlText w:val=""/>
+      <w:lvlJc w:val="left"/>
+      <w:pPr>
+        <w:ind w:left="4680" w:hanging="360"/>
+      </w:pPr>
+      <w:rPr>
+        <w:rFonts w:ascii="Symbol" w:hAnsi="Symbol" w:hint="default"/>
+      </w:rPr>
+    </w:lvl>
+    <w:lvl w:ilvl="7" w:tplc="04090003" w:tentative="1">
+      <w:start w:val="1"/>
+      <w:numFmt w:val="bullet"/>
+      <w:lvlText w:val="o"/>
+      <w:lvlJc w:val="left"/>
+      <w:pPr>
+        <w:ind w:left="5400" w:hanging="360"/>
+      </w:pPr>
+      <w:rPr>
+        <w:rFonts w:ascii="Courier New" w:hAnsi="Courier New" w:cs="Courier New" w:hint="default"/>
+      </w:rPr>
+    </w:lvl>
+    <w:lvl w:ilvl="8" w:tplc="04090005" w:tentative="1">
+      <w:start w:val="1"/>
+      <w:numFmt w:val="bullet"/>
+      <w:lvlText w:val=""/>
+      <w:lvlJc w:val="left"/>
+      <w:pPr>
+        <w:ind w:left="6120" w:hanging="360"/>
+      </w:pPr>
+      <w:rPr>
+        <w:rFonts w:ascii="Wingdings" w:hAnsi="Wingdings" w:hint="default"/>
+      </w:rPr>
+    </w:lvl>
+  </w:abstractNum>
+  <w:abstractNum w:abstractNumId="6" w15:restartNumberingAfterBreak="0">
+    <w:nsid w:val="42C13598"/>
+    <w:multiLevelType w:val="multilevel"/>
+    <w:tmpl w:val="917CEAA8"/>
+    <w:lvl w:ilvl="0">
+      <w:start w:val="1"/>
+      <w:numFmt w:val="none"/>
+      <w:suff w:val="nothing"/>
+      <w:lvlText w:val=""/>
+      <w:lvlJc w:val="left"/>
+      <w:pPr>
+        <w:tabs>
+          <w:tab w:val="num" w:pos="0"/>
+        </w:tabs>
+        <w:ind w:left="0" w:firstLine="0"/>
+      </w:pPr>
+    </w:lvl>
+    <w:lvl w:ilvl="1">
+      <w:start w:val="1"/>
+      <w:numFmt w:val="none"/>
+      <w:suff w:val="nothing"/>
+      <w:lvlText w:val=""/>
+      <w:lvlJc w:val="left"/>
+      <w:pPr>
+        <w:tabs>
+          <w:tab w:val="num" w:pos="0"/>
+        </w:tabs>
+        <w:ind w:left="0" w:firstLine="0"/>
+      </w:pPr>
+    </w:lvl>
+    <w:lvl w:ilvl="2">
+      <w:start w:val="1"/>
+      <w:numFmt w:val="none"/>
+      <w:suff w:val="nothing"/>
+      <w:lvlText w:val=""/>
+      <w:lvlJc w:val="left"/>
+      <w:pPr>
+        <w:tabs>
+          <w:tab w:val="num" w:pos="0"/>
+        </w:tabs>
+        <w:ind w:left="0" w:firstLine="0"/>
+      </w:pPr>
+    </w:lvl>
+    <w:lvl w:ilvl="3">
+      <w:start w:val="1"/>
+      <w:numFmt w:val="none"/>
+      <w:suff w:val="nothing"/>
+      <w:lvlText w:val=""/>
+      <w:lvlJc w:val="left"/>
+      <w:pPr>
+        <w:tabs>
+          <w:tab w:val="num" w:pos="0"/>
+        </w:tabs>
+        <w:ind w:left="0" w:firstLine="0"/>
+      </w:pPr>
+    </w:lvl>
+    <w:lvl w:ilvl="4">
+      <w:start w:val="1"/>
+      <w:numFmt w:val="none"/>
+      <w:suff w:val="nothing"/>
+      <w:lvlText w:val=""/>
+      <w:lvlJc w:val="left"/>
+      <w:pPr>
+        <w:tabs>
+          <w:tab w:val="num" w:pos="0"/>
+        </w:tabs>
+        <w:ind w:left="0" w:firstLine="0"/>
+      </w:pPr>
+    </w:lvl>
+    <w:lvl w:ilvl="5">
+      <w:start w:val="1"/>
+      <w:numFmt w:val="none"/>
+      <w:suff w:val="nothing"/>
+      <w:lvlText w:val=""/>
+      <w:lvlJc w:val="left"/>
+      <w:pPr>
+        <w:tabs>
+          <w:tab w:val="num" w:pos="0"/>
+        </w:tabs>
+        <w:ind w:left="0" w:firstLine="0"/>
+      </w:pPr>
+    </w:lvl>
+    <w:lvl w:ilvl="6">
+      <w:start w:val="1"/>
+      <w:numFmt w:val="none"/>
+      <w:suff w:val="nothing"/>
+      <w:lvlText w:val=""/>
+      <w:lvlJc w:val="left"/>
+      <w:pPr>
+        <w:tabs>
+          <w:tab w:val="num" w:pos="0"/>
+        </w:tabs>
+        <w:ind w:left="0" w:firstLine="0"/>
+      </w:pPr>
+    </w:lvl>
+    <w:lvl w:ilvl="7">
+      <w:start w:val="1"/>
+      <w:numFmt w:val="none"/>
+      <w:suff w:val="nothing"/>
+      <w:lvlText w:val=""/>
+      <w:lvlJc w:val="left"/>
+      <w:pPr>
+        <w:tabs>
+          <w:tab w:val="num" w:pos="0"/>
+        </w:tabs>
+        <w:ind w:left="0" w:firstLine="0"/>
+      </w:pPr>
+    </w:lvl>
+    <w:lvl w:ilvl="8">
+      <w:start w:val="1"/>
+      <w:numFmt w:val="none"/>
+      <w:suff w:val="nothing"/>
+      <w:lvlText w:val=""/>
+      <w:lvlJc w:val="left"/>
+      <w:pPr>
+        <w:tabs>
+          <w:tab w:val="num" w:pos="0"/>
+        </w:tabs>
+        <w:ind w:left="0" w:firstLine="0"/>
+      </w:pPr>
+    </w:lvl>
+  </w:abstractNum>
+  <w:abstractNum w:abstractNumId="7" w15:restartNumberingAfterBreak="0">
+    <w:nsid w:val="45AC2584"/>
+    <w:multiLevelType w:val="hybridMultilevel"/>
+    <w:tmpl w:val="C7D4C728"/>
+    <w:lvl w:ilvl="0" w:tplc="04090001">
+      <w:start w:val="1"/>
+      <w:numFmt w:val="bullet"/>
+      <w:lvlText w:val=""/>
+      <w:lvlJc w:val="left"/>
+      <w:pPr>
+        <w:ind w:left="720" w:hanging="360"/>
+      </w:pPr>
+      <w:rPr>
+        <w:rFonts w:ascii="Symbol" w:hAnsi="Symbol" w:hint="default"/>
+      </w:rPr>
+    </w:lvl>
+    <w:lvl w:ilvl="1" w:tplc="04090003" w:tentative="1">
+      <w:start w:val="1"/>
+      <w:numFmt w:val="bullet"/>
+      <w:lvlText w:val="o"/>
+      <w:lvlJc w:val="left"/>
+      <w:pPr>
+        <w:ind w:left="1440" w:hanging="360"/>
+      </w:pPr>
+      <w:rPr>
+        <w:rFonts w:ascii="Courier New" w:hAnsi="Courier New" w:cs="Courier New" w:hint="default"/>
+      </w:rPr>
+    </w:lvl>
+    <w:lvl w:ilvl="2" w:tplc="04090005" w:tentative="1">
+      <w:start w:val="1"/>
+      <w:numFmt w:val="bullet"/>
+      <w:lvlText w:val=""/>
+      <w:lvlJc w:val="left"/>
+      <w:pPr>
+        <w:ind w:left="2160" w:hanging="360"/>
+      </w:pPr>
+      <w:rPr>
+        <w:rFonts w:ascii="Wingdings" w:hAnsi="Wingdings" w:hint="default"/>
+      </w:rPr>
+    </w:lvl>
+    <w:lvl w:ilvl="3" w:tplc="04090001" w:tentative="1">
+      <w:start w:val="1"/>
+      <w:numFmt w:val="bullet"/>
+      <w:lvlText w:val=""/>
+      <w:lvlJc w:val="left"/>
+      <w:pPr>
+        <w:ind w:left="2880" w:hanging="360"/>
+      </w:pPr>
+      <w:rPr>
+        <w:rFonts w:ascii="Symbol" w:hAnsi="Symbol" w:hint="default"/>
+      </w:rPr>
+    </w:lvl>
+    <w:lvl w:ilvl="4" w:tplc="04090003" w:tentative="1">
+      <w:start w:val="1"/>
+      <w:numFmt w:val="bullet"/>
+      <w:lvlText w:val="o"/>
+      <w:lvlJc w:val="left"/>
+      <w:pPr>
+        <w:ind w:left="3600" w:hanging="360"/>
+      </w:pPr>
+      <w:rPr>
+        <w:rFonts w:ascii="Courier New" w:hAnsi="Courier New" w:cs="Courier New" w:hint="default"/>
+      </w:rPr>
+    </w:lvl>
+    <w:lvl w:ilvl="5" w:tplc="04090005" w:tentative="1">
+      <w:start w:val="1"/>
+      <w:numFmt w:val="bullet"/>
+      <w:lvlText w:val=""/>
+      <w:lvlJc w:val="left"/>
+      <w:pPr>
+        <w:ind w:left="4320" w:hanging="360"/>
+      </w:pPr>
+      <w:rPr>
+        <w:rFonts w:ascii="Wingdings" w:hAnsi="Wingdings" w:hint="default"/>
+      </w:rPr>
+    </w:lvl>
+    <w:lvl w:ilvl="6" w:tplc="04090001" w:tentative="1">
+      <w:start w:val="1"/>
+      <w:numFmt w:val="bullet"/>
+      <w:lvlText w:val=""/>
+      <w:lvlJc w:val="left"/>
+      <w:pPr>
+        <w:ind w:left="5040" w:hanging="360"/>
+      </w:pPr>
+      <w:rPr>
+        <w:rFonts w:ascii="Symbol" w:hAnsi="Symbol" w:hint="default"/>
+      </w:rPr>
+    </w:lvl>
+    <w:lvl w:ilvl="7" w:tplc="04090003" w:tentative="1">
+      <w:start w:val="1"/>
+      <w:numFmt w:val="bullet"/>
+      <w:lvlText w:val="o"/>
+      <w:lvlJc w:val="left"/>
+      <w:pPr>
+        <w:ind w:left="5760" w:hanging="360"/>
+      </w:pPr>
+      <w:rPr>
+        <w:rFonts w:ascii="Courier New" w:hAnsi="Courier New" w:cs="Courier New" w:hint="default"/>
+      </w:rPr>
+    </w:lvl>
+    <w:lvl w:ilvl="8" w:tplc="04090005" w:tentative="1">
+      <w:start w:val="1"/>
+      <w:numFmt w:val="bullet"/>
+      <w:lvlText w:val=""/>
+      <w:lvlJc w:val="left"/>
+      <w:pPr>
+        <w:ind w:left="6480" w:hanging="360"/>
+      </w:pPr>
+      <w:rPr>
+        <w:rFonts w:ascii="Wingdings" w:hAnsi="Wingdings" w:hint="default"/>
+      </w:rPr>
+    </w:lvl>
+  </w:abstractNum>
+  <w:abstractNum w:abstractNumId="8" w15:restartNumberingAfterBreak="0">
+    <w:nsid w:val="50BE5144"/>
+    <w:multiLevelType w:val="hybridMultilevel"/>
+    <w:tmpl w:val="EA58CFFE"/>
+    <w:lvl w:ilvl="0" w:tplc="04090001">
+      <w:start w:val="1"/>
+      <w:numFmt w:val="bullet"/>
+      <w:lvlText w:val=""/>
+      <w:lvlJc w:val="left"/>
+      <w:pPr>
+        <w:ind w:left="720" w:hanging="360"/>
+      </w:pPr>
+      <w:rPr>
+        <w:rFonts w:ascii="Symbol" w:hAnsi="Symbol" w:hint="default"/>
+      </w:rPr>
+    </w:lvl>
+    <w:lvl w:ilvl="1" w:tplc="04090003" w:tentative="1">
+      <w:start w:val="1"/>
+      <w:numFmt w:val="bullet"/>
+      <w:lvlText w:val="o"/>
+      <w:lvlJc w:val="left"/>
+      <w:pPr>
+        <w:ind w:left="1440" w:hanging="360"/>
+      </w:pPr>
+      <w:rPr>
+        <w:rFonts w:ascii="Courier New" w:hAnsi="Courier New" w:cs="Courier New" w:hint="default"/>
+      </w:rPr>
+    </w:lvl>
+    <w:lvl w:ilvl="2" w:tplc="04090005" w:tentative="1">
+      <w:start w:val="1"/>
+      <w:numFmt w:val="bullet"/>
+      <w:lvlText w:val=""/>
+      <w:lvlJc w:val="left"/>
+      <w:pPr>
+        <w:ind w:left="2160" w:hanging="360"/>
+      </w:pPr>
+      <w:rPr>
+        <w:rFonts w:ascii="Wingdings" w:hAnsi="Wingdings" w:hint="default"/>
+      </w:rPr>
+    </w:lvl>
+    <w:lvl w:ilvl="3" w:tplc="04090001" w:tentative="1">
+      <w:start w:val="1"/>
+      <w:numFmt w:val="bullet"/>
+      <w:lvlText w:val=""/>
+      <w:lvlJc w:val="left"/>
+      <w:pPr>
+        <w:ind w:left="2880" w:hanging="360"/>
+      </w:pPr>
+      <w:rPr>
+        <w:rFonts w:ascii="Symbol" w:hAnsi="Symbol" w:hint="default"/>
+      </w:rPr>
+    </w:lvl>
+    <w:lvl w:ilvl="4" w:tplc="04090003" w:tentative="1">
+      <w:start w:val="1"/>
+      <w:numFmt w:val="bullet"/>
+      <w:lvlText w:val="o"/>
+      <w:lvlJc w:val="left"/>
+      <w:pPr>
+        <w:ind w:left="3600" w:hanging="360"/>
+      </w:pPr>
+      <w:rPr>
+        <w:rFonts w:ascii="Courier New" w:hAnsi="Courier New" w:cs="Courier New" w:hint="default"/>
+      </w:rPr>
+    </w:lvl>
+    <w:lvl w:ilvl="5" w:tplc="04090005" w:tentative="1">
+      <w:start w:val="1"/>
+      <w:numFmt w:val="bullet"/>
+      <w:lvlText w:val=""/>
+      <w:lvlJc w:val="left"/>
+      <w:pPr>
+        <w:ind w:left="4320" w:hanging="360"/>
+      </w:pPr>
+      <w:rPr>
+        <w:rFonts w:ascii="Wingdings" w:hAnsi="Wingdings" w:hint="default"/>
+      </w:rPr>
+    </w:lvl>
+    <w:lvl w:ilvl="6" w:tplc="04090001" w:tentative="1">
+      <w:start w:val="1"/>
+      <w:numFmt w:val="bullet"/>
+      <w:lvlText w:val=""/>
+      <w:lvlJc w:val="left"/>
+      <w:pPr>
+        <w:ind w:left="5040" w:hanging="360"/>
+      </w:pPr>
+      <w:rPr>
+        <w:rFonts w:ascii="Symbol" w:hAnsi="Symbol" w:hint="default"/>
+      </w:rPr>
+    </w:lvl>
+    <w:lvl w:ilvl="7" w:tplc="04090003" w:tentative="1">
+      <w:start w:val="1"/>
+      <w:numFmt w:val="bullet"/>
+      <w:lvlText w:val="o"/>
+      <w:lvlJc w:val="left"/>
+      <w:pPr>
+        <w:ind w:left="5760" w:hanging="360"/>
+      </w:pPr>
+      <w:rPr>
+        <w:rFonts w:ascii="Courier New" w:hAnsi="Courier New" w:cs="Courier New" w:hint="default"/>
+      </w:rPr>
+    </w:lvl>
+    <w:lvl w:ilvl="8" w:tplc="04090005" w:tentative="1">
+      <w:start w:val="1"/>
+      <w:numFmt w:val="bullet"/>
+      <w:lvlText w:val=""/>
+      <w:lvlJc w:val="left"/>
+      <w:pPr>
+        <w:ind w:left="6480" w:hanging="360"/>
+      </w:pPr>
+      <w:rPr>
+        <w:rFonts w:ascii="Wingdings" w:hAnsi="Wingdings" w:hint="default"/>
+      </w:rPr>
+    </w:lvl>
+  </w:abstractNum>
+  <w:abstractNum w:abstractNumId="9" w15:restartNumberingAfterBreak="0">
+    <w:nsid w:val="5C365ECC"/>
+    <w:multiLevelType w:val="hybridMultilevel"/>
+    <w:tmpl w:val="143CC2B4"/>
+    <w:lvl w:ilvl="0" w:tplc="04090001">
+      <w:start w:val="1"/>
+      <w:numFmt w:val="bullet"/>
+      <w:lvlText w:val=""/>
+      <w:lvlJc w:val="left"/>
+      <w:pPr>
+        <w:ind w:left="720" w:hanging="360"/>
+      </w:pPr>
+      <w:rPr>
+        <w:rFonts w:ascii="Symbol" w:hAnsi="Symbol" w:hint="default"/>
+      </w:rPr>
+    </w:lvl>
+    <w:lvl w:ilvl="1" w:tplc="04090003" w:tentative="1">
+      <w:start w:val="1"/>
+      <w:numFmt w:val="bullet"/>
+      <w:lvlText w:val="o"/>
+      <w:lvlJc w:val="left"/>
+      <w:pPr>
+        <w:ind w:left="1440" w:hanging="360"/>
+      </w:pPr>
+      <w:rPr>
+        <w:rFonts w:ascii="Courier New" w:hAnsi="Courier New" w:cs="Courier New" w:hint="default"/>
+      </w:rPr>
+    </w:lvl>
+    <w:lvl w:ilvl="2" w:tplc="04090005" w:tentative="1">
+      <w:start w:val="1"/>
+      <w:numFmt w:val="bullet"/>
+      <w:lvlText w:val=""/>
+      <w:lvlJc w:val="left"/>
+      <w:pPr>
+        <w:ind w:left="2160" w:hanging="360"/>
+      </w:pPr>
+      <w:rPr>
+        <w:rFonts w:ascii="Wingdings" w:hAnsi="Wingdings" w:hint="default"/>
+      </w:rPr>
+    </w:lvl>
+    <w:lvl w:ilvl="3" w:tplc="04090001" w:tentative="1">
+      <w:start w:val="1"/>
+      <w:numFmt w:val="bullet"/>
+      <w:lvlText w:val=""/>
+      <w:lvlJc w:val="left"/>
+      <w:pPr>
+        <w:ind w:left="2880" w:hanging="360"/>
+      </w:pPr>
+      <w:rPr>
+        <w:rFonts w:ascii="Symbol" w:hAnsi="Symbol" w:hint="default"/>
+      </w:rPr>
+    </w:lvl>
+    <w:lvl w:ilvl="4" w:tplc="04090003" w:tentative="1">
+      <w:start w:val="1"/>
+      <w:numFmt w:val="bullet"/>
+      <w:lvlText w:val="o"/>
+      <w:lvlJc w:val="left"/>
+      <w:pPr>
+        <w:ind w:left="3600" w:hanging="360"/>
+      </w:pPr>
+      <w:rPr>
+        <w:rFonts w:ascii="Courier New" w:hAnsi="Courier New" w:cs="Courier New" w:hint="default"/>
+      </w:rPr>
+    </w:lvl>
+    <w:lvl w:ilvl="5" w:tplc="04090005" w:tentative="1">
+      <w:start w:val="1"/>
+      <w:numFmt w:val="bullet"/>
+      <w:lvlText w:val=""/>
+      <w:lvlJc w:val="left"/>
+      <w:pPr>
+        <w:ind w:left="4320" w:hanging="360"/>
+      </w:pPr>
+      <w:rPr>
+        <w:rFonts w:ascii="Wingdings" w:hAnsi="Wingdings" w:hint="default"/>
+      </w:rPr>
+    </w:lvl>
+    <w:lvl w:ilvl="6" w:tplc="04090001" w:tentative="1">
+      <w:start w:val="1"/>
+      <w:numFmt w:val="bullet"/>
+      <w:lvlText w:val=""/>
+      <w:lvlJc w:val="left"/>
+      <w:pPr>
+        <w:ind w:left="5040" w:hanging="360"/>
+      </w:pPr>
+      <w:rPr>
+        <w:rFonts w:ascii="Symbol" w:hAnsi="Symbol" w:hint="default"/>
+      </w:rPr>
+    </w:lvl>
+    <w:lvl w:ilvl="7" w:tplc="04090003" w:tentative="1">
+      <w:start w:val="1"/>
+      <w:numFmt w:val="bullet"/>
+      <w:lvlText w:val="o"/>
+      <w:lvlJc w:val="left"/>
+      <w:pPr>
+        <w:ind w:left="5760" w:hanging="360"/>
+      </w:pPr>
+      <w:rPr>
+        <w:rFonts w:ascii="Courier New" w:hAnsi="Courier New" w:cs="Courier New" w:hint="default"/>
+      </w:rPr>
+    </w:lvl>
+    <w:lvl w:ilvl="8" w:tplc="04090005" w:tentative="1">
+      <w:start w:val="1"/>
+      <w:numFmt w:val="bullet"/>
+      <w:lvlText w:val=""/>
+      <w:lvlJc w:val="left"/>
+      <w:pPr>
+        <w:ind w:left="6480" w:hanging="360"/>
+      </w:pPr>
+      <w:rPr>
+        <w:rFonts w:ascii="Wingdings" w:hAnsi="Wingdings" w:hint="default"/>
+      </w:rPr>
+    </w:lvl>
+  </w:abstractNum>
+  <w:abstractNum w:abstractNumId="10" w15:restartNumberingAfterBreak="0">
+    <w:nsid w:val="5FD53D8D"/>
+    <w:multiLevelType w:val="multilevel"/>
+    <w:tmpl w:val="06041612"/>
+    <w:lvl w:ilvl="0">
+      <w:numFmt w:val="bullet"/>
+      <w:lvlText w:val="-"/>
+      <w:lvlJc w:val="left"/>
+      <w:pPr>
+        <w:tabs>
+          <w:tab w:val="num" w:pos="0"/>
+        </w:tabs>
+        <w:ind w:left="720" w:hanging="360"/>
+      </w:pPr>
+      <w:rPr>
+        <w:rFonts w:ascii="Arial" w:hAnsi="Arial" w:cs="Arial" w:hint="default"/>
+      </w:rPr>
+    </w:lvl>
+    <w:lvl w:ilvl="1">
+      <w:start w:val="1"/>
+      <w:numFmt w:val="bullet"/>
+      <w:lvlText w:val="o"/>
       <w:lvlJc w:val="left"/>
       <w:pPr>
         <w:tabs>
@@ -1566,6 +4062,143 @@
         </w:tabs>
         <w:ind w:left="1440" w:hanging="360"/>
       </w:pPr>
+      <w:rPr>
+        <w:rFonts w:ascii="Courier New" w:hAnsi="Courier New" w:cs="Courier New" w:hint="default"/>
+      </w:rPr>
+    </w:lvl>
+    <w:lvl w:ilvl="2">
+      <w:start w:val="1"/>
+      <w:numFmt w:val="bullet"/>
+      <w:lvlText w:val=""/>
+      <w:lvlJc w:val="left"/>
+      <w:pPr>
+        <w:tabs>
+          <w:tab w:val="num" w:pos="0"/>
+        </w:tabs>
+        <w:ind w:left="2160" w:hanging="360"/>
+      </w:pPr>
+      <w:rPr>
+        <w:rFonts w:ascii="Wingdings" w:hAnsi="Wingdings" w:cs="Wingdings" w:hint="default"/>
+      </w:rPr>
+    </w:lvl>
+    <w:lvl w:ilvl="3">
+      <w:start w:val="1"/>
+      <w:numFmt w:val="bullet"/>
+      <w:lvlText w:val=""/>
+      <w:lvlJc w:val="left"/>
+      <w:pPr>
+        <w:tabs>
+          <w:tab w:val="num" w:pos="0"/>
+        </w:tabs>
+        <w:ind w:left="2880" w:hanging="360"/>
+      </w:pPr>
+      <w:rPr>
+        <w:rFonts w:ascii="Symbol" w:hAnsi="Symbol" w:cs="Symbol" w:hint="default"/>
+      </w:rPr>
+    </w:lvl>
+    <w:lvl w:ilvl="4">
+      <w:start w:val="1"/>
+      <w:numFmt w:val="bullet"/>
+      <w:lvlText w:val="o"/>
+      <w:lvlJc w:val="left"/>
+      <w:pPr>
+        <w:tabs>
+          <w:tab w:val="num" w:pos="0"/>
+        </w:tabs>
+        <w:ind w:left="3600" w:hanging="360"/>
+      </w:pPr>
+      <w:rPr>
+        <w:rFonts w:ascii="Courier New" w:hAnsi="Courier New" w:cs="Courier New" w:hint="default"/>
+      </w:rPr>
+    </w:lvl>
+    <w:lvl w:ilvl="5">
+      <w:start w:val="1"/>
+      <w:numFmt w:val="bullet"/>
+      <w:lvlText w:val=""/>
+      <w:lvlJc w:val="left"/>
+      <w:pPr>
+        <w:tabs>
+          <w:tab w:val="num" w:pos="0"/>
+        </w:tabs>
+        <w:ind w:left="4320" w:hanging="360"/>
+      </w:pPr>
+      <w:rPr>
+        <w:rFonts w:ascii="Wingdings" w:hAnsi="Wingdings" w:cs="Wingdings" w:hint="default"/>
+      </w:rPr>
+    </w:lvl>
+    <w:lvl w:ilvl="6">
+      <w:start w:val="1"/>
+      <w:numFmt w:val="bullet"/>
+      <w:lvlText w:val=""/>
+      <w:lvlJc w:val="left"/>
+      <w:pPr>
+        <w:tabs>
+          <w:tab w:val="num" w:pos="0"/>
+        </w:tabs>
+        <w:ind w:left="5040" w:hanging="360"/>
+      </w:pPr>
+      <w:rPr>
+        <w:rFonts w:ascii="Symbol" w:hAnsi="Symbol" w:cs="Symbol" w:hint="default"/>
+      </w:rPr>
+    </w:lvl>
+    <w:lvl w:ilvl="7">
+      <w:start w:val="1"/>
+      <w:numFmt w:val="bullet"/>
+      <w:lvlText w:val="o"/>
+      <w:lvlJc w:val="left"/>
+      <w:pPr>
+        <w:tabs>
+          <w:tab w:val="num" w:pos="0"/>
+        </w:tabs>
+        <w:ind w:left="5760" w:hanging="360"/>
+      </w:pPr>
+      <w:rPr>
+        <w:rFonts w:ascii="Courier New" w:hAnsi="Courier New" w:cs="Courier New" w:hint="default"/>
+      </w:rPr>
+    </w:lvl>
+    <w:lvl w:ilvl="8">
+      <w:start w:val="1"/>
+      <w:numFmt w:val="bullet"/>
+      <w:lvlText w:val=""/>
+      <w:lvlJc w:val="left"/>
+      <w:pPr>
+        <w:tabs>
+          <w:tab w:val="num" w:pos="0"/>
+        </w:tabs>
+        <w:ind w:left="6480" w:hanging="360"/>
+      </w:pPr>
+      <w:rPr>
+        <w:rFonts w:ascii="Wingdings" w:hAnsi="Wingdings" w:cs="Wingdings" w:hint="default"/>
+      </w:rPr>
+    </w:lvl>
+  </w:abstractNum>
+  <w:abstractNum w:abstractNumId="11" w15:restartNumberingAfterBreak="0">
+    <w:nsid w:val="657510F6"/>
+    <w:multiLevelType w:val="multilevel"/>
+    <w:tmpl w:val="E5AECC56"/>
+    <w:lvl w:ilvl="0">
+      <w:start w:val="1"/>
+      <w:numFmt w:val="decimal"/>
+      <w:lvlText w:val="%1-"/>
+      <w:lvlJc w:val="left"/>
+      <w:pPr>
+        <w:tabs>
+          <w:tab w:val="num" w:pos="0"/>
+        </w:tabs>
+        <w:ind w:left="720" w:hanging="360"/>
+      </w:pPr>
+    </w:lvl>
+    <w:lvl w:ilvl="1">
+      <w:start w:val="1"/>
+      <w:numFmt w:val="bullet"/>
+      <w:lvlText w:val=""/>
+      <w:lvlJc w:val="left"/>
+      <w:pPr>
+        <w:ind w:left="1440" w:hanging="360"/>
+      </w:pPr>
+      <w:rPr>
+        <w:rFonts w:ascii="Symbol" w:hAnsi="Symbol" w:hint="default"/>
+      </w:rPr>
     </w:lvl>
     <w:lvl w:ilvl="2">
       <w:start w:val="1"/>
@@ -1652,10 +4285,10 @@
       </w:pPr>
     </w:lvl>
   </w:abstractNum>
-  <w:abstractNum w:abstractNumId="2" w15:restartNumberingAfterBreak="0">
-    <w:nsid w:val="36F45DD4"/>
+  <w:abstractNum w:abstractNumId="12" w15:restartNumberingAfterBreak="0">
+    <w:nsid w:val="71731EB7"/>
     <w:multiLevelType w:val="hybridMultilevel"/>
-    <w:tmpl w:val="C3AAD7A2"/>
+    <w:tmpl w:val="9796FBB8"/>
     <w:lvl w:ilvl="0" w:tplc="04090001">
       <w:start w:val="1"/>
       <w:numFmt w:val="bullet"/>
@@ -1765,584 +4398,10 @@
       </w:rPr>
     </w:lvl>
   </w:abstractNum>
-  <w:abstractNum w:abstractNumId="3" w15:restartNumberingAfterBreak="0">
-    <w:nsid w:val="406D5ED6"/>
-    <w:multiLevelType w:val="hybridMultilevel"/>
-    <w:tmpl w:val="E39091F6"/>
-    <w:lvl w:ilvl="0" w:tplc="04090001">
-      <w:start w:val="1"/>
-      <w:numFmt w:val="bullet"/>
-      <w:lvlText w:val=""/>
-      <w:lvlJc w:val="left"/>
-      <w:pPr>
-        <w:ind w:left="360" w:hanging="360"/>
-      </w:pPr>
-      <w:rPr>
-        <w:rFonts w:ascii="Symbol" w:hAnsi="Symbol" w:hint="default"/>
-      </w:rPr>
-    </w:lvl>
-    <w:lvl w:ilvl="1" w:tplc="04090003" w:tentative="1">
-      <w:start w:val="1"/>
-      <w:numFmt w:val="bullet"/>
-      <w:lvlText w:val="o"/>
-      <w:lvlJc w:val="left"/>
-      <w:pPr>
-        <w:ind w:left="1080" w:hanging="360"/>
-      </w:pPr>
-      <w:rPr>
-        <w:rFonts w:ascii="Courier New" w:hAnsi="Courier New" w:cs="Courier New" w:hint="default"/>
-      </w:rPr>
-    </w:lvl>
-    <w:lvl w:ilvl="2" w:tplc="04090005" w:tentative="1">
-      <w:start w:val="1"/>
-      <w:numFmt w:val="bullet"/>
-      <w:lvlText w:val=""/>
-      <w:lvlJc w:val="left"/>
-      <w:pPr>
-        <w:ind w:left="1800" w:hanging="360"/>
-      </w:pPr>
-      <w:rPr>
-        <w:rFonts w:ascii="Wingdings" w:hAnsi="Wingdings" w:hint="default"/>
-      </w:rPr>
-    </w:lvl>
-    <w:lvl w:ilvl="3" w:tplc="04090001" w:tentative="1">
-      <w:start w:val="1"/>
-      <w:numFmt w:val="bullet"/>
-      <w:lvlText w:val=""/>
-      <w:lvlJc w:val="left"/>
-      <w:pPr>
-        <w:ind w:left="2520" w:hanging="360"/>
-      </w:pPr>
-      <w:rPr>
-        <w:rFonts w:ascii="Symbol" w:hAnsi="Symbol" w:hint="default"/>
-      </w:rPr>
-    </w:lvl>
-    <w:lvl w:ilvl="4" w:tplc="04090003" w:tentative="1">
-      <w:start w:val="1"/>
-      <w:numFmt w:val="bullet"/>
-      <w:lvlText w:val="o"/>
-      <w:lvlJc w:val="left"/>
-      <w:pPr>
-        <w:ind w:left="3240" w:hanging="360"/>
-      </w:pPr>
-      <w:rPr>
-        <w:rFonts w:ascii="Courier New" w:hAnsi="Courier New" w:cs="Courier New" w:hint="default"/>
-      </w:rPr>
-    </w:lvl>
-    <w:lvl w:ilvl="5" w:tplc="04090005" w:tentative="1">
-      <w:start w:val="1"/>
-      <w:numFmt w:val="bullet"/>
-      <w:lvlText w:val=""/>
-      <w:lvlJc w:val="left"/>
-      <w:pPr>
-        <w:ind w:left="3960" w:hanging="360"/>
-      </w:pPr>
-      <w:rPr>
-        <w:rFonts w:ascii="Wingdings" w:hAnsi="Wingdings" w:hint="default"/>
-      </w:rPr>
-    </w:lvl>
-    <w:lvl w:ilvl="6" w:tplc="04090001" w:tentative="1">
-      <w:start w:val="1"/>
-      <w:numFmt w:val="bullet"/>
-      <w:lvlText w:val=""/>
-      <w:lvlJc w:val="left"/>
-      <w:pPr>
-        <w:ind w:left="4680" w:hanging="360"/>
-      </w:pPr>
-      <w:rPr>
-        <w:rFonts w:ascii="Symbol" w:hAnsi="Symbol" w:hint="default"/>
-      </w:rPr>
-    </w:lvl>
-    <w:lvl w:ilvl="7" w:tplc="04090003" w:tentative="1">
-      <w:start w:val="1"/>
-      <w:numFmt w:val="bullet"/>
-      <w:lvlText w:val="o"/>
-      <w:lvlJc w:val="left"/>
-      <w:pPr>
-        <w:ind w:left="5400" w:hanging="360"/>
-      </w:pPr>
-      <w:rPr>
-        <w:rFonts w:ascii="Courier New" w:hAnsi="Courier New" w:cs="Courier New" w:hint="default"/>
-      </w:rPr>
-    </w:lvl>
-    <w:lvl w:ilvl="8" w:tplc="04090005" w:tentative="1">
-      <w:start w:val="1"/>
-      <w:numFmt w:val="bullet"/>
-      <w:lvlText w:val=""/>
-      <w:lvlJc w:val="left"/>
-      <w:pPr>
-        <w:ind w:left="6120" w:hanging="360"/>
-      </w:pPr>
-      <w:rPr>
-        <w:rFonts w:ascii="Wingdings" w:hAnsi="Wingdings" w:hint="default"/>
-      </w:rPr>
-    </w:lvl>
-  </w:abstractNum>
-  <w:abstractNum w:abstractNumId="4" w15:restartNumberingAfterBreak="0">
-    <w:nsid w:val="42C13598"/>
+  <w:abstractNum w:abstractNumId="13" w15:restartNumberingAfterBreak="0">
+    <w:nsid w:val="73571EB9"/>
     <w:multiLevelType w:val="multilevel"/>
-    <w:tmpl w:val="917CEAA8"/>
-    <w:lvl w:ilvl="0">
-      <w:start w:val="1"/>
-      <w:numFmt w:val="none"/>
-      <w:suff w:val="nothing"/>
-      <w:lvlText w:val=""/>
-      <w:lvlJc w:val="left"/>
-      <w:pPr>
-        <w:tabs>
-          <w:tab w:val="num" w:pos="0"/>
-        </w:tabs>
-        <w:ind w:left="0" w:firstLine="0"/>
-      </w:pPr>
-    </w:lvl>
-    <w:lvl w:ilvl="1">
-      <w:start w:val="1"/>
-      <w:numFmt w:val="none"/>
-      <w:suff w:val="nothing"/>
-      <w:lvlText w:val=""/>
-      <w:lvlJc w:val="left"/>
-      <w:pPr>
-        <w:tabs>
-          <w:tab w:val="num" w:pos="0"/>
-        </w:tabs>
-        <w:ind w:left="0" w:firstLine="0"/>
-      </w:pPr>
-    </w:lvl>
-    <w:lvl w:ilvl="2">
-      <w:start w:val="1"/>
-      <w:numFmt w:val="none"/>
-      <w:suff w:val="nothing"/>
-      <w:lvlText w:val=""/>
-      <w:lvlJc w:val="left"/>
-      <w:pPr>
-        <w:tabs>
-          <w:tab w:val="num" w:pos="0"/>
-        </w:tabs>
-        <w:ind w:left="0" w:firstLine="0"/>
-      </w:pPr>
-    </w:lvl>
-    <w:lvl w:ilvl="3">
-      <w:start w:val="1"/>
-      <w:numFmt w:val="none"/>
-      <w:suff w:val="nothing"/>
-      <w:lvlText w:val=""/>
-      <w:lvlJc w:val="left"/>
-      <w:pPr>
-        <w:tabs>
-          <w:tab w:val="num" w:pos="0"/>
-        </w:tabs>
-        <w:ind w:left="0" w:firstLine="0"/>
-      </w:pPr>
-    </w:lvl>
-    <w:lvl w:ilvl="4">
-      <w:start w:val="1"/>
-      <w:numFmt w:val="none"/>
-      <w:suff w:val="nothing"/>
-      <w:lvlText w:val=""/>
-      <w:lvlJc w:val="left"/>
-      <w:pPr>
-        <w:tabs>
-          <w:tab w:val="num" w:pos="0"/>
-        </w:tabs>
-        <w:ind w:left="0" w:firstLine="0"/>
-      </w:pPr>
-    </w:lvl>
-    <w:lvl w:ilvl="5">
-      <w:start w:val="1"/>
-      <w:numFmt w:val="none"/>
-      <w:suff w:val="nothing"/>
-      <w:lvlText w:val=""/>
-      <w:lvlJc w:val="left"/>
-      <w:pPr>
-        <w:tabs>
-          <w:tab w:val="num" w:pos="0"/>
-        </w:tabs>
-        <w:ind w:left="0" w:firstLine="0"/>
-      </w:pPr>
-    </w:lvl>
-    <w:lvl w:ilvl="6">
-      <w:start w:val="1"/>
-      <w:numFmt w:val="none"/>
-      <w:suff w:val="nothing"/>
-      <w:lvlText w:val=""/>
-      <w:lvlJc w:val="left"/>
-      <w:pPr>
-        <w:tabs>
-          <w:tab w:val="num" w:pos="0"/>
-        </w:tabs>
-        <w:ind w:left="0" w:firstLine="0"/>
-      </w:pPr>
-    </w:lvl>
-    <w:lvl w:ilvl="7">
-      <w:start w:val="1"/>
-      <w:numFmt w:val="none"/>
-      <w:suff w:val="nothing"/>
-      <w:lvlText w:val=""/>
-      <w:lvlJc w:val="left"/>
-      <w:pPr>
-        <w:tabs>
-          <w:tab w:val="num" w:pos="0"/>
-        </w:tabs>
-        <w:ind w:left="0" w:firstLine="0"/>
-      </w:pPr>
-    </w:lvl>
-    <w:lvl w:ilvl="8">
-      <w:start w:val="1"/>
-      <w:numFmt w:val="none"/>
-      <w:suff w:val="nothing"/>
-      <w:lvlText w:val=""/>
-      <w:lvlJc w:val="left"/>
-      <w:pPr>
-        <w:tabs>
-          <w:tab w:val="num" w:pos="0"/>
-        </w:tabs>
-        <w:ind w:left="0" w:firstLine="0"/>
-      </w:pPr>
-    </w:lvl>
-  </w:abstractNum>
-  <w:abstractNum w:abstractNumId="5" w15:restartNumberingAfterBreak="0">
-    <w:nsid w:val="45AC2584"/>
-    <w:multiLevelType w:val="hybridMultilevel"/>
-    <w:tmpl w:val="C7D4C728"/>
-    <w:lvl w:ilvl="0" w:tplc="04090001">
-      <w:start w:val="1"/>
-      <w:numFmt w:val="bullet"/>
-      <w:lvlText w:val=""/>
-      <w:lvlJc w:val="left"/>
-      <w:pPr>
-        <w:ind w:left="720" w:hanging="360"/>
-      </w:pPr>
-      <w:rPr>
-        <w:rFonts w:ascii="Symbol" w:hAnsi="Symbol" w:hint="default"/>
-      </w:rPr>
-    </w:lvl>
-    <w:lvl w:ilvl="1" w:tplc="04090003" w:tentative="1">
-      <w:start w:val="1"/>
-      <w:numFmt w:val="bullet"/>
-      <w:lvlText w:val="o"/>
-      <w:lvlJc w:val="left"/>
-      <w:pPr>
-        <w:ind w:left="1440" w:hanging="360"/>
-      </w:pPr>
-      <w:rPr>
-        <w:rFonts w:ascii="Courier New" w:hAnsi="Courier New" w:cs="Courier New" w:hint="default"/>
-      </w:rPr>
-    </w:lvl>
-    <w:lvl w:ilvl="2" w:tplc="04090005" w:tentative="1">
-      <w:start w:val="1"/>
-      <w:numFmt w:val="bullet"/>
-      <w:lvlText w:val=""/>
-      <w:lvlJc w:val="left"/>
-      <w:pPr>
-        <w:ind w:left="2160" w:hanging="360"/>
-      </w:pPr>
-      <w:rPr>
-        <w:rFonts w:ascii="Wingdings" w:hAnsi="Wingdings" w:hint="default"/>
-      </w:rPr>
-    </w:lvl>
-    <w:lvl w:ilvl="3" w:tplc="04090001" w:tentative="1">
-      <w:start w:val="1"/>
-      <w:numFmt w:val="bullet"/>
-      <w:lvlText w:val=""/>
-      <w:lvlJc w:val="left"/>
-      <w:pPr>
-        <w:ind w:left="2880" w:hanging="360"/>
-      </w:pPr>
-      <w:rPr>
-        <w:rFonts w:ascii="Symbol" w:hAnsi="Symbol" w:hint="default"/>
-      </w:rPr>
-    </w:lvl>
-    <w:lvl w:ilvl="4" w:tplc="04090003" w:tentative="1">
-      <w:start w:val="1"/>
-      <w:numFmt w:val="bullet"/>
-      <w:lvlText w:val="o"/>
-      <w:lvlJc w:val="left"/>
-      <w:pPr>
-        <w:ind w:left="3600" w:hanging="360"/>
-      </w:pPr>
-      <w:rPr>
-        <w:rFonts w:ascii="Courier New" w:hAnsi="Courier New" w:cs="Courier New" w:hint="default"/>
-      </w:rPr>
-    </w:lvl>
-    <w:lvl w:ilvl="5" w:tplc="04090005" w:tentative="1">
-      <w:start w:val="1"/>
-      <w:numFmt w:val="bullet"/>
-      <w:lvlText w:val=""/>
-      <w:lvlJc w:val="left"/>
-      <w:pPr>
-        <w:ind w:left="4320" w:hanging="360"/>
-      </w:pPr>
-      <w:rPr>
-        <w:rFonts w:ascii="Wingdings" w:hAnsi="Wingdings" w:hint="default"/>
-      </w:rPr>
-    </w:lvl>
-    <w:lvl w:ilvl="6" w:tplc="04090001" w:tentative="1">
-      <w:start w:val="1"/>
-      <w:numFmt w:val="bullet"/>
-      <w:lvlText w:val=""/>
-      <w:lvlJc w:val="left"/>
-      <w:pPr>
-        <w:ind w:left="5040" w:hanging="360"/>
-      </w:pPr>
-      <w:rPr>
-        <w:rFonts w:ascii="Symbol" w:hAnsi="Symbol" w:hint="default"/>
-      </w:rPr>
-    </w:lvl>
-    <w:lvl w:ilvl="7" w:tplc="04090003" w:tentative="1">
-      <w:start w:val="1"/>
-      <w:numFmt w:val="bullet"/>
-      <w:lvlText w:val="o"/>
-      <w:lvlJc w:val="left"/>
-      <w:pPr>
-        <w:ind w:left="5760" w:hanging="360"/>
-      </w:pPr>
-      <w:rPr>
-        <w:rFonts w:ascii="Courier New" w:hAnsi="Courier New" w:cs="Courier New" w:hint="default"/>
-      </w:rPr>
-    </w:lvl>
-    <w:lvl w:ilvl="8" w:tplc="04090005" w:tentative="1">
-      <w:start w:val="1"/>
-      <w:numFmt w:val="bullet"/>
-      <w:lvlText w:val=""/>
-      <w:lvlJc w:val="left"/>
-      <w:pPr>
-        <w:ind w:left="6480" w:hanging="360"/>
-      </w:pPr>
-      <w:rPr>
-        <w:rFonts w:ascii="Wingdings" w:hAnsi="Wingdings" w:hint="default"/>
-      </w:rPr>
-    </w:lvl>
-  </w:abstractNum>
-  <w:abstractNum w:abstractNumId="6" w15:restartNumberingAfterBreak="0">
-    <w:nsid w:val="50BE5144"/>
-    <w:multiLevelType w:val="hybridMultilevel"/>
-    <w:tmpl w:val="EA58CFFE"/>
-    <w:lvl w:ilvl="0" w:tplc="04090001">
-      <w:start w:val="1"/>
-      <w:numFmt w:val="bullet"/>
-      <w:lvlText w:val=""/>
-      <w:lvlJc w:val="left"/>
-      <w:pPr>
-        <w:ind w:left="720" w:hanging="360"/>
-      </w:pPr>
-      <w:rPr>
-        <w:rFonts w:ascii="Symbol" w:hAnsi="Symbol" w:hint="default"/>
-      </w:rPr>
-    </w:lvl>
-    <w:lvl w:ilvl="1" w:tplc="04090003" w:tentative="1">
-      <w:start w:val="1"/>
-      <w:numFmt w:val="bullet"/>
-      <w:lvlText w:val="o"/>
-      <w:lvlJc w:val="left"/>
-      <w:pPr>
-        <w:ind w:left="1440" w:hanging="360"/>
-      </w:pPr>
-      <w:rPr>
-        <w:rFonts w:ascii="Courier New" w:hAnsi="Courier New" w:cs="Courier New" w:hint="default"/>
-      </w:rPr>
-    </w:lvl>
-    <w:lvl w:ilvl="2" w:tplc="04090005" w:tentative="1">
-      <w:start w:val="1"/>
-      <w:numFmt w:val="bullet"/>
-      <w:lvlText w:val=""/>
-      <w:lvlJc w:val="left"/>
-      <w:pPr>
-        <w:ind w:left="2160" w:hanging="360"/>
-      </w:pPr>
-      <w:rPr>
-        <w:rFonts w:ascii="Wingdings" w:hAnsi="Wingdings" w:hint="default"/>
-      </w:rPr>
-    </w:lvl>
-    <w:lvl w:ilvl="3" w:tplc="04090001" w:tentative="1">
-      <w:start w:val="1"/>
-      <w:numFmt w:val="bullet"/>
-      <w:lvlText w:val=""/>
-      <w:lvlJc w:val="left"/>
-      <w:pPr>
-        <w:ind w:left="2880" w:hanging="360"/>
-      </w:pPr>
-      <w:rPr>
-        <w:rFonts w:ascii="Symbol" w:hAnsi="Symbol" w:hint="default"/>
-      </w:rPr>
-    </w:lvl>
-    <w:lvl w:ilvl="4" w:tplc="04090003" w:tentative="1">
-      <w:start w:val="1"/>
-      <w:numFmt w:val="bullet"/>
-      <w:lvlText w:val="o"/>
-      <w:lvlJc w:val="left"/>
-      <w:pPr>
-        <w:ind w:left="3600" w:hanging="360"/>
-      </w:pPr>
-      <w:rPr>
-        <w:rFonts w:ascii="Courier New" w:hAnsi="Courier New" w:cs="Courier New" w:hint="default"/>
-      </w:rPr>
-    </w:lvl>
-    <w:lvl w:ilvl="5" w:tplc="04090005" w:tentative="1">
-      <w:start w:val="1"/>
-      <w:numFmt w:val="bullet"/>
-      <w:lvlText w:val=""/>
-      <w:lvlJc w:val="left"/>
-      <w:pPr>
-        <w:ind w:left="4320" w:hanging="360"/>
-      </w:pPr>
-      <w:rPr>
-        <w:rFonts w:ascii="Wingdings" w:hAnsi="Wingdings" w:hint="default"/>
-      </w:rPr>
-    </w:lvl>
-    <w:lvl w:ilvl="6" w:tplc="04090001" w:tentative="1">
-      <w:start w:val="1"/>
-      <w:numFmt w:val="bullet"/>
-      <w:lvlText w:val=""/>
-      <w:lvlJc w:val="left"/>
-      <w:pPr>
-        <w:ind w:left="5040" w:hanging="360"/>
-      </w:pPr>
-      <w:rPr>
-        <w:rFonts w:ascii="Symbol" w:hAnsi="Symbol" w:hint="default"/>
-      </w:rPr>
-    </w:lvl>
-    <w:lvl w:ilvl="7" w:tplc="04090003" w:tentative="1">
-      <w:start w:val="1"/>
-      <w:numFmt w:val="bullet"/>
-      <w:lvlText w:val="o"/>
-      <w:lvlJc w:val="left"/>
-      <w:pPr>
-        <w:ind w:left="5760" w:hanging="360"/>
-      </w:pPr>
-      <w:rPr>
-        <w:rFonts w:ascii="Courier New" w:hAnsi="Courier New" w:cs="Courier New" w:hint="default"/>
-      </w:rPr>
-    </w:lvl>
-    <w:lvl w:ilvl="8" w:tplc="04090005" w:tentative="1">
-      <w:start w:val="1"/>
-      <w:numFmt w:val="bullet"/>
-      <w:lvlText w:val=""/>
-      <w:lvlJc w:val="left"/>
-      <w:pPr>
-        <w:ind w:left="6480" w:hanging="360"/>
-      </w:pPr>
-      <w:rPr>
-        <w:rFonts w:ascii="Wingdings" w:hAnsi="Wingdings" w:hint="default"/>
-      </w:rPr>
-    </w:lvl>
-  </w:abstractNum>
-  <w:abstractNum w:abstractNumId="7" w15:restartNumberingAfterBreak="0">
-    <w:nsid w:val="5C365ECC"/>
-    <w:multiLevelType w:val="hybridMultilevel"/>
-    <w:tmpl w:val="143CC2B4"/>
-    <w:lvl w:ilvl="0" w:tplc="04090001">
-      <w:start w:val="1"/>
-      <w:numFmt w:val="bullet"/>
-      <w:lvlText w:val=""/>
-      <w:lvlJc w:val="left"/>
-      <w:pPr>
-        <w:ind w:left="720" w:hanging="360"/>
-      </w:pPr>
-      <w:rPr>
-        <w:rFonts w:ascii="Symbol" w:hAnsi="Symbol" w:hint="default"/>
-      </w:rPr>
-    </w:lvl>
-    <w:lvl w:ilvl="1" w:tplc="04090003" w:tentative="1">
-      <w:start w:val="1"/>
-      <w:numFmt w:val="bullet"/>
-      <w:lvlText w:val="o"/>
-      <w:lvlJc w:val="left"/>
-      <w:pPr>
-        <w:ind w:left="1440" w:hanging="360"/>
-      </w:pPr>
-      <w:rPr>
-        <w:rFonts w:ascii="Courier New" w:hAnsi="Courier New" w:cs="Courier New" w:hint="default"/>
-      </w:rPr>
-    </w:lvl>
-    <w:lvl w:ilvl="2" w:tplc="04090005" w:tentative="1">
-      <w:start w:val="1"/>
-      <w:numFmt w:val="bullet"/>
-      <w:lvlText w:val=""/>
-      <w:lvlJc w:val="left"/>
-      <w:pPr>
-        <w:ind w:left="2160" w:hanging="360"/>
-      </w:pPr>
-      <w:rPr>
-        <w:rFonts w:ascii="Wingdings" w:hAnsi="Wingdings" w:hint="default"/>
-      </w:rPr>
-    </w:lvl>
-    <w:lvl w:ilvl="3" w:tplc="04090001" w:tentative="1">
-      <w:start w:val="1"/>
-      <w:numFmt w:val="bullet"/>
-      <w:lvlText w:val=""/>
-      <w:lvlJc w:val="left"/>
-      <w:pPr>
-        <w:ind w:left="2880" w:hanging="360"/>
-      </w:pPr>
-      <w:rPr>
-        <w:rFonts w:ascii="Symbol" w:hAnsi="Symbol" w:hint="default"/>
-      </w:rPr>
-    </w:lvl>
-    <w:lvl w:ilvl="4" w:tplc="04090003" w:tentative="1">
-      <w:start w:val="1"/>
-      <w:numFmt w:val="bullet"/>
-      <w:lvlText w:val="o"/>
-      <w:lvlJc w:val="left"/>
-      <w:pPr>
-        <w:ind w:left="3600" w:hanging="360"/>
-      </w:pPr>
-      <w:rPr>
-        <w:rFonts w:ascii="Courier New" w:hAnsi="Courier New" w:cs="Courier New" w:hint="default"/>
-      </w:rPr>
-    </w:lvl>
-    <w:lvl w:ilvl="5" w:tplc="04090005" w:tentative="1">
-      <w:start w:val="1"/>
-      <w:numFmt w:val="bullet"/>
-      <w:lvlText w:val=""/>
-      <w:lvlJc w:val="left"/>
-      <w:pPr>
-        <w:ind w:left="4320" w:hanging="360"/>
-      </w:pPr>
-      <w:rPr>
-        <w:rFonts w:ascii="Wingdings" w:hAnsi="Wingdings" w:hint="default"/>
-      </w:rPr>
-    </w:lvl>
-    <w:lvl w:ilvl="6" w:tplc="04090001" w:tentative="1">
-      <w:start w:val="1"/>
-      <w:numFmt w:val="bullet"/>
-      <w:lvlText w:val=""/>
-      <w:lvlJc w:val="left"/>
-      <w:pPr>
-        <w:ind w:left="5040" w:hanging="360"/>
-      </w:pPr>
-      <w:rPr>
-        <w:rFonts w:ascii="Symbol" w:hAnsi="Symbol" w:hint="default"/>
-      </w:rPr>
-    </w:lvl>
-    <w:lvl w:ilvl="7" w:tplc="04090003" w:tentative="1">
-      <w:start w:val="1"/>
-      <w:numFmt w:val="bullet"/>
-      <w:lvlText w:val="o"/>
-      <w:lvlJc w:val="left"/>
-      <w:pPr>
-        <w:ind w:left="5760" w:hanging="360"/>
-      </w:pPr>
-      <w:rPr>
-        <w:rFonts w:ascii="Courier New" w:hAnsi="Courier New" w:cs="Courier New" w:hint="default"/>
-      </w:rPr>
-    </w:lvl>
-    <w:lvl w:ilvl="8" w:tplc="04090005" w:tentative="1">
-      <w:start w:val="1"/>
-      <w:numFmt w:val="bullet"/>
-      <w:lvlText w:val=""/>
-      <w:lvlJc w:val="left"/>
-      <w:pPr>
-        <w:ind w:left="6480" w:hanging="360"/>
-      </w:pPr>
-      <w:rPr>
-        <w:rFonts w:ascii="Wingdings" w:hAnsi="Wingdings" w:hint="default"/>
-      </w:rPr>
-    </w:lvl>
-  </w:abstractNum>
-  <w:abstractNum w:abstractNumId="8" w15:restartNumberingAfterBreak="0">
-    <w:nsid w:val="5FD53D8D"/>
-    <w:multiLevelType w:val="multilevel"/>
-    <w:tmpl w:val="06041612"/>
+    <w:tmpl w:val="88A83296"/>
     <w:lvl w:ilvl="0">
       <w:numFmt w:val="bullet"/>
       <w:lvlText w:val="-"/>
@@ -2478,10 +4537,10 @@
       </w:rPr>
     </w:lvl>
   </w:abstractNum>
-  <w:abstractNum w:abstractNumId="9" w15:restartNumberingAfterBreak="0">
-    <w:nsid w:val="71731EB7"/>
+  <w:abstractNum w:abstractNumId="14" w15:restartNumberingAfterBreak="0">
+    <w:nsid w:val="767F337B"/>
     <w:multiLevelType w:val="hybridMultilevel"/>
-    <w:tmpl w:val="9796FBB8"/>
+    <w:tmpl w:val="54DA836E"/>
     <w:lvl w:ilvl="0" w:tplc="04090001">
       <w:start w:val="1"/>
       <w:numFmt w:val="bullet"/>
@@ -2591,177 +4650,50 @@
       </w:rPr>
     </w:lvl>
   </w:abstractNum>
-  <w:abstractNum w:abstractNumId="10" w15:restartNumberingAfterBreak="0">
-    <w:nsid w:val="73571EB9"/>
-    <w:multiLevelType w:val="multilevel"/>
-    <w:tmpl w:val="88A83296"/>
-    <w:lvl w:ilvl="0">
-      <w:numFmt w:val="bullet"/>
-      <w:lvlText w:val="-"/>
-      <w:lvlJc w:val="left"/>
-      <w:pPr>
-        <w:tabs>
-          <w:tab w:val="num" w:pos="0"/>
-        </w:tabs>
-        <w:ind w:left="720" w:hanging="360"/>
-      </w:pPr>
-      <w:rPr>
-        <w:rFonts w:ascii="Arial" w:hAnsi="Arial" w:cs="Arial" w:hint="default"/>
-      </w:rPr>
-    </w:lvl>
-    <w:lvl w:ilvl="1">
-      <w:start w:val="1"/>
-      <w:numFmt w:val="bullet"/>
-      <w:lvlText w:val="o"/>
-      <w:lvlJc w:val="left"/>
-      <w:pPr>
-        <w:tabs>
-          <w:tab w:val="num" w:pos="0"/>
-        </w:tabs>
-        <w:ind w:left="1440" w:hanging="360"/>
-      </w:pPr>
-      <w:rPr>
-        <w:rFonts w:ascii="Courier New" w:hAnsi="Courier New" w:cs="Courier New" w:hint="default"/>
-      </w:rPr>
-    </w:lvl>
-    <w:lvl w:ilvl="2">
-      <w:start w:val="1"/>
-      <w:numFmt w:val="bullet"/>
-      <w:lvlText w:val=""/>
-      <w:lvlJc w:val="left"/>
-      <w:pPr>
-        <w:tabs>
-          <w:tab w:val="num" w:pos="0"/>
-        </w:tabs>
-        <w:ind w:left="2160" w:hanging="360"/>
-      </w:pPr>
-      <w:rPr>
-        <w:rFonts w:ascii="Wingdings" w:hAnsi="Wingdings" w:cs="Wingdings" w:hint="default"/>
-      </w:rPr>
-    </w:lvl>
-    <w:lvl w:ilvl="3">
-      <w:start w:val="1"/>
-      <w:numFmt w:val="bullet"/>
-      <w:lvlText w:val=""/>
-      <w:lvlJc w:val="left"/>
-      <w:pPr>
-        <w:tabs>
-          <w:tab w:val="num" w:pos="0"/>
-        </w:tabs>
-        <w:ind w:left="2880" w:hanging="360"/>
-      </w:pPr>
-      <w:rPr>
-        <w:rFonts w:ascii="Symbol" w:hAnsi="Symbol" w:cs="Symbol" w:hint="default"/>
-      </w:rPr>
-    </w:lvl>
-    <w:lvl w:ilvl="4">
-      <w:start w:val="1"/>
-      <w:numFmt w:val="bullet"/>
-      <w:lvlText w:val="o"/>
-      <w:lvlJc w:val="left"/>
-      <w:pPr>
-        <w:tabs>
-          <w:tab w:val="num" w:pos="0"/>
-        </w:tabs>
-        <w:ind w:left="3600" w:hanging="360"/>
-      </w:pPr>
-      <w:rPr>
-        <w:rFonts w:ascii="Courier New" w:hAnsi="Courier New" w:cs="Courier New" w:hint="default"/>
-      </w:rPr>
-    </w:lvl>
-    <w:lvl w:ilvl="5">
-      <w:start w:val="1"/>
-      <w:numFmt w:val="bullet"/>
-      <w:lvlText w:val=""/>
-      <w:lvlJc w:val="left"/>
-      <w:pPr>
-        <w:tabs>
-          <w:tab w:val="num" w:pos="0"/>
-        </w:tabs>
-        <w:ind w:left="4320" w:hanging="360"/>
-      </w:pPr>
-      <w:rPr>
-        <w:rFonts w:ascii="Wingdings" w:hAnsi="Wingdings" w:cs="Wingdings" w:hint="default"/>
-      </w:rPr>
-    </w:lvl>
-    <w:lvl w:ilvl="6">
-      <w:start w:val="1"/>
-      <w:numFmt w:val="bullet"/>
-      <w:lvlText w:val=""/>
-      <w:lvlJc w:val="left"/>
-      <w:pPr>
-        <w:tabs>
-          <w:tab w:val="num" w:pos="0"/>
-        </w:tabs>
-        <w:ind w:left="5040" w:hanging="360"/>
-      </w:pPr>
-      <w:rPr>
-        <w:rFonts w:ascii="Symbol" w:hAnsi="Symbol" w:cs="Symbol" w:hint="default"/>
-      </w:rPr>
-    </w:lvl>
-    <w:lvl w:ilvl="7">
-      <w:start w:val="1"/>
-      <w:numFmt w:val="bullet"/>
-      <w:lvlText w:val="o"/>
-      <w:lvlJc w:val="left"/>
-      <w:pPr>
-        <w:tabs>
-          <w:tab w:val="num" w:pos="0"/>
-        </w:tabs>
-        <w:ind w:left="5760" w:hanging="360"/>
-      </w:pPr>
-      <w:rPr>
-        <w:rFonts w:ascii="Courier New" w:hAnsi="Courier New" w:cs="Courier New" w:hint="default"/>
-      </w:rPr>
-    </w:lvl>
-    <w:lvl w:ilvl="8">
-      <w:start w:val="1"/>
-      <w:numFmt w:val="bullet"/>
-      <w:lvlText w:val=""/>
-      <w:lvlJc w:val="left"/>
-      <w:pPr>
-        <w:tabs>
-          <w:tab w:val="num" w:pos="0"/>
-        </w:tabs>
-        <w:ind w:left="6480" w:hanging="360"/>
-      </w:pPr>
-      <w:rPr>
-        <w:rFonts w:ascii="Wingdings" w:hAnsi="Wingdings" w:cs="Wingdings" w:hint="default"/>
-      </w:rPr>
-    </w:lvl>
-  </w:abstractNum>
-  <w:num w:numId="1">
+  <w:num w:numId="1" w16cid:durableId="657734374">
+    <w:abstractNumId w:val="10"/>
+  </w:num>
+  <w:num w:numId="2" w16cid:durableId="483932333">
+    <w:abstractNumId w:val="0"/>
+  </w:num>
+  <w:num w:numId="3" w16cid:durableId="1075589876">
+    <w:abstractNumId w:val="13"/>
+  </w:num>
+  <w:num w:numId="4" w16cid:durableId="1633435514">
+    <w:abstractNumId w:val="1"/>
+  </w:num>
+  <w:num w:numId="5" w16cid:durableId="1439527615">
+    <w:abstractNumId w:val="6"/>
+  </w:num>
+  <w:num w:numId="6" w16cid:durableId="735708935">
+    <w:abstractNumId w:val="12"/>
+  </w:num>
+  <w:num w:numId="7" w16cid:durableId="1567032069">
+    <w:abstractNumId w:val="7"/>
+  </w:num>
+  <w:num w:numId="8" w16cid:durableId="153451960">
+    <w:abstractNumId w:val="9"/>
+  </w:num>
+  <w:num w:numId="9" w16cid:durableId="317805783">
+    <w:abstractNumId w:val="3"/>
+  </w:num>
+  <w:num w:numId="10" w16cid:durableId="1007248088">
+    <w:abstractNumId w:val="5"/>
+  </w:num>
+  <w:num w:numId="11" w16cid:durableId="441803829">
     <w:abstractNumId w:val="8"/>
   </w:num>
-  <w:num w:numId="2">
-    <w:abstractNumId w:val="0"/>
+  <w:num w:numId="12" w16cid:durableId="91514417">
+    <w:abstractNumId w:val="14"/>
   </w:num>
-  <w:num w:numId="3">
-    <w:abstractNumId w:val="10"/>
-  </w:num>
-  <w:num w:numId="4">
-    <w:abstractNumId w:val="1"/>
-  </w:num>
-  <w:num w:numId="5">
+  <w:num w:numId="13" w16cid:durableId="2000884422">
     <w:abstractNumId w:val="4"/>
   </w:num>
-  <w:num w:numId="6">
-    <w:abstractNumId w:val="9"/>
-  </w:num>
-  <w:num w:numId="7">
-    <w:abstractNumId w:val="5"/>
-  </w:num>
-  <w:num w:numId="8">
-    <w:abstractNumId w:val="7"/>
-  </w:num>
-  <w:num w:numId="9">
+  <w:num w:numId="14" w16cid:durableId="404962325">
     <w:abstractNumId w:val="2"/>
   </w:num>
-  <w:num w:numId="10">
-    <w:abstractNumId w:val="3"/>
-  </w:num>
-  <w:num w:numId="11">
-    <w:abstractNumId w:val="6"/>
+  <w:num w:numId="15" w16cid:durableId="1496141644">
+    <w:abstractNumId w:val="11"/>
   </w:num>
 </w:numbering>
 </file>
@@ -3295,6 +5227,15 @@
       <w:lang w:val="da-DK" w:eastAsia="da-DK"/>
     </w:rPr>
   </w:style>
+  <w:style w:type="paragraph" w:styleId="NoSpacing">
+    <w:name w:val="No Spacing"/>
+    <w:uiPriority w:val="1"/>
+    <w:qFormat/>
+    <w:rsid w:val="00580DB2"/>
+    <w:rPr>
+      <w:lang w:val="en-US"/>
+    </w:rPr>
+  </w:style>
 </w:styles>
 </file>
 

</xml_diff>

<commit_message>
updated task instructions and README
</commit_message>
<xml_diff>
--- a/docs/task instructions.docx
+++ b/docs/task instructions.docx
@@ -68,19 +68,37 @@
         <w:rPr>
           <w:rFonts w:ascii="Arial" w:hAnsi="Arial" w:cs="Arial"/>
         </w:rPr>
-        <w:t xml:space="preserve"> 3.1.2 and 2021.2.3) </w:t>
-      </w:r>
-      <w:r>
-        <w:rPr>
-          <w:rFonts w:ascii="Arial" w:hAnsi="Arial" w:cs="Arial"/>
-        </w:rPr>
-        <w:t>and Spanish</w:t>
-      </w:r>
-      <w:r>
-        <w:rPr>
-          <w:rFonts w:ascii="Arial" w:hAnsi="Arial" w:cs="Arial"/>
-        </w:rPr>
-        <w:t xml:space="preserve"> (for </w:t>
+        <w:t xml:space="preserve"> 3.1.2 and 2021.2.3)</w:t>
+      </w:r>
+      <w:r>
+        <w:rPr>
+          <w:rFonts w:ascii="Arial" w:hAnsi="Arial" w:cs="Arial"/>
+        </w:rPr>
+        <w:t>,</w:t>
+      </w:r>
+      <w:r>
+        <w:rPr>
+          <w:rFonts w:ascii="Arial" w:hAnsi="Arial" w:cs="Arial"/>
+        </w:rPr>
+        <w:t xml:space="preserve"> Spanish</w:t>
+      </w:r>
+      <w:r>
+        <w:rPr>
+          <w:rFonts w:ascii="Arial" w:hAnsi="Arial" w:cs="Arial"/>
+        </w:rPr>
+        <w:t xml:space="preserve"> </w:t>
+      </w:r>
+      <w:r>
+        <w:rPr>
+          <w:rFonts w:ascii="Arial" w:hAnsi="Arial" w:cs="Arial"/>
+        </w:rPr>
+        <w:t xml:space="preserve">and Norwegian </w:t>
+      </w:r>
+      <w:r>
+        <w:rPr>
+          <w:rFonts w:ascii="Arial" w:hAnsi="Arial" w:cs="Arial"/>
+        </w:rPr>
+        <w:t xml:space="preserve">(for </w:t>
       </w:r>
       <w:proofErr w:type="spellStart"/>
       <w:r>
@@ -622,52 +640,38 @@
         <w:rPr>
           <w:rFonts w:ascii="Arial" w:hAnsi="Arial" w:cs="Arial"/>
         </w:rPr>
-        <w:t xml:space="preserve"> in English (</w:t>
+        <w:t xml:space="preserve"> in English</w:t>
+      </w:r>
+      <w:r>
+        <w:rPr>
+          <w:rFonts w:ascii="Arial" w:hAnsi="Arial" w:cs="Arial"/>
+        </w:rPr>
+        <w:t xml:space="preserve">. </w:t>
+      </w:r>
+      <w:r>
+        <w:rPr>
+          <w:rFonts w:ascii="Arial" w:hAnsi="Arial" w:cs="Arial"/>
+        </w:rPr>
+        <w:t xml:space="preserve">These are the corresponding implementations of each task, for different </w:t>
       </w:r>
       <w:proofErr w:type="spellStart"/>
       <w:r>
         <w:rPr>
           <w:rFonts w:ascii="Arial" w:hAnsi="Arial" w:cs="Arial"/>
         </w:rPr>
-        <w:t>psychopy</w:t>
+        <w:t>P</w:t>
+      </w:r>
+      <w:r>
+        <w:rPr>
+          <w:rFonts w:ascii="Arial" w:hAnsi="Arial" w:cs="Arial"/>
+        </w:rPr>
+        <w:t>sychopy</w:t>
       </w:r>
       <w:proofErr w:type="spellEnd"/>
       <w:r>
         <w:rPr>
           <w:rFonts w:ascii="Arial" w:hAnsi="Arial" w:cs="Arial"/>
         </w:rPr>
-        <w:t xml:space="preserve"> 2021.3.2 only)</w:t>
-      </w:r>
-      <w:r>
-        <w:rPr>
-          <w:rFonts w:ascii="Arial" w:hAnsi="Arial" w:cs="Arial"/>
-        </w:rPr>
-        <w:t xml:space="preserve">. </w:t>
-      </w:r>
-      <w:r>
-        <w:rPr>
-          <w:rFonts w:ascii="Arial" w:hAnsi="Arial" w:cs="Arial"/>
-        </w:rPr>
-        <w:t xml:space="preserve">These are the corresponding implementations of each task, for different </w:t>
-      </w:r>
-      <w:proofErr w:type="spellStart"/>
-      <w:r>
-        <w:rPr>
-          <w:rFonts w:ascii="Arial" w:hAnsi="Arial" w:cs="Arial"/>
-        </w:rPr>
-        <w:t>P</w:t>
-      </w:r>
-      <w:r>
-        <w:rPr>
-          <w:rFonts w:ascii="Arial" w:hAnsi="Arial" w:cs="Arial"/>
-        </w:rPr>
-        <w:t>sychopy</w:t>
-      </w:r>
-      <w:proofErr w:type="spellEnd"/>
-      <w:r>
-        <w:rPr>
-          <w:rFonts w:ascii="Arial" w:hAnsi="Arial" w:cs="Arial"/>
-        </w:rPr>
         <w:t xml:space="preserve"> versions and different languages:</w:t>
       </w:r>
     </w:p>
@@ -692,7 +696,6 @@
         <w:rPr>
           <w:rFonts w:ascii="Arial" w:hAnsi="Arial" w:cs="Arial"/>
         </w:rPr>
-        <w:lastRenderedPageBreak/>
         <w:t xml:space="preserve">Implementations in English using </w:t>
       </w:r>
       <w:proofErr w:type="spellStart"/>
@@ -843,7 +846,7 @@
         <w:rPr>
           <w:rFonts w:ascii="Arial" w:hAnsi="Arial" w:cs="Arial"/>
         </w:rPr>
-        <w:t>task 1 scripts/LerningBach_iEEG_spanish.py</w:t>
+        <w:t>task 1 scripts/LerningBach_iEEG.py</w:t>
       </w:r>
     </w:p>
     <w:p>
@@ -863,7 +866,7 @@
         <w:rPr>
           <w:rFonts w:ascii="Arial" w:hAnsi="Arial" w:cs="Arial"/>
         </w:rPr>
-        <w:t xml:space="preserve">task 2 scripts/localizer_iEEG_spanish.py (for </w:t>
+        <w:t xml:space="preserve">task 2 scripts/localizer_iEEG.py (for </w:t>
       </w:r>
       <w:proofErr w:type="spellStart"/>
       <w:r>
@@ -896,7 +899,7 @@
         <w:rPr>
           <w:rFonts w:ascii="Arial" w:hAnsi="Arial" w:cs="Arial"/>
         </w:rPr>
-        <w:t xml:space="preserve">task 3 scripts/manipulation_task_iEEG_spanish.py (for </w:t>
+        <w:t xml:space="preserve">task 3 scripts/manipulation_task_iEEG.py (for </w:t>
       </w:r>
       <w:proofErr w:type="spellStart"/>
       <w:r>
@@ -977,7 +980,19 @@
         <w:rPr>
           <w:rFonts w:ascii="Arial" w:hAnsi="Arial" w:cs="Arial"/>
         </w:rPr>
-        <w:t>task 1 scripts/LerningBach_iEEG.py</w:t>
+        <w:t>task 1 scripts/LerningBach_iEEG</w:t>
+      </w:r>
+      <w:r>
+        <w:rPr>
+          <w:rFonts w:ascii="Arial" w:hAnsi="Arial" w:cs="Arial"/>
+        </w:rPr>
+        <w:t>_spanish</w:t>
+      </w:r>
+      <w:r>
+        <w:rPr>
+          <w:rFonts w:ascii="Arial" w:hAnsi="Arial" w:cs="Arial"/>
+        </w:rPr>
+        <w:t>.py</w:t>
       </w:r>
     </w:p>
     <w:p>
@@ -997,7 +1012,19 @@
         <w:rPr>
           <w:rFonts w:ascii="Arial" w:hAnsi="Arial" w:cs="Arial"/>
         </w:rPr>
-        <w:t>task 2 scripts/localizer_iEEG.py</w:t>
+        <w:t>task 2 scripts/localizer_iEEG</w:t>
+      </w:r>
+      <w:r>
+        <w:rPr>
+          <w:rFonts w:ascii="Arial" w:hAnsi="Arial" w:cs="Arial"/>
+        </w:rPr>
+        <w:t>_spanish</w:t>
+      </w:r>
+      <w:r>
+        <w:rPr>
+          <w:rFonts w:ascii="Arial" w:hAnsi="Arial" w:cs="Arial"/>
+        </w:rPr>
+        <w:t>.py</w:t>
       </w:r>
     </w:p>
     <w:p>
@@ -1017,7 +1044,174 @@
         <w:rPr>
           <w:rFonts w:ascii="Arial" w:hAnsi="Arial" w:cs="Arial"/>
         </w:rPr>
-        <w:t>task 3 scripts/manipulation_task_iEEG.py</w:t>
+        <w:t>task 3 scripts/manipulation_task_iEEG</w:t>
+      </w:r>
+      <w:r>
+        <w:rPr>
+          <w:rFonts w:ascii="Arial" w:hAnsi="Arial" w:cs="Arial"/>
+        </w:rPr>
+        <w:t>_spanish</w:t>
+      </w:r>
+      <w:r>
+        <w:rPr>
+          <w:rFonts w:ascii="Arial" w:hAnsi="Arial" w:cs="Arial"/>
+        </w:rPr>
+        <w:t>.py</w:t>
+      </w:r>
+    </w:p>
+    <w:p>
+      <w:pPr>
+        <w:spacing w:after="0" w:line="240" w:lineRule="auto"/>
+        <w:jc w:val="both"/>
+        <w:rPr>
+          <w:rFonts w:ascii="Arial" w:hAnsi="Arial" w:cs="Arial"/>
+        </w:rPr>
+      </w:pPr>
+    </w:p>
+    <w:p>
+      <w:pPr>
+        <w:spacing w:after="0" w:line="240" w:lineRule="auto"/>
+        <w:jc w:val="both"/>
+        <w:rPr>
+          <w:rFonts w:ascii="Arial" w:hAnsi="Arial" w:cs="Arial"/>
+        </w:rPr>
+      </w:pPr>
+      <w:r>
+        <w:rPr>
+          <w:rFonts w:ascii="Arial" w:hAnsi="Arial" w:cs="Arial"/>
+        </w:rPr>
+        <w:t xml:space="preserve">Implementations in </w:t>
+      </w:r>
+      <w:r>
+        <w:rPr>
+          <w:rFonts w:ascii="Arial" w:hAnsi="Arial" w:cs="Arial"/>
+        </w:rPr>
+        <w:t>Norwegian</w:t>
+      </w:r>
+      <w:r>
+        <w:rPr>
+          <w:rFonts w:ascii="Arial" w:hAnsi="Arial" w:cs="Arial"/>
+        </w:rPr>
+        <w:t xml:space="preserve"> using </w:t>
+      </w:r>
+      <w:proofErr w:type="spellStart"/>
+      <w:r>
+        <w:rPr>
+          <w:rFonts w:ascii="Arial" w:hAnsi="Arial" w:cs="Arial"/>
+        </w:rPr>
+        <w:t>Psychopy</w:t>
+      </w:r>
+      <w:proofErr w:type="spellEnd"/>
+      <w:r>
+        <w:rPr>
+          <w:rFonts w:ascii="Arial" w:hAnsi="Arial" w:cs="Arial"/>
+        </w:rPr>
+        <w:t xml:space="preserve"> 2021.2.3</w:t>
+      </w:r>
+    </w:p>
+    <w:p>
+      <w:pPr>
+        <w:spacing w:after="0" w:line="240" w:lineRule="auto"/>
+        <w:jc w:val="both"/>
+        <w:rPr>
+          <w:rFonts w:ascii="Arial" w:hAnsi="Arial" w:cs="Arial"/>
+        </w:rPr>
+      </w:pPr>
+    </w:p>
+    <w:p>
+      <w:pPr>
+        <w:pStyle w:val="ListParagraph"/>
+        <w:numPr>
+          <w:ilvl w:val="0"/>
+          <w:numId w:val="7"/>
+        </w:numPr>
+        <w:spacing w:after="0" w:line="240" w:lineRule="auto"/>
+        <w:jc w:val="both"/>
+        <w:rPr>
+          <w:rFonts w:ascii="Arial" w:hAnsi="Arial" w:cs="Arial"/>
+        </w:rPr>
+      </w:pPr>
+      <w:r>
+        <w:rPr>
+          <w:rFonts w:ascii="Arial" w:hAnsi="Arial" w:cs="Arial"/>
+        </w:rPr>
+        <w:t>task 1 scripts/LerningBach_iEEG</w:t>
+      </w:r>
+      <w:r>
+        <w:rPr>
+          <w:rFonts w:ascii="Arial" w:hAnsi="Arial" w:cs="Arial"/>
+        </w:rPr>
+        <w:t>_norwegian</w:t>
+      </w:r>
+      <w:r>
+        <w:rPr>
+          <w:rFonts w:ascii="Arial" w:hAnsi="Arial" w:cs="Arial"/>
+        </w:rPr>
+        <w:t>.py</w:t>
+      </w:r>
+    </w:p>
+    <w:p>
+      <w:pPr>
+        <w:pStyle w:val="ListParagraph"/>
+        <w:numPr>
+          <w:ilvl w:val="0"/>
+          <w:numId w:val="7"/>
+        </w:numPr>
+        <w:spacing w:after="0" w:line="240" w:lineRule="auto"/>
+        <w:jc w:val="both"/>
+        <w:rPr>
+          <w:rFonts w:ascii="Arial" w:hAnsi="Arial" w:cs="Arial"/>
+        </w:rPr>
+      </w:pPr>
+      <w:r>
+        <w:rPr>
+          <w:rFonts w:ascii="Arial" w:hAnsi="Arial" w:cs="Arial"/>
+        </w:rPr>
+        <w:t>task 2 scripts/localizer_iEEG</w:t>
+      </w:r>
+      <w:r>
+        <w:rPr>
+          <w:rFonts w:ascii="Arial" w:hAnsi="Arial" w:cs="Arial"/>
+        </w:rPr>
+        <w:t>_norwegian</w:t>
+      </w:r>
+      <w:r>
+        <w:rPr>
+          <w:rFonts w:ascii="Arial" w:hAnsi="Arial" w:cs="Arial"/>
+        </w:rPr>
+        <w:t>.py</w:t>
+      </w:r>
+    </w:p>
+    <w:p>
+      <w:pPr>
+        <w:pStyle w:val="ListParagraph"/>
+        <w:numPr>
+          <w:ilvl w:val="0"/>
+          <w:numId w:val="7"/>
+        </w:numPr>
+        <w:spacing w:after="0" w:line="240" w:lineRule="auto"/>
+        <w:jc w:val="both"/>
+        <w:rPr>
+          <w:rFonts w:ascii="Arial" w:hAnsi="Arial" w:cs="Arial"/>
+        </w:rPr>
+      </w:pPr>
+      <w:r>
+        <w:rPr>
+          <w:rFonts w:ascii="Arial" w:hAnsi="Arial" w:cs="Arial"/>
+        </w:rPr>
+        <w:t>task 3 scripts/manipulation_task_iEEG</w:t>
+      </w:r>
+      <w:r>
+        <w:rPr>
+          <w:rFonts w:ascii="Arial" w:hAnsi="Arial" w:cs="Arial"/>
+        </w:rPr>
+        <w:t>_norwegian</w:t>
+      </w:r>
+      <w:r>
+        <w:rPr>
+          <w:rFonts w:ascii="Arial" w:hAnsi="Arial" w:cs="Arial"/>
+        </w:rPr>
+        <w:t>.py</w:t>
       </w:r>
     </w:p>
     <w:p>
@@ -1374,74 +1568,46 @@
         <w:jc w:val="both"/>
         <w:rPr>
           <w:rFonts w:ascii="Arial" w:hAnsi="Arial" w:cs="Arial"/>
-          <w:b/>
-          <w:bCs/>
-        </w:rPr>
-      </w:pPr>
-      <w:r>
-        <w:rPr>
-          <w:rFonts w:ascii="Arial" w:hAnsi="Arial" w:cs="Arial"/>
-          <w:b/>
-          <w:bCs/>
-        </w:rPr>
-        <w:t>Task durations</w:t>
-      </w:r>
-    </w:p>
-    <w:p>
-      <w:pPr>
-        <w:spacing w:after="0" w:line="240" w:lineRule="auto"/>
-        <w:jc w:val="both"/>
-        <w:rPr>
-          <w:rFonts w:ascii="Arial" w:hAnsi="Arial" w:cs="Arial"/>
-        </w:rPr>
-      </w:pPr>
-    </w:p>
-    <w:p>
-      <w:pPr>
-        <w:spacing w:after="0" w:line="240" w:lineRule="auto"/>
-        <w:jc w:val="both"/>
-        <w:rPr>
-          <w:rFonts w:ascii="Arial" w:hAnsi="Arial" w:cs="Arial"/>
-        </w:rPr>
-      </w:pPr>
-      <w:r>
-        <w:rPr>
-          <w:rFonts w:ascii="Arial" w:hAnsi="Arial" w:cs="Arial"/>
-        </w:rPr>
-        <w:t>These are the approximate durations and number of trials in each task:</w:t>
-      </w:r>
-    </w:p>
-    <w:p>
-      <w:pPr>
-        <w:spacing w:after="0" w:line="240" w:lineRule="auto"/>
-        <w:jc w:val="both"/>
-        <w:rPr>
-          <w:rFonts w:ascii="Arial" w:hAnsi="Arial" w:cs="Arial"/>
-        </w:rPr>
-      </w:pPr>
-    </w:p>
-    <w:p>
-      <w:pPr>
-        <w:spacing w:after="0" w:line="240" w:lineRule="auto"/>
-        <w:jc w:val="both"/>
-        <w:rPr>
-          <w:rFonts w:ascii="Arial" w:hAnsi="Arial" w:cs="Arial"/>
-        </w:rPr>
-      </w:pPr>
-      <w:r>
-        <w:rPr>
-          <w:rFonts w:ascii="Arial" w:hAnsi="Arial" w:cs="Arial"/>
-        </w:rPr>
-        <w:t xml:space="preserve">For </w:t>
+        </w:rPr>
+      </w:pPr>
+      <w:r>
+        <w:rPr>
+          <w:rFonts w:ascii="Arial" w:hAnsi="Arial" w:cs="Arial"/>
+        </w:rPr>
+        <w:t xml:space="preserve">Task run in </w:t>
+      </w:r>
+      <w:r>
+        <w:rPr>
+          <w:rFonts w:ascii="Arial" w:hAnsi="Arial" w:cs="Arial"/>
+        </w:rPr>
+        <w:t>Norwegian</w:t>
+      </w:r>
+      <w:r>
+        <w:rPr>
+          <w:rFonts w:ascii="Arial" w:hAnsi="Arial" w:cs="Arial"/>
+        </w:rPr>
+        <w:t xml:space="preserve"> using </w:t>
       </w:r>
       <w:proofErr w:type="spellStart"/>
       <w:r>
         <w:rPr>
           <w:rFonts w:ascii="Arial" w:hAnsi="Arial" w:cs="Arial"/>
         </w:rPr>
-        <w:t>iEEG</w:t>
+        <w:t>P</w:t>
+      </w:r>
+      <w:r>
+        <w:rPr>
+          <w:rFonts w:ascii="Arial" w:hAnsi="Arial" w:cs="Arial"/>
+        </w:rPr>
+        <w:t>sychopy</w:t>
       </w:r>
       <w:proofErr w:type="spellEnd"/>
+      <w:r>
+        <w:rPr>
+          <w:rFonts w:ascii="Arial" w:hAnsi="Arial" w:cs="Arial"/>
+        </w:rPr>
+        <w:t xml:space="preserve"> 2021.2.3</w:t>
+      </w:r>
     </w:p>
     <w:p>
       <w:pPr>
@@ -1469,8 +1635,114 @@
         <w:rPr>
           <w:rFonts w:ascii="Arial" w:hAnsi="Arial" w:cs="Arial"/>
         </w:rPr>
-        <w:t>task 1: 42 trials (21 old, 21 new) (5 minutes)</w:t>
-      </w:r>
+        <w:lastRenderedPageBreak/>
+        <w:t>scripts/task_run_iEEG_</w:t>
+      </w:r>
+      <w:r>
+        <w:rPr>
+          <w:rFonts w:ascii="Arial" w:hAnsi="Arial" w:cs="Arial"/>
+        </w:rPr>
+        <w:t>norwegian</w:t>
+      </w:r>
+      <w:r>
+        <w:rPr>
+          <w:rFonts w:ascii="Arial" w:hAnsi="Arial" w:cs="Arial"/>
+        </w:rPr>
+        <w:t>.py</w:t>
+      </w:r>
+    </w:p>
+    <w:p>
+      <w:pPr>
+        <w:spacing w:after="0" w:line="240" w:lineRule="auto"/>
+        <w:jc w:val="both"/>
+        <w:rPr>
+          <w:rFonts w:ascii="Arial" w:hAnsi="Arial" w:cs="Arial"/>
+        </w:rPr>
+      </w:pPr>
+    </w:p>
+    <w:p>
+      <w:pPr>
+        <w:spacing w:after="0" w:line="240" w:lineRule="auto"/>
+        <w:jc w:val="both"/>
+        <w:rPr>
+          <w:rFonts w:ascii="Arial" w:hAnsi="Arial" w:cs="Arial"/>
+          <w:b/>
+          <w:bCs/>
+        </w:rPr>
+      </w:pPr>
+      <w:r>
+        <w:rPr>
+          <w:rFonts w:ascii="Arial" w:hAnsi="Arial" w:cs="Arial"/>
+          <w:b/>
+          <w:bCs/>
+        </w:rPr>
+        <w:t>Task durations</w:t>
+      </w:r>
+    </w:p>
+    <w:p>
+      <w:pPr>
+        <w:spacing w:after="0" w:line="240" w:lineRule="auto"/>
+        <w:jc w:val="both"/>
+        <w:rPr>
+          <w:rFonts w:ascii="Arial" w:hAnsi="Arial" w:cs="Arial"/>
+        </w:rPr>
+      </w:pPr>
+    </w:p>
+    <w:p>
+      <w:pPr>
+        <w:spacing w:after="0" w:line="240" w:lineRule="auto"/>
+        <w:jc w:val="both"/>
+        <w:rPr>
+          <w:rFonts w:ascii="Arial" w:hAnsi="Arial" w:cs="Arial"/>
+        </w:rPr>
+      </w:pPr>
+      <w:r>
+        <w:rPr>
+          <w:rFonts w:ascii="Arial" w:hAnsi="Arial" w:cs="Arial"/>
+        </w:rPr>
+        <w:t>These are the approximate durations and number of trials in each task:</w:t>
+      </w:r>
+    </w:p>
+    <w:p>
+      <w:pPr>
+        <w:spacing w:after="0" w:line="240" w:lineRule="auto"/>
+        <w:jc w:val="both"/>
+        <w:rPr>
+          <w:rFonts w:ascii="Arial" w:hAnsi="Arial" w:cs="Arial"/>
+        </w:rPr>
+      </w:pPr>
+    </w:p>
+    <w:p>
+      <w:pPr>
+        <w:spacing w:after="0" w:line="240" w:lineRule="auto"/>
+        <w:jc w:val="both"/>
+        <w:rPr>
+          <w:rFonts w:ascii="Arial" w:hAnsi="Arial" w:cs="Arial"/>
+        </w:rPr>
+      </w:pPr>
+      <w:r>
+        <w:rPr>
+          <w:rFonts w:ascii="Arial" w:hAnsi="Arial" w:cs="Arial"/>
+        </w:rPr>
+        <w:t xml:space="preserve">For </w:t>
+      </w:r>
+      <w:proofErr w:type="spellStart"/>
+      <w:r>
+        <w:rPr>
+          <w:rFonts w:ascii="Arial" w:hAnsi="Arial" w:cs="Arial"/>
+        </w:rPr>
+        <w:t>iEEG</w:t>
+      </w:r>
+      <w:proofErr w:type="spellEnd"/>
+    </w:p>
+    <w:p>
+      <w:pPr>
+        <w:spacing w:after="0" w:line="240" w:lineRule="auto"/>
+        <w:jc w:val="both"/>
+        <w:rPr>
+          <w:rFonts w:ascii="Arial" w:hAnsi="Arial" w:cs="Arial"/>
+        </w:rPr>
+      </w:pPr>
     </w:p>
     <w:p>
       <w:pPr>
@@ -1489,8 +1761,43 @@
         <w:rPr>
           <w:rFonts w:ascii="Arial" w:hAnsi="Arial" w:cs="Arial"/>
         </w:rPr>
-        <w:lastRenderedPageBreak/>
-        <w:t>task 2: 120 trials (40 for each tone) (5 minutes)</w:t>
+        <w:t>task 1: 4</w:t>
+      </w:r>
+      <w:r>
+        <w:rPr>
+          <w:rFonts w:ascii="Arial" w:hAnsi="Arial" w:cs="Arial"/>
+        </w:rPr>
+        <w:t>8</w:t>
+      </w:r>
+      <w:r>
+        <w:rPr>
+          <w:rFonts w:ascii="Arial" w:hAnsi="Arial" w:cs="Arial"/>
+        </w:rPr>
+        <w:t xml:space="preserve"> trials (2</w:t>
+      </w:r>
+      <w:r>
+        <w:rPr>
+          <w:rFonts w:ascii="Arial" w:hAnsi="Arial" w:cs="Arial"/>
+        </w:rPr>
+        <w:t>4</w:t>
+      </w:r>
+      <w:r>
+        <w:rPr>
+          <w:rFonts w:ascii="Arial" w:hAnsi="Arial" w:cs="Arial"/>
+        </w:rPr>
+        <w:t xml:space="preserve"> old, 2</w:t>
+      </w:r>
+      <w:r>
+        <w:rPr>
+          <w:rFonts w:ascii="Arial" w:hAnsi="Arial" w:cs="Arial"/>
+        </w:rPr>
+        <w:t>4</w:t>
+      </w:r>
+      <w:r>
+        <w:rPr>
+          <w:rFonts w:ascii="Arial" w:hAnsi="Arial" w:cs="Arial"/>
+        </w:rPr>
+        <w:t xml:space="preserve"> new) (5 minutes)</w:t>
       </w:r>
     </w:p>
     <w:p>
@@ -1510,6 +1817,26 @@
         <w:rPr>
           <w:rFonts w:ascii="Arial" w:hAnsi="Arial" w:cs="Arial"/>
         </w:rPr>
+        <w:t>task 2: 120 trials (40 for each tone) (5 minutes)</w:t>
+      </w:r>
+    </w:p>
+    <w:p>
+      <w:pPr>
+        <w:pStyle w:val="ListParagraph"/>
+        <w:numPr>
+          <w:ilvl w:val="0"/>
+          <w:numId w:val="6"/>
+        </w:numPr>
+        <w:spacing w:after="0" w:line="240" w:lineRule="auto"/>
+        <w:jc w:val="both"/>
+        <w:rPr>
+          <w:rFonts w:ascii="Arial" w:hAnsi="Arial" w:cs="Arial"/>
+        </w:rPr>
+      </w:pPr>
+      <w:r>
+        <w:rPr>
+          <w:rFonts w:ascii="Arial" w:hAnsi="Arial" w:cs="Arial"/>
+        </w:rPr>
         <w:t xml:space="preserve">task 3: 96 trials (48 maintenance: 24 same, 24 different; 48 </w:t>
       </w:r>
       <w:proofErr w:type="gramStart"/>
@@ -2098,13 +2425,7 @@
         <w:rPr>
           <w:rFonts w:ascii="Arial" w:hAnsi="Arial" w:cs="Arial"/>
         </w:rPr>
-        <w:t>you can run the task directly from the command line (only for knight-lab laptops)</w:t>
-      </w:r>
-      <w:r>
-        <w:rPr>
-          <w:rFonts w:ascii="Arial" w:hAnsi="Arial" w:cs="Arial"/>
-        </w:rPr>
-        <w:t>:</w:t>
+        <w:t>you can run the task directly from the command line (only for knight-lab laptops):</w:t>
       </w:r>
     </w:p>
     <w:p>
@@ -2222,7 +2543,31 @@
         <w:rPr>
           <w:rFonts w:ascii="Arial" w:hAnsi="Arial" w:cs="Arial"/>
         </w:rPr>
-        <w:t xml:space="preserve"> may be installed in different places. Ask around.</w:t>
+        <w:t xml:space="preserve"> may be installed </w:t>
+      </w:r>
+      <w:r>
+        <w:rPr>
+          <w:rFonts w:ascii="Arial" w:hAnsi="Arial" w:cs="Arial"/>
+        </w:rPr>
+        <w:t xml:space="preserve">and launched </w:t>
+      </w:r>
+      <w:r>
+        <w:rPr>
+          <w:rFonts w:ascii="Arial" w:hAnsi="Arial" w:cs="Arial"/>
+        </w:rPr>
+        <w:t xml:space="preserve">in </w:t>
+      </w:r>
+      <w:r>
+        <w:rPr>
+          <w:rFonts w:ascii="Arial" w:hAnsi="Arial" w:cs="Arial"/>
+        </w:rPr>
+        <w:t>a different way</w:t>
+      </w:r>
+      <w:r>
+        <w:rPr>
+          <w:rFonts w:ascii="Arial" w:hAnsi="Arial" w:cs="Arial"/>
+        </w:rPr>
+        <w:t>. Ask around.</w:t>
       </w:r>
     </w:p>
     <w:p>
@@ -2241,6 +2586,7 @@
         <w:rPr>
           <w:rFonts w:ascii="Arial" w:hAnsi="Arial" w:cs="Arial"/>
         </w:rPr>
+        <w:lastRenderedPageBreak/>
         <w:t>In the coder, open the script “scripts/</w:t>
       </w:r>
       <w:r>
@@ -2448,7 +2794,6 @@
           <w:rFonts w:ascii="Arial" w:hAnsi="Arial" w:cs="Arial"/>
           <w:b/>
         </w:rPr>
-        <w:lastRenderedPageBreak/>
         <w:t>BCI2000 instructions</w:t>
       </w:r>
     </w:p>

</xml_diff>